<commit_message>
Update : require tester/date
</commit_message>
<xml_diff>
--- a/Test/UAT_record.docx
+++ b/Test/UAT_record.docx
@@ -108,15 +108,7 @@
         <w:rPr>
           <w:sz w:val="28"/>
         </w:rPr>
-        <w:t>S</w:t>
-      </w:r>
-      <w:bookmarkStart w:id="0" w:name="_GoBack"/>
-      <w:bookmarkEnd w:id="0"/>
-      <w:r>
-        <w:rPr>
-          <w:sz w:val="28"/>
-        </w:rPr>
-        <w:t xml:space="preserve">he </w:t>
+        <w:t xml:space="preserve">She </w:t>
       </w:r>
       <w:r>
         <w:rPr>
@@ -134,35 +126,7 @@
         <w:rPr>
           <w:sz w:val="28"/>
         </w:rPr>
-        <w:t xml:space="preserve">ound the </w:t>
-      </w:r>
-      <w:proofErr w:type="spellStart"/>
-      <w:r>
-        <w:rPr>
-          <w:sz w:val="28"/>
-        </w:rPr>
-        <w:t>Wat</w:t>
-      </w:r>
-      <w:proofErr w:type="spellEnd"/>
-      <w:r>
-        <w:rPr>
-          <w:sz w:val="28"/>
-        </w:rPr>
-        <w:t xml:space="preserve"> </w:t>
-      </w:r>
-      <w:proofErr w:type="spellStart"/>
-      <w:r>
-        <w:rPr>
-          <w:sz w:val="28"/>
-        </w:rPr>
-        <w:t>Phra</w:t>
-      </w:r>
-      <w:proofErr w:type="spellEnd"/>
-      <w:r>
-        <w:rPr>
-          <w:sz w:val="28"/>
-        </w:rPr>
-        <w:t xml:space="preserve"> Singh Website before decide to register to be a member of the website.</w:t>
+        <w:t>ound the Wat Phra Singh Website before decide to register to be a member of the website.</w:t>
       </w:r>
     </w:p>
     <w:p>
@@ -2384,33 +2348,11 @@
                 <w:sz w:val="28"/>
               </w:rPr>
             </w:pPr>
-            <w:proofErr w:type="spellStart"/>
-            <w:r>
-              <w:rPr>
-                <w:sz w:val="28"/>
-              </w:rPr>
-              <w:t>Wat</w:t>
-            </w:r>
-            <w:proofErr w:type="spellEnd"/>
-            <w:r>
-              <w:rPr>
-                <w:sz w:val="28"/>
-              </w:rPr>
-              <w:t xml:space="preserve"> </w:t>
-            </w:r>
-            <w:proofErr w:type="spellStart"/>
-            <w:r>
-              <w:rPr>
-                <w:sz w:val="28"/>
-              </w:rPr>
-              <w:t>Phra</w:t>
-            </w:r>
-            <w:proofErr w:type="spellEnd"/>
-            <w:r>
-              <w:rPr>
-                <w:sz w:val="28"/>
-              </w:rPr>
-              <w:t xml:space="preserve"> Singh Facebook fan page is displayed.</w:t>
+            <w:r>
+              <w:rPr>
+                <w:sz w:val="28"/>
+              </w:rPr>
+              <w:t>Wat Phra Singh Facebook fan page is displayed.</w:t>
             </w:r>
           </w:p>
         </w:tc>
@@ -2638,35 +2580,7 @@
               <w:rPr>
                 <w:sz w:val="28"/>
               </w:rPr>
-              <w:t>Click ‘</w:t>
-            </w:r>
-            <w:proofErr w:type="spellStart"/>
-            <w:r>
-              <w:rPr>
-                <w:sz w:val="28"/>
-              </w:rPr>
-              <w:t>Wat</w:t>
-            </w:r>
-            <w:proofErr w:type="spellEnd"/>
-            <w:r>
-              <w:rPr>
-                <w:sz w:val="28"/>
-              </w:rPr>
-              <w:t xml:space="preserve"> </w:t>
-            </w:r>
-            <w:proofErr w:type="spellStart"/>
-            <w:r>
-              <w:rPr>
-                <w:sz w:val="28"/>
-              </w:rPr>
-              <w:t>Phra</w:t>
-            </w:r>
-            <w:proofErr w:type="spellEnd"/>
-            <w:r>
-              <w:rPr>
-                <w:sz w:val="28"/>
-              </w:rPr>
-              <w:t xml:space="preserve"> Singh’ on the menu bar to get back to home page.</w:t>
+              <w:t>Click ‘Wat Phra Singh’ on the menu bar to get back to home page.</w:t>
             </w:r>
           </w:p>
         </w:tc>
@@ -2830,84 +2744,441 @@
         </w:tc>
       </w:tr>
     </w:tbl>
+    <w:p/>
     <w:p>
       <w:pPr>
         <w:rPr>
-          <w:b/>
-          <w:bCs/>
           <w:sz w:val="32"/>
           <w:szCs w:val="32"/>
         </w:rPr>
       </w:pPr>
       <w:r>
-        <w:br w:type="page"/>
+        <w:rPr>
+          <w:sz w:val="32"/>
+          <w:szCs w:val="32"/>
+        </w:rPr>
+        <w:tab/>
+      </w:r>
+      <w:r>
+        <w:rPr>
+          <w:sz w:val="32"/>
+          <w:szCs w:val="32"/>
+        </w:rPr>
+        <w:tab/>
+      </w:r>
+      <w:r>
+        <w:rPr>
+          <w:sz w:val="32"/>
+          <w:szCs w:val="32"/>
+        </w:rPr>
+        <w:tab/>
+      </w:r>
+      <w:r>
+        <w:rPr>
+          <w:sz w:val="32"/>
+          <w:szCs w:val="32"/>
+        </w:rPr>
+        <w:tab/>
+      </w:r>
+      <w:r>
+        <w:rPr>
+          <w:sz w:val="32"/>
+          <w:szCs w:val="32"/>
+        </w:rPr>
+        <w:tab/>
+      </w:r>
+      <w:r>
+        <w:rPr>
+          <w:sz w:val="32"/>
+          <w:szCs w:val="32"/>
+        </w:rPr>
+        <w:tab/>
+      </w:r>
+      <w:r>
+        <w:rPr>
+          <w:sz w:val="32"/>
+          <w:szCs w:val="32"/>
+        </w:rPr>
+        <w:tab/>
+      </w:r>
+      <w:r>
+        <w:rPr>
+          <w:sz w:val="32"/>
+          <w:szCs w:val="32"/>
+        </w:rPr>
+        <w:tab/>
+      </w:r>
+      <w:r>
+        <w:rPr>
+          <w:sz w:val="32"/>
+          <w:szCs w:val="32"/>
+        </w:rPr>
+        <w:tab/>
+        <w:t xml:space="preserve">        Tester</w:t>
+      </w:r>
+      <w:r>
+        <w:rPr>
+          <w:sz w:val="32"/>
+          <w:szCs w:val="32"/>
+        </w:rPr>
+        <w:t xml:space="preserve"> </w:t>
       </w:r>
     </w:p>
     <w:p>
       <w:pPr>
-        <w:rPr>
-          <w:b/>
-          <w:bCs/>
+        <w:jc w:val="right"/>
+        <w:rPr>
           <w:sz w:val="32"/>
           <w:szCs w:val="32"/>
         </w:rPr>
       </w:pPr>
       <w:r>
         <w:rPr>
-          <w:b/>
-          <w:bCs/>
-          <w:sz w:val="32"/>
-          <w:szCs w:val="32"/>
-        </w:rPr>
-        <w:lastRenderedPageBreak/>
-        <w:t>Member</w:t>
+          <w:sz w:val="32"/>
+          <w:szCs w:val="32"/>
+        </w:rPr>
+        <w:tab/>
+      </w:r>
+      <w:r>
+        <w:rPr>
+          <w:sz w:val="32"/>
+          <w:szCs w:val="32"/>
+        </w:rPr>
+        <w:tab/>
+      </w:r>
+      <w:r>
+        <w:rPr>
+          <w:sz w:val="32"/>
+          <w:szCs w:val="32"/>
+        </w:rPr>
+        <w:tab/>
+      </w:r>
+      <w:r>
+        <w:rPr>
+          <w:sz w:val="32"/>
+          <w:szCs w:val="32"/>
+        </w:rPr>
+        <w:tab/>
+      </w:r>
+      <w:r>
+        <w:rPr>
+          <w:sz w:val="32"/>
+          <w:szCs w:val="32"/>
+        </w:rPr>
+        <w:tab/>
+      </w:r>
+      <w:r>
+        <w:rPr>
+          <w:sz w:val="32"/>
+          <w:szCs w:val="32"/>
+        </w:rPr>
+        <w:tab/>
+      </w:r>
+      <w:r>
+        <w:rPr>
+          <w:sz w:val="32"/>
+          <w:szCs w:val="32"/>
+        </w:rPr>
+        <w:tab/>
+      </w:r>
+      <w:r>
+        <w:rPr>
+          <w:sz w:val="32"/>
+          <w:szCs w:val="32"/>
+        </w:rPr>
+        <w:tab/>
+      </w:r>
+      <w:r>
+        <w:rPr>
+          <w:sz w:val="32"/>
+          <w:szCs w:val="32"/>
+        </w:rPr>
+        <w:t>….</w:t>
+      </w:r>
+      <w:r>
+        <w:rPr>
+          <w:sz w:val="32"/>
+          <w:szCs w:val="32"/>
+        </w:rPr>
+        <w:t>………………………………</w:t>
       </w:r>
     </w:p>
     <w:p>
       <w:pPr>
-        <w:rPr>
-          <w:b/>
-          <w:bCs/>
+        <w:jc w:val="right"/>
+        <w:rPr>
           <w:sz w:val="32"/>
           <w:szCs w:val="32"/>
         </w:rPr>
       </w:pPr>
       <w:r>
         <w:rPr>
-          <w:b/>
-          <w:bCs/>
-          <w:sz w:val="32"/>
-          <w:szCs w:val="32"/>
-        </w:rPr>
-        <w:t>Test script</w:t>
-      </w:r>
-      <w:r>
-        <w:rPr>
-          <w:b/>
-          <w:bCs/>
-          <w:sz w:val="32"/>
-          <w:szCs w:val="32"/>
-        </w:rPr>
-        <w:t xml:space="preserve"> - Summary</w:t>
-      </w:r>
-      <w:r>
-        <w:rPr>
-          <w:b/>
-          <w:bCs/>
-          <w:sz w:val="32"/>
-          <w:szCs w:val="32"/>
-        </w:rPr>
-        <w:t xml:space="preserve">: </w:t>
+          <w:sz w:val="32"/>
+          <w:szCs w:val="32"/>
+        </w:rPr>
+        <w:tab/>
+      </w:r>
+      <w:r>
+        <w:rPr>
+          <w:sz w:val="32"/>
+          <w:szCs w:val="32"/>
+        </w:rPr>
+        <w:tab/>
+      </w:r>
+      <w:r>
+        <w:rPr>
+          <w:sz w:val="32"/>
+          <w:szCs w:val="32"/>
+        </w:rPr>
+        <w:tab/>
+        <w:t>(</w:t>
+      </w:r>
+      <w:r>
+        <w:rPr>
+          <w:sz w:val="32"/>
+          <w:szCs w:val="32"/>
+        </w:rPr>
+        <w:t xml:space="preserve">                                      )</w:t>
       </w:r>
     </w:p>
     <w:p>
       <w:pPr>
         <w:rPr>
-          <w:sz w:val="28"/>
+          <w:sz w:val="32"/>
+          <w:szCs w:val="32"/>
         </w:rPr>
       </w:pPr>
       <w:r>
         <w:rPr>
+          <w:sz w:val="32"/>
+          <w:szCs w:val="32"/>
+        </w:rPr>
+        <w:t xml:space="preserve">        </w:t>
+      </w:r>
+      <w:r>
+        <w:rPr>
+          <w:sz w:val="32"/>
+          <w:szCs w:val="32"/>
+        </w:rPr>
+        <w:tab/>
+      </w:r>
+      <w:r>
+        <w:rPr>
+          <w:sz w:val="32"/>
+          <w:szCs w:val="32"/>
+        </w:rPr>
+        <w:tab/>
+      </w:r>
+      <w:r>
+        <w:rPr>
+          <w:sz w:val="32"/>
+          <w:szCs w:val="32"/>
+        </w:rPr>
+        <w:tab/>
+      </w:r>
+      <w:r>
+        <w:rPr>
+          <w:sz w:val="32"/>
+          <w:szCs w:val="32"/>
+        </w:rPr>
+        <w:tab/>
+      </w:r>
+      <w:r>
+        <w:rPr>
+          <w:sz w:val="32"/>
+          <w:szCs w:val="32"/>
+        </w:rPr>
+        <w:tab/>
+      </w:r>
+      <w:r>
+        <w:rPr>
+          <w:sz w:val="32"/>
+          <w:szCs w:val="32"/>
+        </w:rPr>
+        <w:tab/>
+      </w:r>
+      <w:r>
+        <w:rPr>
+          <w:sz w:val="32"/>
+          <w:szCs w:val="32"/>
+        </w:rPr>
+        <w:tab/>
+      </w:r>
+      <w:r>
+        <w:rPr>
+          <w:sz w:val="32"/>
+          <w:szCs w:val="32"/>
+        </w:rPr>
+        <w:tab/>
+        <w:t xml:space="preserve">                   Date</w:t>
+      </w:r>
+    </w:p>
+    <w:p>
+      <w:pPr>
+        <w:jc w:val="center"/>
+        <w:rPr>
+          <w:sz w:val="32"/>
+          <w:szCs w:val="32"/>
+        </w:rPr>
+      </w:pPr>
+      <w:r>
+        <w:rPr>
+          <w:sz w:val="32"/>
+          <w:szCs w:val="32"/>
+        </w:rPr>
+        <w:tab/>
+      </w:r>
+      <w:r>
+        <w:rPr>
+          <w:sz w:val="32"/>
+          <w:szCs w:val="32"/>
+        </w:rPr>
+        <w:tab/>
+      </w:r>
+      <w:r>
+        <w:rPr>
+          <w:sz w:val="32"/>
+          <w:szCs w:val="32"/>
+        </w:rPr>
+        <w:tab/>
+      </w:r>
+      <w:r>
+        <w:rPr>
+          <w:sz w:val="32"/>
+          <w:szCs w:val="32"/>
+        </w:rPr>
+        <w:tab/>
+      </w:r>
+      <w:r>
+        <w:rPr>
+          <w:sz w:val="32"/>
+          <w:szCs w:val="32"/>
+        </w:rPr>
+        <w:tab/>
+      </w:r>
+      <w:r>
+        <w:rPr>
+          <w:sz w:val="32"/>
+          <w:szCs w:val="32"/>
+        </w:rPr>
+        <w:tab/>
+      </w:r>
+      <w:r>
+        <w:rPr>
+          <w:sz w:val="32"/>
+          <w:szCs w:val="32"/>
+        </w:rPr>
+        <w:tab/>
+      </w:r>
+      <w:r>
+        <w:rPr>
+          <w:sz w:val="32"/>
+          <w:szCs w:val="32"/>
+        </w:rPr>
+        <w:tab/>
+        <w:t xml:space="preserve">   ____/____/____</w:t>
+      </w:r>
+    </w:p>
+    <w:p>
+      <w:pPr>
+        <w:jc w:val="right"/>
+        <w:rPr>
+          <w:sz w:val="32"/>
+          <w:szCs w:val="32"/>
+        </w:rPr>
+      </w:pPr>
+      <w:r>
+        <w:rPr>
+          <w:sz w:val="32"/>
+          <w:szCs w:val="32"/>
+        </w:rPr>
+        <w:tab/>
+      </w:r>
+      <w:r>
+        <w:rPr>
+          <w:sz w:val="32"/>
+          <w:szCs w:val="32"/>
+        </w:rPr>
+        <w:tab/>
+      </w:r>
+      <w:r>
+        <w:rPr>
+          <w:sz w:val="32"/>
+          <w:szCs w:val="32"/>
+        </w:rPr>
+        <w:tab/>
+      </w:r>
+    </w:p>
+    <w:p>
+      <w:pPr>
+        <w:rPr>
+          <w:sz w:val="32"/>
+          <w:szCs w:val="32"/>
+        </w:rPr>
+      </w:pPr>
+      <w:r>
+        <w:rPr>
+          <w:sz w:val="32"/>
+          <w:szCs w:val="32"/>
+        </w:rPr>
+        <w:br w:type="page"/>
+      </w:r>
+      <w:r>
+        <w:rPr>
+          <w:b/>
+          <w:bCs/>
+          <w:sz w:val="32"/>
+          <w:szCs w:val="32"/>
+        </w:rPr>
+        <w:lastRenderedPageBreak/>
+        <w:t>Member</w:t>
+      </w:r>
+    </w:p>
+    <w:p>
+      <w:pPr>
+        <w:rPr>
+          <w:b/>
+          <w:bCs/>
+          <w:sz w:val="32"/>
+          <w:szCs w:val="32"/>
+        </w:rPr>
+      </w:pPr>
+      <w:r>
+        <w:rPr>
+          <w:b/>
+          <w:bCs/>
+          <w:sz w:val="32"/>
+          <w:szCs w:val="32"/>
+        </w:rPr>
+        <w:t>Test script</w:t>
+      </w:r>
+      <w:r>
+        <w:rPr>
+          <w:b/>
+          <w:bCs/>
+          <w:sz w:val="32"/>
+          <w:szCs w:val="32"/>
+        </w:rPr>
+        <w:t xml:space="preserve"> - Summary</w:t>
+      </w:r>
+      <w:r>
+        <w:rPr>
+          <w:b/>
+          <w:bCs/>
+          <w:sz w:val="32"/>
+          <w:szCs w:val="32"/>
+        </w:rPr>
+        <w:t xml:space="preserve">: </w:t>
+      </w:r>
+    </w:p>
+    <w:p>
+      <w:pPr>
+        <w:rPr>
+          <w:sz w:val="28"/>
+        </w:rPr>
+      </w:pPr>
+      <w:r>
+        <w:rPr>
           <w:sz w:val="28"/>
         </w:rPr>
         <w:t>B</w:t>
@@ -2942,35 +3213,7 @@
         <w:rPr>
           <w:sz w:val="28"/>
         </w:rPr>
-        <w:t xml:space="preserve">He wants to login as a member, look around the </w:t>
-      </w:r>
-      <w:proofErr w:type="spellStart"/>
-      <w:r>
-        <w:rPr>
-          <w:sz w:val="28"/>
-        </w:rPr>
-        <w:t>Wat</w:t>
-      </w:r>
-      <w:proofErr w:type="spellEnd"/>
-      <w:r>
-        <w:rPr>
-          <w:sz w:val="28"/>
-        </w:rPr>
-        <w:t xml:space="preserve"> </w:t>
-      </w:r>
-      <w:proofErr w:type="spellStart"/>
-      <w:r>
-        <w:rPr>
-          <w:sz w:val="28"/>
-        </w:rPr>
-        <w:t>Phra</w:t>
-      </w:r>
-      <w:proofErr w:type="spellEnd"/>
-      <w:r>
-        <w:rPr>
-          <w:sz w:val="28"/>
-        </w:rPr>
-        <w:t xml:space="preserve"> Singh Website and see what he can do.</w:t>
+        <w:t>He wants to login as a member, look around the Wat Phra Singh Website and see what he can do.</w:t>
       </w:r>
     </w:p>
     <w:p>
@@ -5778,33 +6021,11 @@
                 <w:sz w:val="28"/>
               </w:rPr>
             </w:pPr>
-            <w:proofErr w:type="spellStart"/>
-            <w:r>
-              <w:rPr>
-                <w:sz w:val="28"/>
-              </w:rPr>
-              <w:t>Wat</w:t>
-            </w:r>
-            <w:proofErr w:type="spellEnd"/>
-            <w:r>
-              <w:rPr>
-                <w:sz w:val="28"/>
-              </w:rPr>
-              <w:t xml:space="preserve"> </w:t>
-            </w:r>
-            <w:proofErr w:type="spellStart"/>
-            <w:r>
-              <w:rPr>
-                <w:sz w:val="28"/>
-              </w:rPr>
-              <w:t>Phra</w:t>
-            </w:r>
-            <w:proofErr w:type="spellEnd"/>
-            <w:r>
-              <w:rPr>
-                <w:sz w:val="28"/>
-              </w:rPr>
-              <w:t xml:space="preserve"> Singh Facebook fan page is displayed.</w:t>
+            <w:r>
+              <w:rPr>
+                <w:sz w:val="28"/>
+              </w:rPr>
+              <w:t>Wat Phra Singh Facebook fan page is displayed.</w:t>
             </w:r>
           </w:p>
         </w:tc>
@@ -6115,80 +6336,477 @@
     <w:p>
       <w:pPr>
         <w:rPr>
-          <w:b/>
-          <w:bCs/>
-          <w:sz w:val="28"/>
+          <w:sz w:val="32"/>
+          <w:szCs w:val="32"/>
         </w:rPr>
       </w:pPr>
       <w:r>
-        <w:br w:type="page"/>
+        <w:tab/>
+      </w:r>
+      <w:r>
+        <w:tab/>
+      </w:r>
+      <w:r>
+        <w:tab/>
+      </w:r>
+      <w:r>
+        <w:tab/>
+      </w:r>
+      <w:r>
+        <w:tab/>
+      </w:r>
+      <w:r>
+        <w:tab/>
+      </w:r>
+      <w:r>
+        <w:tab/>
+      </w:r>
+      <w:r>
+        <w:tab/>
+      </w:r>
+      <w:r>
+        <w:tab/>
       </w:r>
     </w:p>
     <w:p>
       <w:pPr>
         <w:rPr>
-          <w:b/>
-          <w:bCs/>
           <w:sz w:val="32"/>
           <w:szCs w:val="32"/>
         </w:rPr>
       </w:pPr>
-      <w:r>
-        <w:rPr>
-          <w:b/>
-          <w:bCs/>
-          <w:sz w:val="32"/>
-          <w:szCs w:val="32"/>
-        </w:rPr>
-        <w:lastRenderedPageBreak/>
-        <w:t>Admin</w:t>
-      </w:r>
     </w:p>
     <w:p>
       <w:pPr>
         <w:rPr>
-          <w:b/>
-          <w:bCs/>
           <w:sz w:val="32"/>
           <w:szCs w:val="32"/>
         </w:rPr>
       </w:pPr>
-      <w:r>
-        <w:rPr>
-          <w:b/>
-          <w:bCs/>
-          <w:sz w:val="32"/>
-          <w:szCs w:val="32"/>
-        </w:rPr>
-        <w:t>Test script</w:t>
-      </w:r>
-      <w:r>
-        <w:rPr>
-          <w:b/>
-          <w:bCs/>
-          <w:sz w:val="32"/>
-          <w:szCs w:val="32"/>
-        </w:rPr>
-        <w:t xml:space="preserve"> - Summary</w:t>
-      </w:r>
-      <w:r>
-        <w:rPr>
-          <w:b/>
-          <w:bCs/>
-          <w:sz w:val="32"/>
-          <w:szCs w:val="32"/>
-        </w:rPr>
-        <w:t xml:space="preserve">: </w:t>
-      </w:r>
     </w:p>
     <w:p>
       <w:pPr>
         <w:rPr>
-          <w:sz w:val="28"/>
+          <w:sz w:val="32"/>
+          <w:szCs w:val="32"/>
         </w:rPr>
       </w:pPr>
       <w:r>
         <w:rPr>
+          <w:sz w:val="32"/>
+          <w:szCs w:val="32"/>
+        </w:rPr>
+        <w:lastRenderedPageBreak/>
+        <w:t xml:space="preserve">       </w:t>
+      </w:r>
+      <w:r>
+        <w:rPr>
+          <w:sz w:val="32"/>
+          <w:szCs w:val="32"/>
+        </w:rPr>
+        <w:tab/>
+      </w:r>
+      <w:r>
+        <w:rPr>
+          <w:sz w:val="32"/>
+          <w:szCs w:val="32"/>
+        </w:rPr>
+        <w:tab/>
+      </w:r>
+      <w:r>
+        <w:rPr>
+          <w:sz w:val="32"/>
+          <w:szCs w:val="32"/>
+        </w:rPr>
+        <w:tab/>
+      </w:r>
+      <w:r>
+        <w:rPr>
+          <w:sz w:val="32"/>
+          <w:szCs w:val="32"/>
+        </w:rPr>
+        <w:tab/>
+      </w:r>
+      <w:r>
+        <w:rPr>
+          <w:sz w:val="32"/>
+          <w:szCs w:val="32"/>
+        </w:rPr>
+        <w:tab/>
+      </w:r>
+      <w:r>
+        <w:rPr>
+          <w:sz w:val="32"/>
+          <w:szCs w:val="32"/>
+        </w:rPr>
+        <w:tab/>
+      </w:r>
+      <w:r>
+        <w:rPr>
+          <w:sz w:val="32"/>
+          <w:szCs w:val="32"/>
+        </w:rPr>
+        <w:tab/>
+      </w:r>
+      <w:r>
+        <w:rPr>
+          <w:sz w:val="32"/>
+          <w:szCs w:val="32"/>
+        </w:rPr>
+        <w:tab/>
+      </w:r>
+      <w:r>
+        <w:rPr>
+          <w:sz w:val="32"/>
+          <w:szCs w:val="32"/>
+        </w:rPr>
+        <w:tab/>
+        <w:t xml:space="preserve">       </w:t>
+      </w:r>
+      <w:r>
+        <w:rPr>
+          <w:sz w:val="32"/>
+          <w:szCs w:val="32"/>
+        </w:rPr>
+        <w:t xml:space="preserve"> Tester </w:t>
+      </w:r>
+    </w:p>
+    <w:p>
+      <w:pPr>
+        <w:jc w:val="right"/>
+        <w:rPr>
+          <w:sz w:val="32"/>
+          <w:szCs w:val="32"/>
+        </w:rPr>
+      </w:pPr>
+      <w:r>
+        <w:rPr>
+          <w:sz w:val="32"/>
+          <w:szCs w:val="32"/>
+        </w:rPr>
+        <w:tab/>
+      </w:r>
+      <w:r>
+        <w:rPr>
+          <w:sz w:val="32"/>
+          <w:szCs w:val="32"/>
+        </w:rPr>
+        <w:tab/>
+      </w:r>
+      <w:r>
+        <w:rPr>
+          <w:sz w:val="32"/>
+          <w:szCs w:val="32"/>
+        </w:rPr>
+        <w:tab/>
+      </w:r>
+      <w:r>
+        <w:rPr>
+          <w:sz w:val="32"/>
+          <w:szCs w:val="32"/>
+        </w:rPr>
+        <w:tab/>
+      </w:r>
+      <w:r>
+        <w:rPr>
+          <w:sz w:val="32"/>
+          <w:szCs w:val="32"/>
+        </w:rPr>
+        <w:tab/>
+      </w:r>
+      <w:r>
+        <w:rPr>
+          <w:sz w:val="32"/>
+          <w:szCs w:val="32"/>
+        </w:rPr>
+        <w:tab/>
+      </w:r>
+      <w:r>
+        <w:rPr>
+          <w:sz w:val="32"/>
+          <w:szCs w:val="32"/>
+        </w:rPr>
+        <w:tab/>
+      </w:r>
+      <w:r>
+        <w:rPr>
+          <w:sz w:val="32"/>
+          <w:szCs w:val="32"/>
+        </w:rPr>
+        <w:tab/>
+        <w:t>….………………………………</w:t>
+      </w:r>
+    </w:p>
+    <w:p>
+      <w:pPr>
+        <w:jc w:val="right"/>
+        <w:rPr>
+          <w:sz w:val="32"/>
+          <w:szCs w:val="32"/>
+        </w:rPr>
+      </w:pPr>
+      <w:r>
+        <w:rPr>
+          <w:sz w:val="32"/>
+          <w:szCs w:val="32"/>
+        </w:rPr>
+        <w:tab/>
+      </w:r>
+      <w:r>
+        <w:rPr>
+          <w:sz w:val="32"/>
+          <w:szCs w:val="32"/>
+        </w:rPr>
+        <w:tab/>
+      </w:r>
+      <w:r>
+        <w:rPr>
+          <w:sz w:val="32"/>
+          <w:szCs w:val="32"/>
+        </w:rPr>
+        <w:tab/>
+        <w:t>(                                      )</w:t>
+      </w:r>
+    </w:p>
+    <w:p>
+      <w:pPr>
+        <w:rPr>
+          <w:sz w:val="32"/>
+          <w:szCs w:val="32"/>
+        </w:rPr>
+      </w:pPr>
+      <w:r>
+        <w:rPr>
+          <w:sz w:val="32"/>
+          <w:szCs w:val="32"/>
+        </w:rPr>
+        <w:t xml:space="preserve">        </w:t>
+      </w:r>
+      <w:r>
+        <w:rPr>
+          <w:sz w:val="32"/>
+          <w:szCs w:val="32"/>
+        </w:rPr>
+        <w:tab/>
+      </w:r>
+      <w:r>
+        <w:rPr>
+          <w:sz w:val="32"/>
+          <w:szCs w:val="32"/>
+        </w:rPr>
+        <w:tab/>
+      </w:r>
+      <w:r>
+        <w:rPr>
+          <w:sz w:val="32"/>
+          <w:szCs w:val="32"/>
+        </w:rPr>
+        <w:tab/>
+      </w:r>
+      <w:r>
+        <w:rPr>
+          <w:sz w:val="32"/>
+          <w:szCs w:val="32"/>
+        </w:rPr>
+        <w:tab/>
+      </w:r>
+      <w:r>
+        <w:rPr>
+          <w:sz w:val="32"/>
+          <w:szCs w:val="32"/>
+        </w:rPr>
+        <w:tab/>
+      </w:r>
+      <w:r>
+        <w:rPr>
+          <w:sz w:val="32"/>
+          <w:szCs w:val="32"/>
+        </w:rPr>
+        <w:tab/>
+      </w:r>
+      <w:r>
+        <w:rPr>
+          <w:sz w:val="32"/>
+          <w:szCs w:val="32"/>
+        </w:rPr>
+        <w:tab/>
+      </w:r>
+      <w:r>
+        <w:rPr>
+          <w:sz w:val="32"/>
+          <w:szCs w:val="32"/>
+        </w:rPr>
+        <w:tab/>
+        <w:t xml:space="preserve">                   Date</w:t>
+      </w:r>
+    </w:p>
+    <w:p>
+      <w:pPr>
+        <w:jc w:val="center"/>
+        <w:rPr>
+          <w:sz w:val="32"/>
+          <w:szCs w:val="32"/>
+        </w:rPr>
+      </w:pPr>
+      <w:r>
+        <w:rPr>
+          <w:sz w:val="32"/>
+          <w:szCs w:val="32"/>
+        </w:rPr>
+        <w:tab/>
+      </w:r>
+      <w:r>
+        <w:rPr>
+          <w:sz w:val="32"/>
+          <w:szCs w:val="32"/>
+        </w:rPr>
+        <w:tab/>
+      </w:r>
+      <w:r>
+        <w:rPr>
+          <w:sz w:val="32"/>
+          <w:szCs w:val="32"/>
+        </w:rPr>
+        <w:tab/>
+      </w:r>
+      <w:r>
+        <w:rPr>
+          <w:sz w:val="32"/>
+          <w:szCs w:val="32"/>
+        </w:rPr>
+        <w:tab/>
+      </w:r>
+      <w:r>
+        <w:rPr>
+          <w:sz w:val="32"/>
+          <w:szCs w:val="32"/>
+        </w:rPr>
+        <w:tab/>
+      </w:r>
+      <w:r>
+        <w:rPr>
+          <w:sz w:val="32"/>
+          <w:szCs w:val="32"/>
+        </w:rPr>
+        <w:tab/>
+      </w:r>
+      <w:r>
+        <w:rPr>
+          <w:sz w:val="32"/>
+          <w:szCs w:val="32"/>
+        </w:rPr>
+        <w:tab/>
+      </w:r>
+      <w:r>
+        <w:rPr>
+          <w:sz w:val="32"/>
+          <w:szCs w:val="32"/>
+        </w:rPr>
+        <w:tab/>
+        <w:t xml:space="preserve">   ____/____/____</w:t>
+      </w:r>
+    </w:p>
+    <w:p>
+      <w:pPr>
+        <w:rPr>
+          <w:sz w:val="32"/>
+          <w:szCs w:val="32"/>
+        </w:rPr>
+      </w:pPr>
+    </w:p>
+    <w:p>
+      <w:pPr>
+        <w:rPr>
+          <w:b/>
+          <w:bCs/>
+          <w:sz w:val="28"/>
+        </w:rPr>
+      </w:pPr>
+    </w:p>
+    <w:p>
+      <w:pPr>
+        <w:rPr>
+          <w:b/>
+          <w:bCs/>
+          <w:sz w:val="32"/>
+          <w:szCs w:val="32"/>
+        </w:rPr>
+      </w:pPr>
+      <w:r>
+        <w:rPr>
+          <w:b/>
+          <w:bCs/>
+          <w:sz w:val="32"/>
+          <w:szCs w:val="32"/>
+        </w:rPr>
+        <w:br w:type="page"/>
+      </w:r>
+    </w:p>
+    <w:p>
+      <w:pPr>
+        <w:rPr>
+          <w:b/>
+          <w:bCs/>
+          <w:sz w:val="32"/>
+          <w:szCs w:val="32"/>
+        </w:rPr>
+      </w:pPr>
+      <w:r>
+        <w:rPr>
+          <w:b/>
+          <w:bCs/>
+          <w:sz w:val="32"/>
+          <w:szCs w:val="32"/>
+        </w:rPr>
+        <w:lastRenderedPageBreak/>
+        <w:t>Admin</w:t>
+      </w:r>
+    </w:p>
+    <w:p>
+      <w:pPr>
+        <w:rPr>
+          <w:b/>
+          <w:bCs/>
+          <w:sz w:val="32"/>
+          <w:szCs w:val="32"/>
+        </w:rPr>
+      </w:pPr>
+      <w:r>
+        <w:rPr>
+          <w:b/>
+          <w:bCs/>
+          <w:sz w:val="32"/>
+          <w:szCs w:val="32"/>
+        </w:rPr>
+        <w:t>Test script</w:t>
+      </w:r>
+      <w:r>
+        <w:rPr>
+          <w:b/>
+          <w:bCs/>
+          <w:sz w:val="32"/>
+          <w:szCs w:val="32"/>
+        </w:rPr>
+        <w:t xml:space="preserve"> - Summary</w:t>
+      </w:r>
+      <w:r>
+        <w:rPr>
+          <w:b/>
+          <w:bCs/>
+          <w:sz w:val="32"/>
+          <w:szCs w:val="32"/>
+        </w:rPr>
+        <w:t xml:space="preserve">: </w:t>
+      </w:r>
+    </w:p>
+    <w:p>
+      <w:pPr>
+        <w:rPr>
+          <w:sz w:val="28"/>
+        </w:rPr>
+      </w:pPr>
+      <w:r>
+        <w:rPr>
           <w:sz w:val="28"/>
         </w:rPr>
         <w:t>C is a user with an admin account</w:t>
@@ -6223,35 +6841,7 @@
         <w:rPr>
           <w:sz w:val="28"/>
         </w:rPr>
-        <w:t xml:space="preserve">min, look around the </w:t>
-      </w:r>
-      <w:proofErr w:type="spellStart"/>
-      <w:r>
-        <w:rPr>
-          <w:sz w:val="28"/>
-        </w:rPr>
-        <w:t>Wat</w:t>
-      </w:r>
-      <w:proofErr w:type="spellEnd"/>
-      <w:r>
-        <w:rPr>
-          <w:sz w:val="28"/>
-        </w:rPr>
-        <w:t xml:space="preserve"> </w:t>
-      </w:r>
-      <w:proofErr w:type="spellStart"/>
-      <w:r>
-        <w:rPr>
-          <w:sz w:val="28"/>
-        </w:rPr>
-        <w:t>Phra</w:t>
-      </w:r>
-      <w:proofErr w:type="spellEnd"/>
-      <w:r>
-        <w:rPr>
-          <w:sz w:val="28"/>
-        </w:rPr>
-        <w:t xml:space="preserve"> Singh Website and see what he can do.</w:t>
+        <w:t>min, look around the Wat Phra Singh Website and see what he can do.</w:t>
       </w:r>
     </w:p>
     <w:p>
@@ -10643,33 +11233,11 @@
                 <w:sz w:val="28"/>
               </w:rPr>
             </w:pPr>
-            <w:proofErr w:type="spellStart"/>
-            <w:r>
-              <w:rPr>
-                <w:sz w:val="28"/>
-              </w:rPr>
-              <w:t>Wat</w:t>
-            </w:r>
-            <w:proofErr w:type="spellEnd"/>
-            <w:r>
-              <w:rPr>
-                <w:sz w:val="28"/>
-              </w:rPr>
-              <w:t xml:space="preserve"> </w:t>
-            </w:r>
-            <w:proofErr w:type="spellStart"/>
-            <w:r>
-              <w:rPr>
-                <w:sz w:val="28"/>
-              </w:rPr>
-              <w:t>Phra</w:t>
-            </w:r>
-            <w:proofErr w:type="spellEnd"/>
-            <w:r>
-              <w:rPr>
-                <w:sz w:val="28"/>
-              </w:rPr>
-              <w:t xml:space="preserve"> Singh Facebook fan page is displayed.</w:t>
+            <w:r>
+              <w:rPr>
+                <w:sz w:val="28"/>
+              </w:rPr>
+              <w:t>Wat Phra Singh Facebook fan page is displayed.</w:t>
             </w:r>
           </w:p>
         </w:tc>
@@ -10957,6 +11525,338 @@
         </w:tc>
       </w:tr>
     </w:tbl>
+    <w:p>
+      <w:pPr>
+        <w:rPr>
+          <w:b/>
+          <w:bCs/>
+          <w:sz w:val="28"/>
+        </w:rPr>
+      </w:pPr>
+    </w:p>
+    <w:p>
+      <w:pPr>
+        <w:rPr>
+          <w:sz w:val="32"/>
+          <w:szCs w:val="32"/>
+        </w:rPr>
+      </w:pPr>
+      <w:r>
+        <w:rPr>
+          <w:sz w:val="32"/>
+          <w:szCs w:val="32"/>
+        </w:rPr>
+        <w:t xml:space="preserve">        </w:t>
+      </w:r>
+      <w:r>
+        <w:rPr>
+          <w:sz w:val="32"/>
+          <w:szCs w:val="32"/>
+        </w:rPr>
+        <w:tab/>
+      </w:r>
+      <w:r>
+        <w:rPr>
+          <w:sz w:val="32"/>
+          <w:szCs w:val="32"/>
+        </w:rPr>
+        <w:tab/>
+      </w:r>
+      <w:r>
+        <w:rPr>
+          <w:sz w:val="32"/>
+          <w:szCs w:val="32"/>
+        </w:rPr>
+        <w:tab/>
+      </w:r>
+      <w:r>
+        <w:rPr>
+          <w:sz w:val="32"/>
+          <w:szCs w:val="32"/>
+        </w:rPr>
+        <w:tab/>
+      </w:r>
+      <w:r>
+        <w:rPr>
+          <w:sz w:val="32"/>
+          <w:szCs w:val="32"/>
+        </w:rPr>
+        <w:tab/>
+      </w:r>
+      <w:r>
+        <w:rPr>
+          <w:sz w:val="32"/>
+          <w:szCs w:val="32"/>
+        </w:rPr>
+        <w:tab/>
+      </w:r>
+      <w:r>
+        <w:rPr>
+          <w:sz w:val="32"/>
+          <w:szCs w:val="32"/>
+        </w:rPr>
+        <w:tab/>
+      </w:r>
+      <w:r>
+        <w:rPr>
+          <w:sz w:val="32"/>
+          <w:szCs w:val="32"/>
+        </w:rPr>
+        <w:tab/>
+      </w:r>
+      <w:r>
+        <w:rPr>
+          <w:sz w:val="32"/>
+          <w:szCs w:val="32"/>
+        </w:rPr>
+        <w:tab/>
+        <w:t xml:space="preserve">       </w:t>
+      </w:r>
+      <w:bookmarkStart w:id="0" w:name="_GoBack"/>
+      <w:bookmarkEnd w:id="0"/>
+      <w:r>
+        <w:rPr>
+          <w:sz w:val="32"/>
+          <w:szCs w:val="32"/>
+        </w:rPr>
+        <w:t xml:space="preserve">Tester </w:t>
+      </w:r>
+    </w:p>
+    <w:p>
+      <w:pPr>
+        <w:jc w:val="right"/>
+        <w:rPr>
+          <w:sz w:val="32"/>
+          <w:szCs w:val="32"/>
+        </w:rPr>
+      </w:pPr>
+      <w:r>
+        <w:rPr>
+          <w:sz w:val="32"/>
+          <w:szCs w:val="32"/>
+        </w:rPr>
+        <w:tab/>
+      </w:r>
+      <w:r>
+        <w:rPr>
+          <w:sz w:val="32"/>
+          <w:szCs w:val="32"/>
+        </w:rPr>
+        <w:tab/>
+      </w:r>
+      <w:r>
+        <w:rPr>
+          <w:sz w:val="32"/>
+          <w:szCs w:val="32"/>
+        </w:rPr>
+        <w:tab/>
+      </w:r>
+      <w:r>
+        <w:rPr>
+          <w:sz w:val="32"/>
+          <w:szCs w:val="32"/>
+        </w:rPr>
+        <w:tab/>
+      </w:r>
+      <w:r>
+        <w:rPr>
+          <w:sz w:val="32"/>
+          <w:szCs w:val="32"/>
+        </w:rPr>
+        <w:tab/>
+      </w:r>
+      <w:r>
+        <w:rPr>
+          <w:sz w:val="32"/>
+          <w:szCs w:val="32"/>
+        </w:rPr>
+        <w:tab/>
+      </w:r>
+      <w:r>
+        <w:rPr>
+          <w:sz w:val="32"/>
+          <w:szCs w:val="32"/>
+        </w:rPr>
+        <w:tab/>
+      </w:r>
+      <w:r>
+        <w:rPr>
+          <w:sz w:val="32"/>
+          <w:szCs w:val="32"/>
+        </w:rPr>
+        <w:tab/>
+        <w:t>….………………………………</w:t>
+      </w:r>
+    </w:p>
+    <w:p>
+      <w:pPr>
+        <w:jc w:val="right"/>
+        <w:rPr>
+          <w:sz w:val="32"/>
+          <w:szCs w:val="32"/>
+        </w:rPr>
+      </w:pPr>
+      <w:r>
+        <w:rPr>
+          <w:sz w:val="32"/>
+          <w:szCs w:val="32"/>
+        </w:rPr>
+        <w:tab/>
+      </w:r>
+      <w:r>
+        <w:rPr>
+          <w:sz w:val="32"/>
+          <w:szCs w:val="32"/>
+        </w:rPr>
+        <w:tab/>
+      </w:r>
+      <w:r>
+        <w:rPr>
+          <w:sz w:val="32"/>
+          <w:szCs w:val="32"/>
+        </w:rPr>
+        <w:tab/>
+        <w:t>(                                      )</w:t>
+      </w:r>
+    </w:p>
+    <w:p>
+      <w:pPr>
+        <w:rPr>
+          <w:sz w:val="32"/>
+          <w:szCs w:val="32"/>
+        </w:rPr>
+      </w:pPr>
+      <w:r>
+        <w:rPr>
+          <w:sz w:val="32"/>
+          <w:szCs w:val="32"/>
+        </w:rPr>
+        <w:t xml:space="preserve">        </w:t>
+      </w:r>
+      <w:r>
+        <w:rPr>
+          <w:sz w:val="32"/>
+          <w:szCs w:val="32"/>
+        </w:rPr>
+        <w:tab/>
+      </w:r>
+      <w:r>
+        <w:rPr>
+          <w:sz w:val="32"/>
+          <w:szCs w:val="32"/>
+        </w:rPr>
+        <w:tab/>
+      </w:r>
+      <w:r>
+        <w:rPr>
+          <w:sz w:val="32"/>
+          <w:szCs w:val="32"/>
+        </w:rPr>
+        <w:tab/>
+      </w:r>
+      <w:r>
+        <w:rPr>
+          <w:sz w:val="32"/>
+          <w:szCs w:val="32"/>
+        </w:rPr>
+        <w:tab/>
+      </w:r>
+      <w:r>
+        <w:rPr>
+          <w:sz w:val="32"/>
+          <w:szCs w:val="32"/>
+        </w:rPr>
+        <w:tab/>
+      </w:r>
+      <w:r>
+        <w:rPr>
+          <w:sz w:val="32"/>
+          <w:szCs w:val="32"/>
+        </w:rPr>
+        <w:tab/>
+      </w:r>
+      <w:r>
+        <w:rPr>
+          <w:sz w:val="32"/>
+          <w:szCs w:val="32"/>
+        </w:rPr>
+        <w:tab/>
+      </w:r>
+      <w:r>
+        <w:rPr>
+          <w:sz w:val="32"/>
+          <w:szCs w:val="32"/>
+        </w:rPr>
+        <w:tab/>
+        <w:t xml:space="preserve">                   Date</w:t>
+      </w:r>
+    </w:p>
+    <w:p>
+      <w:pPr>
+        <w:jc w:val="center"/>
+        <w:rPr>
+          <w:sz w:val="32"/>
+          <w:szCs w:val="32"/>
+        </w:rPr>
+      </w:pPr>
+      <w:r>
+        <w:rPr>
+          <w:sz w:val="32"/>
+          <w:szCs w:val="32"/>
+        </w:rPr>
+        <w:tab/>
+      </w:r>
+      <w:r>
+        <w:rPr>
+          <w:sz w:val="32"/>
+          <w:szCs w:val="32"/>
+        </w:rPr>
+        <w:tab/>
+      </w:r>
+      <w:r>
+        <w:rPr>
+          <w:sz w:val="32"/>
+          <w:szCs w:val="32"/>
+        </w:rPr>
+        <w:tab/>
+      </w:r>
+      <w:r>
+        <w:rPr>
+          <w:sz w:val="32"/>
+          <w:szCs w:val="32"/>
+        </w:rPr>
+        <w:tab/>
+      </w:r>
+      <w:r>
+        <w:rPr>
+          <w:sz w:val="32"/>
+          <w:szCs w:val="32"/>
+        </w:rPr>
+        <w:tab/>
+      </w:r>
+      <w:r>
+        <w:rPr>
+          <w:sz w:val="32"/>
+          <w:szCs w:val="32"/>
+        </w:rPr>
+        <w:tab/>
+      </w:r>
+      <w:r>
+        <w:rPr>
+          <w:sz w:val="32"/>
+          <w:szCs w:val="32"/>
+        </w:rPr>
+        <w:tab/>
+      </w:r>
+      <w:r>
+        <w:rPr>
+          <w:sz w:val="32"/>
+          <w:szCs w:val="32"/>
+        </w:rPr>
+        <w:tab/>
+        <w:t xml:space="preserve">   ____/____/____</w:t>
+      </w:r>
+    </w:p>
     <w:p>
       <w:pPr>
         <w:rPr>

</xml_diff>

<commit_message>
Update : about see larger size of selected picture
</commit_message>
<xml_diff>
--- a/Test/UAT_record.docx
+++ b/Test/UAT_record.docx
@@ -126,7 +126,35 @@
         <w:rPr>
           <w:sz w:val="28"/>
         </w:rPr>
-        <w:t>ound the Wat Phra Singh Website before decide to register to be a member of the website.</w:t>
+        <w:t xml:space="preserve">ound the </w:t>
+      </w:r>
+      <w:proofErr w:type="spellStart"/>
+      <w:r>
+        <w:rPr>
+          <w:sz w:val="28"/>
+        </w:rPr>
+        <w:t>Wat</w:t>
+      </w:r>
+      <w:proofErr w:type="spellEnd"/>
+      <w:r>
+        <w:rPr>
+          <w:sz w:val="28"/>
+        </w:rPr>
+        <w:t xml:space="preserve"> </w:t>
+      </w:r>
+      <w:proofErr w:type="spellStart"/>
+      <w:r>
+        <w:rPr>
+          <w:sz w:val="28"/>
+        </w:rPr>
+        <w:t>Phra</w:t>
+      </w:r>
+      <w:proofErr w:type="spellEnd"/>
+      <w:r>
+        <w:rPr>
+          <w:sz w:val="28"/>
+        </w:rPr>
+        <w:t xml:space="preserve"> Singh Website before decide to register to be a member of the website.</w:t>
       </w:r>
     </w:p>
     <w:p>
@@ -457,13 +485,13 @@
               <w:rPr>
                 <w:sz w:val="28"/>
               </w:rPr>
-              <w:t>Click</w:t>
-            </w:r>
-            <w:r>
-              <w:rPr>
-                <w:sz w:val="28"/>
-              </w:rPr>
-              <w:t>ed language</w:t>
+              <w:t>Selected</w:t>
+            </w:r>
+            <w:r>
+              <w:rPr>
+                <w:sz w:val="28"/>
+              </w:rPr>
+              <w:t xml:space="preserve"> language</w:t>
             </w:r>
           </w:p>
         </w:tc>
@@ -806,13 +834,13 @@
               <w:rPr>
                 <w:sz w:val="28"/>
               </w:rPr>
-              <w:t>Click</w:t>
-            </w:r>
-            <w:r>
-              <w:rPr>
-                <w:sz w:val="28"/>
-              </w:rPr>
-              <w:t>ed activity detail page is displayed.</w:t>
+              <w:t>Selected</w:t>
+            </w:r>
+            <w:r>
+              <w:rPr>
+                <w:sz w:val="28"/>
+              </w:rPr>
+              <w:t xml:space="preserve"> activity detail page is displayed.</w:t>
             </w:r>
           </w:p>
         </w:tc>
@@ -998,13 +1026,7 @@
               <w:rPr>
                 <w:sz w:val="28"/>
               </w:rPr>
-              <w:t>1.</w:t>
-            </w:r>
-            <w:r>
-              <w:rPr>
-                <w:sz w:val="28"/>
-              </w:rPr>
-              <w:t>5</w:t>
+              <w:t>1.5</w:t>
             </w:r>
           </w:p>
         </w:tc>
@@ -1022,20 +1044,14 @@
               <w:rPr>
                 <w:sz w:val="28"/>
               </w:rPr>
-              <w:t>Click</w:t>
-            </w:r>
-            <w:r>
-              <w:rPr>
-                <w:sz w:val="28"/>
-              </w:rPr>
-              <w:t xml:space="preserve"> ‘Gallery’ button on the </w:t>
+              <w:t xml:space="preserve">Click album name from albums in </w:t>
             </w:r>
             <w:r>
               <w:rPr>
                 <w:sz w:val="28"/>
               </w:rPr>
               <w:lastRenderedPageBreak/>
-              <w:t>menu bar</w:t>
+              <w:t>Gallery page</w:t>
             </w:r>
           </w:p>
         </w:tc>
@@ -1054,7 +1070,7 @@
                 <w:sz w:val="28"/>
               </w:rPr>
               <w:lastRenderedPageBreak/>
-              <w:t>Gallery page is displayed.</w:t>
+              <w:t>Selected album page is displayed.</w:t>
             </w:r>
           </w:p>
         </w:tc>
@@ -1129,13 +1145,7 @@
               <w:rPr>
                 <w:sz w:val="28"/>
               </w:rPr>
-              <w:t>Click</w:t>
-            </w:r>
-            <w:r>
-              <w:rPr>
-                <w:sz w:val="28"/>
-              </w:rPr>
-              <w:t xml:space="preserve"> album name from albums in Gallery page</w:t>
+              <w:t>Click picture in album page.</w:t>
             </w:r>
           </w:p>
         </w:tc>
@@ -1153,13 +1163,99 @@
               <w:rPr>
                 <w:sz w:val="28"/>
               </w:rPr>
-              <w:t>Click</w:t>
-            </w:r>
-            <w:r>
-              <w:rPr>
-                <w:sz w:val="28"/>
-              </w:rPr>
-              <w:t>ed album page is displayed.</w:t>
+              <w:t xml:space="preserve">Larger size of selected picture is display </w:t>
+            </w:r>
+          </w:p>
+        </w:tc>
+        <w:tc>
+          <w:tcPr>
+            <w:tcW w:w="2725" w:type="dxa"/>
+          </w:tcPr>
+          <w:p>
+            <w:pPr>
+              <w:rPr>
+                <w:sz w:val="28"/>
+              </w:rPr>
+            </w:pPr>
+          </w:p>
+        </w:tc>
+        <w:tc>
+          <w:tcPr>
+            <w:tcW w:w="1121" w:type="dxa"/>
+          </w:tcPr>
+          <w:p>
+            <w:pPr>
+              <w:rPr>
+                <w:sz w:val="28"/>
+              </w:rPr>
+            </w:pPr>
+          </w:p>
+        </w:tc>
+        <w:tc>
+          <w:tcPr>
+            <w:tcW w:w="1278" w:type="dxa"/>
+          </w:tcPr>
+          <w:p>
+            <w:pPr>
+              <w:rPr>
+                <w:sz w:val="28"/>
+              </w:rPr>
+            </w:pPr>
+          </w:p>
+        </w:tc>
+      </w:tr>
+      <w:tr>
+        <w:tc>
+          <w:tcPr>
+            <w:tcW w:w="816" w:type="dxa"/>
+          </w:tcPr>
+          <w:p>
+            <w:pPr>
+              <w:rPr>
+                <w:sz w:val="28"/>
+              </w:rPr>
+            </w:pPr>
+            <w:r>
+              <w:rPr>
+                <w:sz w:val="28"/>
+              </w:rPr>
+              <w:t>1.7</w:t>
+            </w:r>
+          </w:p>
+        </w:tc>
+        <w:tc>
+          <w:tcPr>
+            <w:tcW w:w="2241" w:type="dxa"/>
+          </w:tcPr>
+          <w:p>
+            <w:pPr>
+              <w:rPr>
+                <w:sz w:val="28"/>
+              </w:rPr>
+            </w:pPr>
+            <w:r>
+              <w:rPr>
+                <w:sz w:val="28"/>
+              </w:rPr>
+              <w:t>Click album name from albums in Gallery page</w:t>
+            </w:r>
+          </w:p>
+        </w:tc>
+        <w:tc>
+          <w:tcPr>
+            <w:tcW w:w="2417" w:type="dxa"/>
+          </w:tcPr>
+          <w:p>
+            <w:pPr>
+              <w:rPr>
+                <w:sz w:val="28"/>
+              </w:rPr>
+            </w:pPr>
+            <w:r>
+              <w:rPr>
+                <w:sz w:val="28"/>
+              </w:rPr>
+              <w:t>Selected album page is displayed.</w:t>
             </w:r>
           </w:p>
         </w:tc>
@@ -1359,7 +1455,7 @@
               <w:rPr>
                 <w:sz w:val="28"/>
               </w:rPr>
-              <w:t>7</w:t>
+              <w:t>8</w:t>
             </w:r>
           </w:p>
         </w:tc>
@@ -1593,7 +1689,7 @@
               <w:rPr>
                 <w:sz w:val="28"/>
               </w:rPr>
-              <w:t>1.8</w:t>
+              <w:t>1.9</w:t>
             </w:r>
           </w:p>
         </w:tc>
@@ -1828,7 +1924,7 @@
               <w:rPr>
                 <w:sz w:val="28"/>
               </w:rPr>
-              <w:t>1.12</w:t>
+              <w:t>1.10</w:t>
             </w:r>
           </w:p>
         </w:tc>
@@ -2073,7 +2169,7 @@
               <w:rPr>
                 <w:sz w:val="28"/>
               </w:rPr>
-              <w:t>1.13</w:t>
+              <w:t>1.11</w:t>
             </w:r>
           </w:p>
         </w:tc>
@@ -2219,7 +2315,6 @@
                 <w:bCs/>
                 <w:sz w:val="28"/>
               </w:rPr>
-              <w:lastRenderedPageBreak/>
               <w:t>Test Step</w:t>
             </w:r>
           </w:p>
@@ -2310,7 +2405,7 @@
               <w:rPr>
                 <w:sz w:val="28"/>
               </w:rPr>
-              <w:t>1.14</w:t>
+              <w:t>1.12</w:t>
             </w:r>
           </w:p>
         </w:tc>
@@ -2348,11 +2443,33 @@
                 <w:sz w:val="28"/>
               </w:rPr>
             </w:pPr>
-            <w:r>
-              <w:rPr>
-                <w:sz w:val="28"/>
-              </w:rPr>
-              <w:t>Wat Phra Singh Facebook fan page is displayed.</w:t>
+            <w:proofErr w:type="spellStart"/>
+            <w:r>
+              <w:rPr>
+                <w:sz w:val="28"/>
+              </w:rPr>
+              <w:t>Wat</w:t>
+            </w:r>
+            <w:proofErr w:type="spellEnd"/>
+            <w:r>
+              <w:rPr>
+                <w:sz w:val="28"/>
+              </w:rPr>
+              <w:t xml:space="preserve"> </w:t>
+            </w:r>
+            <w:proofErr w:type="spellStart"/>
+            <w:r>
+              <w:rPr>
+                <w:sz w:val="28"/>
+              </w:rPr>
+              <w:t>Phra</w:t>
+            </w:r>
+            <w:proofErr w:type="spellEnd"/>
+            <w:r>
+              <w:rPr>
+                <w:sz w:val="28"/>
+              </w:rPr>
+              <w:t xml:space="preserve"> Singh Facebook fan page is displayed.</w:t>
             </w:r>
           </w:p>
         </w:tc>
@@ -2562,7 +2679,7 @@
               <w:rPr>
                 <w:sz w:val="28"/>
               </w:rPr>
-              <w:t>1.15</w:t>
+              <w:t>1.13</w:t>
             </w:r>
           </w:p>
         </w:tc>
@@ -2580,7 +2697,35 @@
               <w:rPr>
                 <w:sz w:val="28"/>
               </w:rPr>
-              <w:t>Click ‘Wat Phra Singh’ on the menu bar to get back to home page.</w:t>
+              <w:t>Click ‘</w:t>
+            </w:r>
+            <w:proofErr w:type="spellStart"/>
+            <w:r>
+              <w:rPr>
+                <w:sz w:val="28"/>
+              </w:rPr>
+              <w:t>Wat</w:t>
+            </w:r>
+            <w:proofErr w:type="spellEnd"/>
+            <w:r>
+              <w:rPr>
+                <w:sz w:val="28"/>
+              </w:rPr>
+              <w:t xml:space="preserve"> </w:t>
+            </w:r>
+            <w:proofErr w:type="spellStart"/>
+            <w:r>
+              <w:rPr>
+                <w:sz w:val="28"/>
+              </w:rPr>
+              <w:t>Phra</w:t>
+            </w:r>
+            <w:proofErr w:type="spellEnd"/>
+            <w:r>
+              <w:rPr>
+                <w:sz w:val="28"/>
+              </w:rPr>
+              <w:t xml:space="preserve"> Singh’ on the menu bar to get back to home page.</w:t>
             </w:r>
           </w:p>
         </w:tc>
@@ -2654,7 +2799,7 @@
               <w:rPr>
                 <w:sz w:val="28"/>
               </w:rPr>
-              <w:t>1.16</w:t>
+              <w:t>1.14</w:t>
             </w:r>
           </w:p>
         </w:tc>
@@ -3213,7 +3358,35 @@
         <w:rPr>
           <w:sz w:val="28"/>
         </w:rPr>
-        <w:t>He wants to login as a member, look around the Wat Phra Singh Website and see what he can do.</w:t>
+        <w:t xml:space="preserve">He wants to login as a member, look around the </w:t>
+      </w:r>
+      <w:proofErr w:type="spellStart"/>
+      <w:r>
+        <w:rPr>
+          <w:sz w:val="28"/>
+        </w:rPr>
+        <w:t>Wat</w:t>
+      </w:r>
+      <w:proofErr w:type="spellEnd"/>
+      <w:r>
+        <w:rPr>
+          <w:sz w:val="28"/>
+        </w:rPr>
+        <w:t xml:space="preserve"> </w:t>
+      </w:r>
+      <w:proofErr w:type="spellStart"/>
+      <w:r>
+        <w:rPr>
+          <w:sz w:val="28"/>
+        </w:rPr>
+        <w:t>Phra</w:t>
+      </w:r>
+      <w:proofErr w:type="spellEnd"/>
+      <w:r>
+        <w:rPr>
+          <w:sz w:val="28"/>
+        </w:rPr>
+        <w:t xml:space="preserve"> Singh Website and see what he can do.</w:t>
       </w:r>
     </w:p>
     <w:p>
@@ -3514,13 +3687,13 @@
               <w:rPr>
                 <w:sz w:val="28"/>
               </w:rPr>
-              <w:t>Click</w:t>
-            </w:r>
-            <w:r>
-              <w:rPr>
-                <w:sz w:val="28"/>
-              </w:rPr>
-              <w:t>ed language</w:t>
+              <w:t>Selected</w:t>
+            </w:r>
+            <w:r>
+              <w:rPr>
+                <w:sz w:val="28"/>
+              </w:rPr>
+              <w:t xml:space="preserve"> language</w:t>
             </w:r>
           </w:p>
         </w:tc>
@@ -3744,7 +3917,15 @@
               <w:rPr>
                 <w:sz w:val="28"/>
               </w:rPr>
-              <w:t>Fill in username and password then click ‘Login’ button.</w:t>
+              <w:t>Fill in username and password then click ‘Logi</w:t>
+            </w:r>
+            <w:bookmarkStart w:id="0" w:name="_GoBack"/>
+            <w:bookmarkEnd w:id="0"/>
+            <w:r>
+              <w:rPr>
+                <w:sz w:val="28"/>
+              </w:rPr>
+              <w:t>n’ button.</w:t>
             </w:r>
           </w:p>
         </w:tc>
@@ -4141,13 +4322,13 @@
                 <w:sz w:val="28"/>
               </w:rPr>
               <w:lastRenderedPageBreak/>
-              <w:t>Click</w:t>
-            </w:r>
-            <w:r>
-              <w:rPr>
-                <w:sz w:val="28"/>
-              </w:rPr>
-              <w:t xml:space="preserve">ed activity </w:t>
+              <w:t>Selected</w:t>
+            </w:r>
+            <w:r>
+              <w:rPr>
+                <w:sz w:val="28"/>
+              </w:rPr>
+              <w:t xml:space="preserve"> activity </w:t>
             </w:r>
             <w:r>
               <w:rPr>
@@ -4468,13 +4649,7 @@
               <w:rPr>
                 <w:sz w:val="28"/>
               </w:rPr>
-              <w:t xml:space="preserve">Click </w:t>
-            </w:r>
-            <w:r>
-              <w:rPr>
-                <w:sz w:val="28"/>
-              </w:rPr>
-              <w:t>album name from albums in Gallery page</w:t>
+              <w:t>Click album name from albums in Gallery page</w:t>
             </w:r>
           </w:p>
         </w:tc>
@@ -4492,13 +4667,99 @@
               <w:rPr>
                 <w:sz w:val="28"/>
               </w:rPr>
-              <w:t>Click</w:t>
-            </w:r>
-            <w:r>
-              <w:rPr>
-                <w:sz w:val="28"/>
-              </w:rPr>
-              <w:t>ed album page is displayed.</w:t>
+              <w:t>Selected album page is displayed.</w:t>
+            </w:r>
+          </w:p>
+        </w:tc>
+        <w:tc>
+          <w:tcPr>
+            <w:tcW w:w="2725" w:type="dxa"/>
+          </w:tcPr>
+          <w:p>
+            <w:pPr>
+              <w:rPr>
+                <w:sz w:val="28"/>
+              </w:rPr>
+            </w:pPr>
+          </w:p>
+        </w:tc>
+        <w:tc>
+          <w:tcPr>
+            <w:tcW w:w="1121" w:type="dxa"/>
+          </w:tcPr>
+          <w:p>
+            <w:pPr>
+              <w:rPr>
+                <w:sz w:val="28"/>
+              </w:rPr>
+            </w:pPr>
+          </w:p>
+        </w:tc>
+        <w:tc>
+          <w:tcPr>
+            <w:tcW w:w="1278" w:type="dxa"/>
+          </w:tcPr>
+          <w:p>
+            <w:pPr>
+              <w:rPr>
+                <w:sz w:val="28"/>
+              </w:rPr>
+            </w:pPr>
+          </w:p>
+        </w:tc>
+      </w:tr>
+      <w:tr>
+        <w:tc>
+          <w:tcPr>
+            <w:tcW w:w="816" w:type="dxa"/>
+          </w:tcPr>
+          <w:p>
+            <w:pPr>
+              <w:rPr>
+                <w:sz w:val="28"/>
+              </w:rPr>
+            </w:pPr>
+            <w:r>
+              <w:rPr>
+                <w:sz w:val="28"/>
+              </w:rPr>
+              <w:t>2.8</w:t>
+            </w:r>
+          </w:p>
+        </w:tc>
+        <w:tc>
+          <w:tcPr>
+            <w:tcW w:w="2241" w:type="dxa"/>
+          </w:tcPr>
+          <w:p>
+            <w:pPr>
+              <w:rPr>
+                <w:sz w:val="28"/>
+              </w:rPr>
+            </w:pPr>
+            <w:r>
+              <w:rPr>
+                <w:sz w:val="28"/>
+              </w:rPr>
+              <w:t>Click picture in album page.</w:t>
+            </w:r>
+          </w:p>
+        </w:tc>
+        <w:tc>
+          <w:tcPr>
+            <w:tcW w:w="2417" w:type="dxa"/>
+          </w:tcPr>
+          <w:p>
+            <w:pPr>
+              <w:rPr>
+                <w:sz w:val="28"/>
+              </w:rPr>
+            </w:pPr>
+            <w:r>
+              <w:rPr>
+                <w:sz w:val="28"/>
+              </w:rPr>
+              <w:t xml:space="preserve">Larger size of selected picture is display </w:t>
             </w:r>
           </w:p>
         </w:tc>
@@ -4704,7 +4965,7 @@
               <w:rPr>
                 <w:sz w:val="28"/>
               </w:rPr>
-              <w:t>8</w:t>
+              <w:t>9</w:t>
             </w:r>
           </w:p>
         </w:tc>
@@ -4938,7 +5199,7 @@
               <w:rPr>
                 <w:sz w:val="28"/>
               </w:rPr>
-              <w:t>2.9</w:t>
+              <w:t>2.10</w:t>
             </w:r>
           </w:p>
         </w:tc>
@@ -5172,7 +5433,7 @@
               <w:rPr>
                 <w:sz w:val="28"/>
               </w:rPr>
-              <w:t>2.10</w:t>
+              <w:t>2.11</w:t>
             </w:r>
           </w:p>
         </w:tc>
@@ -5190,7 +5451,14 @@
               <w:rPr>
                 <w:sz w:val="28"/>
               </w:rPr>
-              <w:t>Click ‘Q&amp;A’ button on the menu bar</w:t>
+              <w:t xml:space="preserve">Click ‘Q&amp;A’ button on the </w:t>
+            </w:r>
+            <w:r>
+              <w:rPr>
+                <w:sz w:val="28"/>
+              </w:rPr>
+              <w:lastRenderedPageBreak/>
+              <w:t>menu bar</w:t>
             </w:r>
           </w:p>
         </w:tc>
@@ -5208,6 +5476,7 @@
               <w:rPr>
                 <w:sz w:val="28"/>
               </w:rPr>
+              <w:lastRenderedPageBreak/>
               <w:t>Q&amp;A page is displayed.</w:t>
             </w:r>
           </w:p>
@@ -5276,14 +5545,7 @@
               <w:rPr>
                 <w:sz w:val="28"/>
               </w:rPr>
-              <w:t xml:space="preserve">Fill in question form and click </w:t>
-            </w:r>
-            <w:r>
-              <w:rPr>
-                <w:sz w:val="28"/>
-              </w:rPr>
-              <w:lastRenderedPageBreak/>
-              <w:t>‘Submit’ button</w:t>
+              <w:t>Fill in question form and click ‘Submit’ button</w:t>
             </w:r>
           </w:p>
         </w:tc>
@@ -5301,7 +5563,6 @@
               <w:rPr>
                 <w:sz w:val="28"/>
               </w:rPr>
-              <w:lastRenderedPageBreak/>
               <w:t>Send question success</w:t>
             </w:r>
           </w:p>
@@ -5502,7 +5763,7 @@
               <w:rPr>
                 <w:sz w:val="28"/>
               </w:rPr>
-              <w:t>2.11</w:t>
+              <w:t>2.12</w:t>
             </w:r>
           </w:p>
         </w:tc>
@@ -5747,7 +6008,7 @@
               <w:rPr>
                 <w:sz w:val="28"/>
               </w:rPr>
-              <w:t>2.12</w:t>
+              <w:t>2.13</w:t>
             </w:r>
           </w:p>
         </w:tc>
@@ -5983,7 +6244,7 @@
               <w:rPr>
                 <w:sz w:val="28"/>
               </w:rPr>
-              <w:t>2.13</w:t>
+              <w:t>2.14</w:t>
             </w:r>
           </w:p>
         </w:tc>
@@ -6021,11 +6282,33 @@
                 <w:sz w:val="28"/>
               </w:rPr>
             </w:pPr>
-            <w:r>
-              <w:rPr>
-                <w:sz w:val="28"/>
-              </w:rPr>
-              <w:t>Wat Phra Singh Facebook fan page is displayed.</w:t>
+            <w:proofErr w:type="spellStart"/>
+            <w:r>
+              <w:rPr>
+                <w:sz w:val="28"/>
+              </w:rPr>
+              <w:t>Wat</w:t>
+            </w:r>
+            <w:proofErr w:type="spellEnd"/>
+            <w:r>
+              <w:rPr>
+                <w:sz w:val="28"/>
+              </w:rPr>
+              <w:t xml:space="preserve"> </w:t>
+            </w:r>
+            <w:proofErr w:type="spellStart"/>
+            <w:r>
+              <w:rPr>
+                <w:sz w:val="28"/>
+              </w:rPr>
+              <w:t>Phra</w:t>
+            </w:r>
+            <w:proofErr w:type="spellEnd"/>
+            <w:r>
+              <w:rPr>
+                <w:sz w:val="28"/>
+              </w:rPr>
+              <w:t xml:space="preserve"> Singh Facebook fan page is displayed.</w:t>
             </w:r>
           </w:p>
         </w:tc>
@@ -6243,7 +6526,7 @@
               <w:rPr>
                 <w:sz w:val="28"/>
               </w:rPr>
-              <w:t>2.14</w:t>
+              <w:t>2.15</w:t>
             </w:r>
           </w:p>
         </w:tc>
@@ -6364,8 +6647,327 @@
       <w:r>
         <w:tab/>
       </w:r>
-      <w:r>
+    </w:p>
+    <w:p>
+      <w:pPr>
+        <w:rPr>
+          <w:sz w:val="32"/>
+          <w:szCs w:val="32"/>
+        </w:rPr>
+      </w:pPr>
+      <w:r>
+        <w:rPr>
+          <w:sz w:val="32"/>
+          <w:szCs w:val="32"/>
+        </w:rPr>
+        <w:lastRenderedPageBreak/>
+        <w:t xml:space="preserve">       </w:t>
+      </w:r>
+      <w:r>
+        <w:rPr>
+          <w:sz w:val="32"/>
+          <w:szCs w:val="32"/>
+        </w:rPr>
         <w:tab/>
+      </w:r>
+      <w:r>
+        <w:rPr>
+          <w:sz w:val="32"/>
+          <w:szCs w:val="32"/>
+        </w:rPr>
+        <w:tab/>
+      </w:r>
+      <w:r>
+        <w:rPr>
+          <w:sz w:val="32"/>
+          <w:szCs w:val="32"/>
+        </w:rPr>
+        <w:tab/>
+      </w:r>
+      <w:r>
+        <w:rPr>
+          <w:sz w:val="32"/>
+          <w:szCs w:val="32"/>
+        </w:rPr>
+        <w:tab/>
+      </w:r>
+      <w:r>
+        <w:rPr>
+          <w:sz w:val="32"/>
+          <w:szCs w:val="32"/>
+        </w:rPr>
+        <w:tab/>
+      </w:r>
+      <w:r>
+        <w:rPr>
+          <w:sz w:val="32"/>
+          <w:szCs w:val="32"/>
+        </w:rPr>
+        <w:tab/>
+      </w:r>
+      <w:r>
+        <w:rPr>
+          <w:sz w:val="32"/>
+          <w:szCs w:val="32"/>
+        </w:rPr>
+        <w:tab/>
+      </w:r>
+      <w:r>
+        <w:rPr>
+          <w:sz w:val="32"/>
+          <w:szCs w:val="32"/>
+        </w:rPr>
+        <w:tab/>
+      </w:r>
+      <w:r>
+        <w:rPr>
+          <w:sz w:val="32"/>
+          <w:szCs w:val="32"/>
+        </w:rPr>
+        <w:tab/>
+        <w:t xml:space="preserve">       </w:t>
+      </w:r>
+      <w:r>
+        <w:rPr>
+          <w:sz w:val="32"/>
+          <w:szCs w:val="32"/>
+        </w:rPr>
+        <w:t xml:space="preserve"> Tester </w:t>
+      </w:r>
+    </w:p>
+    <w:p>
+      <w:pPr>
+        <w:jc w:val="right"/>
+        <w:rPr>
+          <w:sz w:val="32"/>
+          <w:szCs w:val="32"/>
+        </w:rPr>
+      </w:pPr>
+      <w:r>
+        <w:rPr>
+          <w:sz w:val="32"/>
+          <w:szCs w:val="32"/>
+        </w:rPr>
+        <w:tab/>
+      </w:r>
+      <w:r>
+        <w:rPr>
+          <w:sz w:val="32"/>
+          <w:szCs w:val="32"/>
+        </w:rPr>
+        <w:tab/>
+      </w:r>
+      <w:r>
+        <w:rPr>
+          <w:sz w:val="32"/>
+          <w:szCs w:val="32"/>
+        </w:rPr>
+        <w:tab/>
+      </w:r>
+      <w:r>
+        <w:rPr>
+          <w:sz w:val="32"/>
+          <w:szCs w:val="32"/>
+        </w:rPr>
+        <w:tab/>
+      </w:r>
+      <w:r>
+        <w:rPr>
+          <w:sz w:val="32"/>
+          <w:szCs w:val="32"/>
+        </w:rPr>
+        <w:tab/>
+      </w:r>
+      <w:r>
+        <w:rPr>
+          <w:sz w:val="32"/>
+          <w:szCs w:val="32"/>
+        </w:rPr>
+        <w:tab/>
+      </w:r>
+      <w:r>
+        <w:rPr>
+          <w:sz w:val="32"/>
+          <w:szCs w:val="32"/>
+        </w:rPr>
+        <w:tab/>
+      </w:r>
+      <w:r>
+        <w:rPr>
+          <w:sz w:val="32"/>
+          <w:szCs w:val="32"/>
+        </w:rPr>
+        <w:tab/>
+        <w:t>….………………………………</w:t>
+      </w:r>
+    </w:p>
+    <w:p>
+      <w:pPr>
+        <w:jc w:val="right"/>
+        <w:rPr>
+          <w:sz w:val="32"/>
+          <w:szCs w:val="32"/>
+        </w:rPr>
+      </w:pPr>
+      <w:r>
+        <w:rPr>
+          <w:sz w:val="32"/>
+          <w:szCs w:val="32"/>
+        </w:rPr>
+        <w:tab/>
+      </w:r>
+      <w:r>
+        <w:rPr>
+          <w:sz w:val="32"/>
+          <w:szCs w:val="32"/>
+        </w:rPr>
+        <w:tab/>
+      </w:r>
+      <w:r>
+        <w:rPr>
+          <w:sz w:val="32"/>
+          <w:szCs w:val="32"/>
+        </w:rPr>
+        <w:tab/>
+        <w:t>(                                      )</w:t>
+      </w:r>
+    </w:p>
+    <w:p>
+      <w:pPr>
+        <w:rPr>
+          <w:sz w:val="32"/>
+          <w:szCs w:val="32"/>
+        </w:rPr>
+      </w:pPr>
+      <w:r>
+        <w:rPr>
+          <w:sz w:val="32"/>
+          <w:szCs w:val="32"/>
+        </w:rPr>
+        <w:t xml:space="preserve">        </w:t>
+      </w:r>
+      <w:r>
+        <w:rPr>
+          <w:sz w:val="32"/>
+          <w:szCs w:val="32"/>
+        </w:rPr>
+        <w:tab/>
+      </w:r>
+      <w:r>
+        <w:rPr>
+          <w:sz w:val="32"/>
+          <w:szCs w:val="32"/>
+        </w:rPr>
+        <w:tab/>
+      </w:r>
+      <w:r>
+        <w:rPr>
+          <w:sz w:val="32"/>
+          <w:szCs w:val="32"/>
+        </w:rPr>
+        <w:tab/>
+      </w:r>
+      <w:r>
+        <w:rPr>
+          <w:sz w:val="32"/>
+          <w:szCs w:val="32"/>
+        </w:rPr>
+        <w:tab/>
+      </w:r>
+      <w:r>
+        <w:rPr>
+          <w:sz w:val="32"/>
+          <w:szCs w:val="32"/>
+        </w:rPr>
+        <w:tab/>
+      </w:r>
+      <w:r>
+        <w:rPr>
+          <w:sz w:val="32"/>
+          <w:szCs w:val="32"/>
+        </w:rPr>
+        <w:tab/>
+      </w:r>
+      <w:r>
+        <w:rPr>
+          <w:sz w:val="32"/>
+          <w:szCs w:val="32"/>
+        </w:rPr>
+        <w:tab/>
+      </w:r>
+      <w:r>
+        <w:rPr>
+          <w:sz w:val="32"/>
+          <w:szCs w:val="32"/>
+        </w:rPr>
+        <w:tab/>
+        <w:t xml:space="preserve">                   Date</w:t>
+      </w:r>
+    </w:p>
+    <w:p>
+      <w:pPr>
+        <w:jc w:val="center"/>
+        <w:rPr>
+          <w:sz w:val="32"/>
+          <w:szCs w:val="32"/>
+        </w:rPr>
+      </w:pPr>
+      <w:r>
+        <w:rPr>
+          <w:sz w:val="32"/>
+          <w:szCs w:val="32"/>
+        </w:rPr>
+        <w:tab/>
+      </w:r>
+      <w:r>
+        <w:rPr>
+          <w:sz w:val="32"/>
+          <w:szCs w:val="32"/>
+        </w:rPr>
+        <w:tab/>
+      </w:r>
+      <w:r>
+        <w:rPr>
+          <w:sz w:val="32"/>
+          <w:szCs w:val="32"/>
+        </w:rPr>
+        <w:tab/>
+      </w:r>
+      <w:r>
+        <w:rPr>
+          <w:sz w:val="32"/>
+          <w:szCs w:val="32"/>
+        </w:rPr>
+        <w:tab/>
+      </w:r>
+      <w:r>
+        <w:rPr>
+          <w:sz w:val="32"/>
+          <w:szCs w:val="32"/>
+        </w:rPr>
+        <w:tab/>
+      </w:r>
+      <w:r>
+        <w:rPr>
+          <w:sz w:val="32"/>
+          <w:szCs w:val="32"/>
+        </w:rPr>
+        <w:tab/>
+      </w:r>
+      <w:r>
+        <w:rPr>
+          <w:sz w:val="32"/>
+          <w:szCs w:val="32"/>
+        </w:rPr>
+        <w:tab/>
+      </w:r>
+      <w:r>
+        <w:rPr>
+          <w:sz w:val="32"/>
+          <w:szCs w:val="32"/>
+        </w:rPr>
+        <w:tab/>
+        <w:t xml:space="preserve">   ____/____/____</w:t>
       </w:r>
     </w:p>
     <w:p>
@@ -6379,434 +6981,96 @@
     <w:p>
       <w:pPr>
         <w:rPr>
-          <w:sz w:val="32"/>
-          <w:szCs w:val="32"/>
+          <w:b/>
+          <w:bCs/>
+          <w:sz w:val="28"/>
         </w:rPr>
       </w:pPr>
     </w:p>
     <w:p>
       <w:pPr>
         <w:rPr>
+          <w:b/>
+          <w:bCs/>
           <w:sz w:val="32"/>
           <w:szCs w:val="32"/>
         </w:rPr>
       </w:pPr>
       <w:r>
         <w:rPr>
-          <w:sz w:val="32"/>
-          <w:szCs w:val="32"/>
-        </w:rPr>
-        <w:lastRenderedPageBreak/>
-        <w:t xml:space="preserve">       </w:t>
-      </w:r>
-      <w:r>
-        <w:rPr>
-          <w:sz w:val="32"/>
-          <w:szCs w:val="32"/>
-        </w:rPr>
-        <w:tab/>
-      </w:r>
-      <w:r>
-        <w:rPr>
-          <w:sz w:val="32"/>
-          <w:szCs w:val="32"/>
-        </w:rPr>
-        <w:tab/>
-      </w:r>
-      <w:r>
-        <w:rPr>
-          <w:sz w:val="32"/>
-          <w:szCs w:val="32"/>
-        </w:rPr>
-        <w:tab/>
-      </w:r>
-      <w:r>
-        <w:rPr>
-          <w:sz w:val="32"/>
-          <w:szCs w:val="32"/>
-        </w:rPr>
-        <w:tab/>
-      </w:r>
-      <w:r>
-        <w:rPr>
-          <w:sz w:val="32"/>
-          <w:szCs w:val="32"/>
-        </w:rPr>
-        <w:tab/>
-      </w:r>
-      <w:r>
-        <w:rPr>
-          <w:sz w:val="32"/>
-          <w:szCs w:val="32"/>
-        </w:rPr>
-        <w:tab/>
-      </w:r>
-      <w:r>
-        <w:rPr>
-          <w:sz w:val="32"/>
-          <w:szCs w:val="32"/>
-        </w:rPr>
-        <w:tab/>
-      </w:r>
-      <w:r>
-        <w:rPr>
-          <w:sz w:val="32"/>
-          <w:szCs w:val="32"/>
-        </w:rPr>
-        <w:tab/>
-      </w:r>
-      <w:r>
-        <w:rPr>
-          <w:sz w:val="32"/>
-          <w:szCs w:val="32"/>
-        </w:rPr>
-        <w:tab/>
-        <w:t xml:space="preserve">       </w:t>
-      </w:r>
-      <w:r>
-        <w:rPr>
-          <w:sz w:val="32"/>
-          <w:szCs w:val="32"/>
-        </w:rPr>
-        <w:t xml:space="preserve"> Tester </w:t>
+          <w:b/>
+          <w:bCs/>
+          <w:sz w:val="32"/>
+          <w:szCs w:val="32"/>
+        </w:rPr>
+        <w:br w:type="page"/>
       </w:r>
     </w:p>
     <w:p>
       <w:pPr>
-        <w:jc w:val="right"/>
-        <w:rPr>
+        <w:rPr>
+          <w:b/>
+          <w:bCs/>
           <w:sz w:val="32"/>
           <w:szCs w:val="32"/>
         </w:rPr>
       </w:pPr>
       <w:r>
         <w:rPr>
-          <w:sz w:val="32"/>
-          <w:szCs w:val="32"/>
-        </w:rPr>
-        <w:tab/>
-      </w:r>
-      <w:r>
-        <w:rPr>
-          <w:sz w:val="32"/>
-          <w:szCs w:val="32"/>
-        </w:rPr>
-        <w:tab/>
-      </w:r>
-      <w:r>
-        <w:rPr>
-          <w:sz w:val="32"/>
-          <w:szCs w:val="32"/>
-        </w:rPr>
-        <w:tab/>
-      </w:r>
-      <w:r>
-        <w:rPr>
-          <w:sz w:val="32"/>
-          <w:szCs w:val="32"/>
-        </w:rPr>
-        <w:tab/>
-      </w:r>
-      <w:r>
-        <w:rPr>
-          <w:sz w:val="32"/>
-          <w:szCs w:val="32"/>
-        </w:rPr>
-        <w:tab/>
-      </w:r>
-      <w:r>
-        <w:rPr>
-          <w:sz w:val="32"/>
-          <w:szCs w:val="32"/>
-        </w:rPr>
-        <w:tab/>
-      </w:r>
-      <w:r>
-        <w:rPr>
-          <w:sz w:val="32"/>
-          <w:szCs w:val="32"/>
-        </w:rPr>
-        <w:tab/>
-      </w:r>
-      <w:r>
-        <w:rPr>
-          <w:sz w:val="32"/>
-          <w:szCs w:val="32"/>
-        </w:rPr>
-        <w:tab/>
-        <w:t>….………………………………</w:t>
+          <w:b/>
+          <w:bCs/>
+          <w:sz w:val="32"/>
+          <w:szCs w:val="32"/>
+        </w:rPr>
+        <w:lastRenderedPageBreak/>
+        <w:t>Admin</w:t>
       </w:r>
     </w:p>
     <w:p>
       <w:pPr>
-        <w:jc w:val="right"/>
-        <w:rPr>
+        <w:rPr>
+          <w:b/>
+          <w:bCs/>
           <w:sz w:val="32"/>
           <w:szCs w:val="32"/>
         </w:rPr>
       </w:pPr>
       <w:r>
         <w:rPr>
-          <w:sz w:val="32"/>
-          <w:szCs w:val="32"/>
-        </w:rPr>
-        <w:tab/>
-      </w:r>
-      <w:r>
-        <w:rPr>
-          <w:sz w:val="32"/>
-          <w:szCs w:val="32"/>
-        </w:rPr>
-        <w:tab/>
-      </w:r>
-      <w:r>
-        <w:rPr>
-          <w:sz w:val="32"/>
-          <w:szCs w:val="32"/>
-        </w:rPr>
-        <w:tab/>
-        <w:t>(                                      )</w:t>
+          <w:b/>
+          <w:bCs/>
+          <w:sz w:val="32"/>
+          <w:szCs w:val="32"/>
+        </w:rPr>
+        <w:t>Test script</w:t>
+      </w:r>
+      <w:r>
+        <w:rPr>
+          <w:b/>
+          <w:bCs/>
+          <w:sz w:val="32"/>
+          <w:szCs w:val="32"/>
+        </w:rPr>
+        <w:t xml:space="preserve"> - Summary</w:t>
+      </w:r>
+      <w:r>
+        <w:rPr>
+          <w:b/>
+          <w:bCs/>
+          <w:sz w:val="32"/>
+          <w:szCs w:val="32"/>
+        </w:rPr>
+        <w:t xml:space="preserve">: </w:t>
       </w:r>
     </w:p>
     <w:p>
       <w:pPr>
         <w:rPr>
-          <w:sz w:val="32"/>
-          <w:szCs w:val="32"/>
+          <w:sz w:val="28"/>
         </w:rPr>
       </w:pPr>
       <w:r>
         <w:rPr>
-          <w:sz w:val="32"/>
-          <w:szCs w:val="32"/>
-        </w:rPr>
-        <w:t xml:space="preserve">        </w:t>
-      </w:r>
-      <w:r>
-        <w:rPr>
-          <w:sz w:val="32"/>
-          <w:szCs w:val="32"/>
-        </w:rPr>
-        <w:tab/>
-      </w:r>
-      <w:r>
-        <w:rPr>
-          <w:sz w:val="32"/>
-          <w:szCs w:val="32"/>
-        </w:rPr>
-        <w:tab/>
-      </w:r>
-      <w:r>
-        <w:rPr>
-          <w:sz w:val="32"/>
-          <w:szCs w:val="32"/>
-        </w:rPr>
-        <w:tab/>
-      </w:r>
-      <w:r>
-        <w:rPr>
-          <w:sz w:val="32"/>
-          <w:szCs w:val="32"/>
-        </w:rPr>
-        <w:tab/>
-      </w:r>
-      <w:r>
-        <w:rPr>
-          <w:sz w:val="32"/>
-          <w:szCs w:val="32"/>
-        </w:rPr>
-        <w:tab/>
-      </w:r>
-      <w:r>
-        <w:rPr>
-          <w:sz w:val="32"/>
-          <w:szCs w:val="32"/>
-        </w:rPr>
-        <w:tab/>
-      </w:r>
-      <w:r>
-        <w:rPr>
-          <w:sz w:val="32"/>
-          <w:szCs w:val="32"/>
-        </w:rPr>
-        <w:tab/>
-      </w:r>
-      <w:r>
-        <w:rPr>
-          <w:sz w:val="32"/>
-          <w:szCs w:val="32"/>
-        </w:rPr>
-        <w:tab/>
-        <w:t xml:space="preserve">                   Date</w:t>
-      </w:r>
-    </w:p>
-    <w:p>
-      <w:pPr>
-        <w:jc w:val="center"/>
-        <w:rPr>
-          <w:sz w:val="32"/>
-          <w:szCs w:val="32"/>
-        </w:rPr>
-      </w:pPr>
-      <w:r>
-        <w:rPr>
-          <w:sz w:val="32"/>
-          <w:szCs w:val="32"/>
-        </w:rPr>
-        <w:tab/>
-      </w:r>
-      <w:r>
-        <w:rPr>
-          <w:sz w:val="32"/>
-          <w:szCs w:val="32"/>
-        </w:rPr>
-        <w:tab/>
-      </w:r>
-      <w:r>
-        <w:rPr>
-          <w:sz w:val="32"/>
-          <w:szCs w:val="32"/>
-        </w:rPr>
-        <w:tab/>
-      </w:r>
-      <w:r>
-        <w:rPr>
-          <w:sz w:val="32"/>
-          <w:szCs w:val="32"/>
-        </w:rPr>
-        <w:tab/>
-      </w:r>
-      <w:r>
-        <w:rPr>
-          <w:sz w:val="32"/>
-          <w:szCs w:val="32"/>
-        </w:rPr>
-        <w:tab/>
-      </w:r>
-      <w:r>
-        <w:rPr>
-          <w:sz w:val="32"/>
-          <w:szCs w:val="32"/>
-        </w:rPr>
-        <w:tab/>
-      </w:r>
-      <w:r>
-        <w:rPr>
-          <w:sz w:val="32"/>
-          <w:szCs w:val="32"/>
-        </w:rPr>
-        <w:tab/>
-      </w:r>
-      <w:r>
-        <w:rPr>
-          <w:sz w:val="32"/>
-          <w:szCs w:val="32"/>
-        </w:rPr>
-        <w:tab/>
-        <w:t xml:space="preserve">   ____/____/____</w:t>
-      </w:r>
-    </w:p>
-    <w:p>
-      <w:pPr>
-        <w:rPr>
-          <w:sz w:val="32"/>
-          <w:szCs w:val="32"/>
-        </w:rPr>
-      </w:pPr>
-    </w:p>
-    <w:p>
-      <w:pPr>
-        <w:rPr>
-          <w:b/>
-          <w:bCs/>
-          <w:sz w:val="28"/>
-        </w:rPr>
-      </w:pPr>
-    </w:p>
-    <w:p>
-      <w:pPr>
-        <w:rPr>
-          <w:b/>
-          <w:bCs/>
-          <w:sz w:val="32"/>
-          <w:szCs w:val="32"/>
-        </w:rPr>
-      </w:pPr>
-      <w:r>
-        <w:rPr>
-          <w:b/>
-          <w:bCs/>
-          <w:sz w:val="32"/>
-          <w:szCs w:val="32"/>
-        </w:rPr>
-        <w:br w:type="page"/>
-      </w:r>
-    </w:p>
-    <w:p>
-      <w:pPr>
-        <w:rPr>
-          <w:b/>
-          <w:bCs/>
-          <w:sz w:val="32"/>
-          <w:szCs w:val="32"/>
-        </w:rPr>
-      </w:pPr>
-      <w:r>
-        <w:rPr>
-          <w:b/>
-          <w:bCs/>
-          <w:sz w:val="32"/>
-          <w:szCs w:val="32"/>
-        </w:rPr>
-        <w:lastRenderedPageBreak/>
-        <w:t>Admin</w:t>
-      </w:r>
-    </w:p>
-    <w:p>
-      <w:pPr>
-        <w:rPr>
-          <w:b/>
-          <w:bCs/>
-          <w:sz w:val="32"/>
-          <w:szCs w:val="32"/>
-        </w:rPr>
-      </w:pPr>
-      <w:r>
-        <w:rPr>
-          <w:b/>
-          <w:bCs/>
-          <w:sz w:val="32"/>
-          <w:szCs w:val="32"/>
-        </w:rPr>
-        <w:t>Test script</w:t>
-      </w:r>
-      <w:r>
-        <w:rPr>
-          <w:b/>
-          <w:bCs/>
-          <w:sz w:val="32"/>
-          <w:szCs w:val="32"/>
-        </w:rPr>
-        <w:t xml:space="preserve"> - Summary</w:t>
-      </w:r>
-      <w:r>
-        <w:rPr>
-          <w:b/>
-          <w:bCs/>
-          <w:sz w:val="32"/>
-          <w:szCs w:val="32"/>
-        </w:rPr>
-        <w:t xml:space="preserve">: </w:t>
-      </w:r>
-    </w:p>
-    <w:p>
-      <w:pPr>
-        <w:rPr>
-          <w:sz w:val="28"/>
-        </w:rPr>
-      </w:pPr>
-      <w:r>
-        <w:rPr>
           <w:sz w:val="28"/>
         </w:rPr>
         <w:t>C is a user with an admin account</w:t>
@@ -6841,7 +7105,35 @@
         <w:rPr>
           <w:sz w:val="28"/>
         </w:rPr>
-        <w:t>min, look around the Wat Phra Singh Website and see what he can do.</w:t>
+        <w:t xml:space="preserve">min, look around the </w:t>
+      </w:r>
+      <w:proofErr w:type="spellStart"/>
+      <w:r>
+        <w:rPr>
+          <w:sz w:val="28"/>
+        </w:rPr>
+        <w:t>Wat</w:t>
+      </w:r>
+      <w:proofErr w:type="spellEnd"/>
+      <w:r>
+        <w:rPr>
+          <w:sz w:val="28"/>
+        </w:rPr>
+        <w:t xml:space="preserve"> </w:t>
+      </w:r>
+      <w:proofErr w:type="spellStart"/>
+      <w:r>
+        <w:rPr>
+          <w:sz w:val="28"/>
+        </w:rPr>
+        <w:t>Phra</w:t>
+      </w:r>
+      <w:proofErr w:type="spellEnd"/>
+      <w:r>
+        <w:rPr>
+          <w:sz w:val="28"/>
+        </w:rPr>
+        <w:t xml:space="preserve"> Singh Website and see what he can do.</w:t>
       </w:r>
     </w:p>
     <w:p>
@@ -7134,7 +7426,19 @@
               <w:rPr>
                 <w:sz w:val="28"/>
               </w:rPr>
-              <w:t>The language of the website change to the Clicked language</w:t>
+              <w:t xml:space="preserve">The language of the website change to the </w:t>
+            </w:r>
+            <w:r>
+              <w:rPr>
+                <w:sz w:val="28"/>
+              </w:rPr>
+              <w:t>Selected</w:t>
+            </w:r>
+            <w:r>
+              <w:rPr>
+                <w:sz w:val="28"/>
+              </w:rPr>
+              <w:t xml:space="preserve"> language</w:t>
             </w:r>
           </w:p>
         </w:tc>
@@ -7713,7 +8017,13 @@
                 <w:sz w:val="28"/>
               </w:rPr>
               <w:lastRenderedPageBreak/>
-              <w:t xml:space="preserve">Clicked activity </w:t>
+              <w:t>Selected</w:t>
+            </w:r>
+            <w:r>
+              <w:rPr>
+                <w:sz w:val="28"/>
+              </w:rPr>
+              <w:t xml:space="preserve"> activity </w:t>
             </w:r>
             <w:r>
               <w:rPr>
@@ -8050,7 +8360,13 @@
               <w:rPr>
                 <w:sz w:val="28"/>
               </w:rPr>
-              <w:t>Clicked activity detail page is displayed.</w:t>
+              <w:t>Selected</w:t>
+            </w:r>
+            <w:r>
+              <w:rPr>
+                <w:sz w:val="28"/>
+              </w:rPr>
+              <w:t xml:space="preserve"> activity detail page is displayed.</w:t>
             </w:r>
           </w:p>
         </w:tc>
@@ -8380,7 +8696,13 @@
               <w:rPr>
                 <w:sz w:val="28"/>
               </w:rPr>
-              <w:t>Clicked activity detail page is displayed.</w:t>
+              <w:t>Selected</w:t>
+            </w:r>
+            <w:r>
+              <w:rPr>
+                <w:sz w:val="28"/>
+              </w:rPr>
+              <w:t xml:space="preserve"> activity detail page is displayed.</w:t>
             </w:r>
           </w:p>
         </w:tc>
@@ -9215,7 +9537,105 @@
               <w:rPr>
                 <w:sz w:val="28"/>
               </w:rPr>
-              <w:t>Clicked album page is displayed.</w:t>
+              <w:t>Selected</w:t>
+            </w:r>
+            <w:r>
+              <w:rPr>
+                <w:sz w:val="28"/>
+              </w:rPr>
+              <w:t xml:space="preserve"> album page is displayed.</w:t>
+            </w:r>
+          </w:p>
+        </w:tc>
+        <w:tc>
+          <w:tcPr>
+            <w:tcW w:w="2725" w:type="dxa"/>
+          </w:tcPr>
+          <w:p>
+            <w:pPr>
+              <w:rPr>
+                <w:sz w:val="28"/>
+              </w:rPr>
+            </w:pPr>
+          </w:p>
+        </w:tc>
+        <w:tc>
+          <w:tcPr>
+            <w:tcW w:w="1121" w:type="dxa"/>
+          </w:tcPr>
+          <w:p>
+            <w:pPr>
+              <w:rPr>
+                <w:sz w:val="28"/>
+              </w:rPr>
+            </w:pPr>
+          </w:p>
+        </w:tc>
+        <w:tc>
+          <w:tcPr>
+            <w:tcW w:w="1278" w:type="dxa"/>
+          </w:tcPr>
+          <w:p>
+            <w:pPr>
+              <w:rPr>
+                <w:sz w:val="28"/>
+              </w:rPr>
+            </w:pPr>
+          </w:p>
+        </w:tc>
+      </w:tr>
+      <w:tr>
+        <w:tc>
+          <w:tcPr>
+            <w:tcW w:w="816" w:type="dxa"/>
+          </w:tcPr>
+          <w:p>
+            <w:pPr>
+              <w:rPr>
+                <w:sz w:val="28"/>
+              </w:rPr>
+            </w:pPr>
+            <w:r>
+              <w:rPr>
+                <w:sz w:val="28"/>
+              </w:rPr>
+              <w:t>3.16</w:t>
+            </w:r>
+          </w:p>
+        </w:tc>
+        <w:tc>
+          <w:tcPr>
+            <w:tcW w:w="2241" w:type="dxa"/>
+          </w:tcPr>
+          <w:p>
+            <w:pPr>
+              <w:rPr>
+                <w:sz w:val="28"/>
+              </w:rPr>
+            </w:pPr>
+            <w:r>
+              <w:rPr>
+                <w:sz w:val="28"/>
+              </w:rPr>
+              <w:t>Click picture in album page.</w:t>
+            </w:r>
+          </w:p>
+        </w:tc>
+        <w:tc>
+          <w:tcPr>
+            <w:tcW w:w="2417" w:type="dxa"/>
+          </w:tcPr>
+          <w:p>
+            <w:pPr>
+              <w:rPr>
+                <w:sz w:val="28"/>
+              </w:rPr>
+            </w:pPr>
+            <w:r>
+              <w:rPr>
+                <w:sz w:val="28"/>
+              </w:rPr>
+              <w:t xml:space="preserve">Larger size of selected picture is display </w:t>
             </w:r>
           </w:p>
         </w:tc>
@@ -9409,7 +9829,7 @@
               <w:rPr>
                 <w:sz w:val="28"/>
               </w:rPr>
-              <w:t>3.16</w:t>
+              <w:t>3.17</w:t>
             </w:r>
           </w:p>
         </w:tc>
@@ -9653,7 +10073,7 @@
               <w:rPr>
                 <w:sz w:val="28"/>
               </w:rPr>
-              <w:t>3.17</w:t>
+              <w:t>3.18</w:t>
             </w:r>
           </w:p>
         </w:tc>
@@ -9745,7 +10165,7 @@
               <w:rPr>
                 <w:sz w:val="28"/>
               </w:rPr>
-              <w:t>3.18</w:t>
+              <w:t>3.19</w:t>
             </w:r>
           </w:p>
         </w:tc>
@@ -9805,7 +10225,14 @@
               <w:rPr>
                 <w:sz w:val="28"/>
               </w:rPr>
-              <w:t xml:space="preserve"> the history’s information</w:t>
+              <w:t xml:space="preserve"> the </w:t>
+            </w:r>
+            <w:r>
+              <w:rPr>
+                <w:sz w:val="28"/>
+              </w:rPr>
+              <w:lastRenderedPageBreak/>
+              <w:t>history’s information</w:t>
             </w:r>
             <w:r>
               <w:rPr>
@@ -9867,7 +10294,8 @@
               <w:rPr>
                 <w:sz w:val="28"/>
               </w:rPr>
-              <w:t>3.19</w:t>
+              <w:lastRenderedPageBreak/>
+              <w:t>3.20</w:t>
             </w:r>
           </w:p>
         </w:tc>
@@ -9885,14 +10313,7 @@
               <w:rPr>
                 <w:sz w:val="28"/>
               </w:rPr>
-              <w:t xml:space="preserve">Fill in history’s </w:t>
-            </w:r>
-            <w:r>
-              <w:rPr>
-                <w:sz w:val="28"/>
-              </w:rPr>
-              <w:lastRenderedPageBreak/>
-              <w:t>information</w:t>
+              <w:t>Fill in history’s information</w:t>
             </w:r>
             <w:r>
               <w:rPr>
@@ -9916,21 +10337,13 @@
               <w:rPr>
                 <w:sz w:val="28"/>
               </w:rPr>
-              <w:lastRenderedPageBreak/>
               <w:t>Edit suc</w:t>
             </w:r>
             <w:r>
               <w:rPr>
                 <w:sz w:val="28"/>
               </w:rPr>
-              <w:t xml:space="preserve">cess, the </w:t>
-            </w:r>
-            <w:r>
-              <w:rPr>
-                <w:sz w:val="28"/>
-              </w:rPr>
-              <w:lastRenderedPageBreak/>
-              <w:t>system update history</w:t>
+              <w:t>cess, the system update history</w:t>
             </w:r>
             <w:r>
               <w:rPr>
@@ -10135,7 +10548,7 @@
               <w:rPr>
                 <w:sz w:val="28"/>
               </w:rPr>
-              <w:t>3.20</w:t>
+              <w:t>3.21</w:t>
             </w:r>
           </w:p>
         </w:tc>
@@ -10379,7 +10792,7 @@
               <w:rPr>
                 <w:sz w:val="28"/>
               </w:rPr>
-              <w:t>3.21</w:t>
+              <w:t>3.22</w:t>
             </w:r>
           </w:p>
         </w:tc>
@@ -10471,7 +10884,7 @@
               <w:rPr>
                 <w:sz w:val="28"/>
               </w:rPr>
-              <w:t>3.22</w:t>
+              <w:t>3.23</w:t>
             </w:r>
           </w:p>
         </w:tc>
@@ -10731,7 +11144,7 @@
               <w:rPr>
                 <w:sz w:val="28"/>
               </w:rPr>
-              <w:t>3.23</w:t>
+              <w:t>3.24</w:t>
             </w:r>
           </w:p>
         </w:tc>
@@ -10970,8 +11383,7 @@
               <w:rPr>
                 <w:sz w:val="28"/>
               </w:rPr>
-              <w:lastRenderedPageBreak/>
-              <w:t>3.24</w:t>
+              <w:t>3.25</w:t>
             </w:r>
           </w:p>
         </w:tc>
@@ -11201,7 +11613,7 @@
               <w:rPr>
                 <w:sz w:val="28"/>
               </w:rPr>
-              <w:t>3.25</w:t>
+              <w:t>3.26</w:t>
             </w:r>
           </w:p>
         </w:tc>
@@ -11233,11 +11645,33 @@
                 <w:sz w:val="28"/>
               </w:rPr>
             </w:pPr>
-            <w:r>
-              <w:rPr>
-                <w:sz w:val="28"/>
-              </w:rPr>
-              <w:t>Wat Phra Singh Facebook fan page is displayed.</w:t>
+            <w:proofErr w:type="spellStart"/>
+            <w:r>
+              <w:rPr>
+                <w:sz w:val="28"/>
+              </w:rPr>
+              <w:t>Wat</w:t>
+            </w:r>
+            <w:proofErr w:type="spellEnd"/>
+            <w:r>
+              <w:rPr>
+                <w:sz w:val="28"/>
+              </w:rPr>
+              <w:t xml:space="preserve"> </w:t>
+            </w:r>
+            <w:proofErr w:type="spellStart"/>
+            <w:r>
+              <w:rPr>
+                <w:sz w:val="28"/>
+              </w:rPr>
+              <w:t>Phra</w:t>
+            </w:r>
+            <w:proofErr w:type="spellEnd"/>
+            <w:r>
+              <w:rPr>
+                <w:sz w:val="28"/>
+              </w:rPr>
+              <w:t xml:space="preserve"> Singh Facebook fan page is displayed.</w:t>
             </w:r>
           </w:p>
         </w:tc>
@@ -11447,7 +11881,7 @@
               <w:rPr>
                 <w:sz w:val="28"/>
               </w:rPr>
-              <w:t>3.26</w:t>
+              <w:t>3.27</w:t>
             </w:r>
           </w:p>
         </w:tc>
@@ -11612,8 +12046,6 @@
         <w:tab/>
         <w:t xml:space="preserve">       </w:t>
       </w:r>
-      <w:bookmarkStart w:id="0" w:name="_GoBack"/>
-      <w:bookmarkEnd w:id="0"/>
       <w:r>
         <w:rPr>
           <w:sz w:val="32"/>
@@ -12591,4 +13023,16 @@
   <a:objectDefaults/>
   <a:extraClrSchemeLst/>
 </a:theme>
+</file>
+
+<file path=customXml/item1.xml><?xml version="1.0" encoding="utf-8"?>
+<b:Sources xmlns:b="http://schemas.openxmlformats.org/officeDocument/2006/bibliography" xmlns="http://schemas.openxmlformats.org/officeDocument/2006/bibliography" SelectedStyle="\APA.XSL" StyleName="APA"/>
+</file>
+
+<file path=customXml/itemProps1.xml><?xml version="1.0" encoding="utf-8"?>
+<ds:datastoreItem xmlns:ds="http://schemas.openxmlformats.org/officeDocument/2006/customXml" ds:itemID="{1504FE47-8D97-486B-9AFA-30077851B29D}">
+  <ds:schemaRefs>
+    <ds:schemaRef ds:uri="http://schemas.openxmlformats.org/officeDocument/2006/bibliography"/>
+  </ds:schemaRefs>
+</ds:datastoreItem>
 </file>
</xml_diff>

<commit_message>
already test Actual result
</commit_message>
<xml_diff>
--- a/Test/UAT_record.docx
+++ b/Test/UAT_record.docx
@@ -1,6 +1,6 @@
 
 <file path=word/document.xml><?xml version="1.0" encoding="utf-8"?>
-<w:document xmlns:wpc="http://schemas.microsoft.com/office/word/2010/wordprocessingCanvas" xmlns:mc="http://schemas.openxmlformats.org/markup-compatibility/2006" xmlns:o="urn:schemas-microsoft-com:office:office" xmlns:r="http://schemas.openxmlformats.org/officeDocument/2006/relationships" xmlns:m="http://schemas.openxmlformats.org/officeDocument/2006/math" xmlns:v="urn:schemas-microsoft-com:vml" xmlns:wp14="http://schemas.microsoft.com/office/word/2010/wordprocessingDrawing" xmlns:wp="http://schemas.openxmlformats.org/drawingml/2006/wordprocessingDrawing" xmlns:w10="urn:schemas-microsoft-com:office:word" xmlns:w="http://schemas.openxmlformats.org/wordprocessingml/2006/main" xmlns:w14="http://schemas.microsoft.com/office/word/2010/wordml" xmlns:w15="http://schemas.microsoft.com/office/word/2012/wordml" xmlns:wpg="http://schemas.microsoft.com/office/word/2010/wordprocessingGroup" xmlns:wpi="http://schemas.microsoft.com/office/word/2010/wordprocessingInk" xmlns:wne="http://schemas.microsoft.com/office/word/2006/wordml" xmlns:wps="http://schemas.microsoft.com/office/word/2010/wordprocessingShape" mc:Ignorable="w14 w15 wp14">
+<w:document xmlns:wpc="http://schemas.microsoft.com/office/word/2010/wordprocessingCanvas" xmlns:mc="http://schemas.openxmlformats.org/markup-compatibility/2006" xmlns:o="urn:schemas-microsoft-com:office:office" xmlns:r="http://schemas.openxmlformats.org/officeDocument/2006/relationships" xmlns:m="http://schemas.openxmlformats.org/officeDocument/2006/math" xmlns:v="urn:schemas-microsoft-com:vml" xmlns:wp14="http://schemas.microsoft.com/office/word/2010/wordprocessingDrawing" xmlns:wp="http://schemas.openxmlformats.org/drawingml/2006/wordprocessingDrawing" xmlns:w10="urn:schemas-microsoft-com:office:word" xmlns:w="http://schemas.openxmlformats.org/wordprocessingml/2006/main" xmlns:w14="http://schemas.microsoft.com/office/word/2010/wordml" xmlns:wpg="http://schemas.microsoft.com/office/word/2010/wordprocessingGroup" xmlns:wpi="http://schemas.microsoft.com/office/word/2010/wordprocessingInk" xmlns:wne="http://schemas.microsoft.com/office/word/2006/wordml" xmlns:wps="http://schemas.microsoft.com/office/word/2010/wordprocessingShape" mc:Ignorable="w14 wp14">
   <w:body>
     <w:p>
       <w:pPr>
@@ -365,15 +365,7 @@
                 <w:sz w:val="24"/>
                 <w:szCs w:val="24"/>
               </w:rPr>
-              <w:t>1.</w:t>
-            </w:r>
-            <w:r>
-              <w:rPr>
-                <w:rFonts w:ascii="Arial" w:hAnsi="Arial" w:cs="Arial"/>
-                <w:sz w:val="24"/>
-                <w:szCs w:val="24"/>
-              </w:rPr>
-              <w:t>1</w:t>
+              <w:t>1.1</w:t>
             </w:r>
           </w:p>
         </w:tc>
@@ -417,15 +409,7 @@
                 <w:sz w:val="24"/>
                 <w:szCs w:val="24"/>
               </w:rPr>
-              <w:t>View the next/previous slide</w:t>
-            </w:r>
-            <w:r>
-              <w:rPr>
-                <w:rFonts w:ascii="Arial" w:hAnsi="Arial" w:cs="Arial"/>
-                <w:sz w:val="24"/>
-                <w:szCs w:val="24"/>
-              </w:rPr>
-              <w:t>.</w:t>
+              <w:t>View the next/previous slide.</w:t>
             </w:r>
           </w:p>
         </w:tc>
@@ -441,6 +425,14 @@
                 <w:szCs w:val="24"/>
               </w:rPr>
             </w:pPr>
+            <w:r>
+              <w:rPr>
+                <w:rFonts w:ascii="Arial" w:hAnsi="Arial" w:cs="Arial"/>
+                <w:sz w:val="24"/>
+                <w:szCs w:val="24"/>
+              </w:rPr>
+              <w:t>View the next/previous slide.</w:t>
+            </w:r>
           </w:p>
         </w:tc>
         <w:tc>
@@ -491,15 +483,7 @@
                 <w:sz w:val="24"/>
                 <w:szCs w:val="24"/>
               </w:rPr>
-              <w:t>1.</w:t>
-            </w:r>
-            <w:r>
-              <w:rPr>
-                <w:rFonts w:ascii="Arial" w:hAnsi="Arial" w:cs="Arial"/>
-                <w:sz w:val="24"/>
-                <w:szCs w:val="24"/>
-              </w:rPr>
-              <w:t>2</w:t>
+              <w:t>1.2</w:t>
             </w:r>
           </w:p>
         </w:tc>
@@ -521,31 +505,7 @@
                 <w:sz w:val="24"/>
                 <w:szCs w:val="24"/>
               </w:rPr>
-              <w:t>Click</w:t>
-            </w:r>
-            <w:r>
-              <w:rPr>
-                <w:rFonts w:ascii="Arial" w:hAnsi="Arial" w:cs="Arial"/>
-                <w:sz w:val="24"/>
-                <w:szCs w:val="24"/>
-              </w:rPr>
-              <w:t xml:space="preserve"> language</w:t>
-            </w:r>
-            <w:r>
-              <w:rPr>
-                <w:rFonts w:ascii="Arial" w:hAnsi="Arial" w:cs="Arial"/>
-                <w:sz w:val="24"/>
-                <w:szCs w:val="24"/>
-              </w:rPr>
-              <w:t xml:space="preserve"> (TH / EN )</w:t>
-            </w:r>
-            <w:r>
-              <w:rPr>
-                <w:rFonts w:ascii="Arial" w:hAnsi="Arial" w:cs="Arial"/>
-                <w:sz w:val="24"/>
-                <w:szCs w:val="24"/>
-              </w:rPr>
-              <w:t xml:space="preserve"> on the menu bar </w:t>
+              <w:t xml:space="preserve">Click language (TH / EN ) on the menu bar </w:t>
             </w:r>
           </w:p>
         </w:tc>
@@ -567,23 +527,7 @@
                 <w:sz w:val="24"/>
                 <w:szCs w:val="24"/>
               </w:rPr>
-              <w:t xml:space="preserve">The language of the website change to the </w:t>
-            </w:r>
-            <w:r>
-              <w:rPr>
-                <w:rFonts w:ascii="Arial" w:hAnsi="Arial" w:cs="Arial"/>
-                <w:sz w:val="24"/>
-                <w:szCs w:val="24"/>
-              </w:rPr>
-              <w:t>Selected</w:t>
-            </w:r>
-            <w:r>
-              <w:rPr>
-                <w:rFonts w:ascii="Arial" w:hAnsi="Arial" w:cs="Arial"/>
-                <w:sz w:val="24"/>
-                <w:szCs w:val="24"/>
-              </w:rPr>
-              <w:t xml:space="preserve"> language</w:t>
+              <w:t>The language of the website change to the Selected language</w:t>
             </w:r>
           </w:p>
         </w:tc>
@@ -599,6 +543,14 @@
                 <w:szCs w:val="24"/>
               </w:rPr>
             </w:pPr>
+            <w:r>
+              <w:rPr>
+                <w:rFonts w:ascii="Arial" w:hAnsi="Arial" w:cs="Arial"/>
+                <w:sz w:val="24"/>
+                <w:szCs w:val="24"/>
+              </w:rPr>
+              <w:t>The language of the website change to the Selected language</w:t>
+            </w:r>
           </w:p>
         </w:tc>
         <w:tc>
@@ -870,15 +822,7 @@
                 <w:sz w:val="24"/>
                 <w:szCs w:val="24"/>
               </w:rPr>
-              <w:t>Click</w:t>
-            </w:r>
-            <w:r>
-              <w:rPr>
-                <w:rFonts w:ascii="Arial" w:hAnsi="Arial" w:cs="Arial"/>
-                <w:sz w:val="24"/>
-                <w:szCs w:val="24"/>
-              </w:rPr>
-              <w:t xml:space="preserve"> ‘Activities’ button on the menu bar</w:t>
+              <w:t>Click ‘Activities’ button on the menu bar</w:t>
             </w:r>
           </w:p>
         </w:tc>
@@ -916,6 +860,14 @@
                 <w:szCs w:val="24"/>
               </w:rPr>
             </w:pPr>
+            <w:r>
+              <w:rPr>
+                <w:rFonts w:ascii="Arial" w:hAnsi="Arial" w:cs="Arial"/>
+                <w:sz w:val="24"/>
+                <w:szCs w:val="24"/>
+              </w:rPr>
+              <w:t>Activities page is displayed.</w:t>
+            </w:r>
           </w:p>
         </w:tc>
         <w:tc>
@@ -988,15 +940,7 @@
                 <w:sz w:val="24"/>
                 <w:szCs w:val="24"/>
               </w:rPr>
-              <w:t>Click</w:t>
-            </w:r>
-            <w:r>
-              <w:rPr>
-                <w:rFonts w:ascii="Arial" w:hAnsi="Arial" w:cs="Arial"/>
-                <w:sz w:val="24"/>
-                <w:szCs w:val="24"/>
-              </w:rPr>
-              <w:t xml:space="preserve"> activity name from activity in activities page</w:t>
+              <w:t>Click activity name from activity in activities page</w:t>
             </w:r>
           </w:p>
         </w:tc>
@@ -1018,15 +962,7 @@
                 <w:sz w:val="24"/>
                 <w:szCs w:val="24"/>
               </w:rPr>
-              <w:t>Selected</w:t>
-            </w:r>
-            <w:r>
-              <w:rPr>
-                <w:rFonts w:ascii="Arial" w:hAnsi="Arial" w:cs="Arial"/>
-                <w:sz w:val="24"/>
-                <w:szCs w:val="24"/>
-              </w:rPr>
-              <w:t xml:space="preserve"> activity detail page is displayed.</w:t>
+              <w:t>Selected activity detail page is displayed.</w:t>
             </w:r>
           </w:p>
         </w:tc>
@@ -1042,6 +978,14 @@
                 <w:szCs w:val="24"/>
               </w:rPr>
             </w:pPr>
+            <w:r>
+              <w:rPr>
+                <w:rFonts w:ascii="Arial" w:hAnsi="Arial" w:cs="Arial"/>
+                <w:sz w:val="24"/>
+                <w:szCs w:val="24"/>
+              </w:rPr>
+              <w:t>Selected activity detail page is displayed.</w:t>
+            </w:r>
           </w:p>
         </w:tc>
         <w:tc>
@@ -1320,6 +1264,14 @@
                 <w:szCs w:val="24"/>
               </w:rPr>
             </w:pPr>
+            <w:r>
+              <w:rPr>
+                <w:rFonts w:ascii="Arial" w:hAnsi="Arial" w:cs="Arial"/>
+                <w:sz w:val="24"/>
+                <w:szCs w:val="24"/>
+              </w:rPr>
+              <w:t>Selected album page is displayed.</w:t>
+            </w:r>
           </w:p>
         </w:tc>
         <w:tc>
@@ -1430,6 +1382,14 @@
                 <w:szCs w:val="24"/>
               </w:rPr>
             </w:pPr>
+            <w:r>
+              <w:rPr>
+                <w:rFonts w:ascii="Arial" w:hAnsi="Arial" w:cs="Arial"/>
+                <w:sz w:val="24"/>
+                <w:szCs w:val="24"/>
+              </w:rPr>
+              <w:t xml:space="preserve">Larger size of selected picture is display </w:t>
+            </w:r>
           </w:p>
         </w:tc>
         <w:tc>
@@ -1540,6 +1500,14 @@
                 <w:szCs w:val="24"/>
               </w:rPr>
             </w:pPr>
+            <w:r>
+              <w:rPr>
+                <w:rFonts w:ascii="Arial" w:hAnsi="Arial" w:cs="Arial"/>
+                <w:sz w:val="24"/>
+                <w:szCs w:val="24"/>
+              </w:rPr>
+              <w:t>Selected album page is displayed.</w:t>
+            </w:r>
           </w:p>
         </w:tc>
         <w:tc>
@@ -1837,6 +1805,14 @@
                 <w:szCs w:val="24"/>
               </w:rPr>
             </w:pPr>
+            <w:r>
+              <w:rPr>
+                <w:rFonts w:ascii="Arial" w:hAnsi="Arial" w:cs="Arial"/>
+                <w:sz w:val="24"/>
+                <w:szCs w:val="24"/>
+              </w:rPr>
+              <w:t>History page is displayed</w:t>
+            </w:r>
           </w:p>
         </w:tc>
         <w:tc>
@@ -2143,6 +2119,14 @@
                 <w:szCs w:val="24"/>
               </w:rPr>
             </w:pPr>
+            <w:r>
+              <w:rPr>
+                <w:rFonts w:ascii="Arial" w:hAnsi="Arial" w:cs="Arial"/>
+                <w:sz w:val="24"/>
+                <w:szCs w:val="24"/>
+              </w:rPr>
+              <w:t>Q&amp;A page is displayed.</w:t>
+            </w:r>
           </w:p>
         </w:tc>
         <w:tc>
@@ -2429,6 +2413,14 @@
                 <w:szCs w:val="24"/>
               </w:rPr>
             </w:pPr>
+            <w:r>
+              <w:rPr>
+                <w:rFonts w:ascii="Arial" w:hAnsi="Arial" w:cs="Arial"/>
+                <w:sz w:val="24"/>
+                <w:szCs w:val="24"/>
+              </w:rPr>
+              <w:t>Contact page is displayed.</w:t>
+            </w:r>
           </w:p>
         </w:tc>
         <w:tc>
@@ -2717,6 +2709,14 @@
                 <w:szCs w:val="24"/>
               </w:rPr>
             </w:pPr>
+            <w:r>
+              <w:rPr>
+                <w:rFonts w:ascii="Arial" w:hAnsi="Arial" w:cs="Arial"/>
+                <w:sz w:val="24"/>
+                <w:szCs w:val="24"/>
+              </w:rPr>
+              <w:t>Map page is displayed.</w:t>
+            </w:r>
           </w:p>
         </w:tc>
         <w:tc>
@@ -3033,6 +3033,42 @@
                 <w:szCs w:val="24"/>
               </w:rPr>
             </w:pPr>
+            <w:proofErr w:type="spellStart"/>
+            <w:r>
+              <w:rPr>
+                <w:rFonts w:ascii="Arial" w:hAnsi="Arial" w:cs="Arial"/>
+                <w:sz w:val="24"/>
+                <w:szCs w:val="24"/>
+              </w:rPr>
+              <w:t>Wat</w:t>
+            </w:r>
+            <w:proofErr w:type="spellEnd"/>
+            <w:r>
+              <w:rPr>
+                <w:rFonts w:ascii="Arial" w:hAnsi="Arial" w:cs="Arial"/>
+                <w:sz w:val="24"/>
+                <w:szCs w:val="24"/>
+              </w:rPr>
+              <w:t xml:space="preserve"> </w:t>
+            </w:r>
+            <w:proofErr w:type="spellStart"/>
+            <w:r>
+              <w:rPr>
+                <w:rFonts w:ascii="Arial" w:hAnsi="Arial" w:cs="Arial"/>
+                <w:sz w:val="24"/>
+                <w:szCs w:val="24"/>
+              </w:rPr>
+              <w:t>Phra</w:t>
+            </w:r>
+            <w:proofErr w:type="spellEnd"/>
+            <w:r>
+              <w:rPr>
+                <w:rFonts w:ascii="Arial" w:hAnsi="Arial" w:cs="Arial"/>
+                <w:sz w:val="24"/>
+                <w:szCs w:val="24"/>
+              </w:rPr>
+              <w:t xml:space="preserve"> Singh Facebook fan page is displayed.</w:t>
+            </w:r>
           </w:p>
         </w:tc>
         <w:tc>
@@ -3379,6 +3415,14 @@
                 <w:szCs w:val="24"/>
               </w:rPr>
             </w:pPr>
+            <w:r>
+              <w:rPr>
+                <w:rFonts w:ascii="Arial" w:hAnsi="Arial" w:cs="Arial"/>
+                <w:sz w:val="24"/>
+                <w:szCs w:val="24"/>
+              </w:rPr>
+              <w:t>Home page is displayed.</w:t>
+            </w:r>
           </w:p>
         </w:tc>
         <w:tc>
@@ -3460,23 +3504,7 @@
                 <w:szCs w:val="24"/>
               </w:rPr>
               <w:lastRenderedPageBreak/>
-              <w:t xml:space="preserve">button, fill all require information and </w:t>
-            </w:r>
-            <w:r>
-              <w:rPr>
-                <w:rFonts w:ascii="Arial" w:hAnsi="Arial" w:cs="Arial"/>
-                <w:sz w:val="24"/>
-                <w:szCs w:val="24"/>
-              </w:rPr>
-              <w:t xml:space="preserve"> Click </w:t>
-            </w:r>
-            <w:r>
-              <w:rPr>
-                <w:rFonts w:ascii="Arial" w:hAnsi="Arial" w:cs="Arial"/>
-                <w:sz w:val="24"/>
-                <w:szCs w:val="24"/>
-              </w:rPr>
-              <w:t xml:space="preserve"> ‘submit’ button</w:t>
+              <w:t>button, fill all require information and  Click  ‘submit’ button</w:t>
             </w:r>
           </w:p>
         </w:tc>
@@ -3524,6 +3552,24 @@
                 <w:szCs w:val="24"/>
               </w:rPr>
             </w:pPr>
+            <w:r>
+              <w:rPr>
+                <w:rFonts w:ascii="Arial" w:hAnsi="Arial" w:cs="Arial"/>
+                <w:sz w:val="24"/>
+                <w:szCs w:val="24"/>
+              </w:rPr>
+              <w:lastRenderedPageBreak/>
+              <w:t xml:space="preserve">Register success and </w:t>
+            </w:r>
+            <w:r>
+              <w:rPr>
+                <w:rFonts w:ascii="Arial" w:hAnsi="Arial" w:cs="Arial"/>
+                <w:sz w:val="24"/>
+                <w:szCs w:val="24"/>
+              </w:rPr>
+              <w:lastRenderedPageBreak/>
+              <w:t>redirect to home page.</w:t>
+            </w:r>
           </w:p>
         </w:tc>
         <w:tc>
@@ -3836,7 +3882,23 @@
           <w:szCs w:val="24"/>
         </w:rPr>
         <w:tab/>
-        <w:t xml:space="preserve">                   Date</w:t>
+        <w:t xml:space="preserve">                   </w:t>
+      </w:r>
+      <w:r>
+        <w:rPr>
+          <w:rFonts w:ascii="Arial" w:hAnsi="Arial" w:cs="Arial"/>
+          <w:sz w:val="24"/>
+          <w:szCs w:val="24"/>
+        </w:rPr>
+        <w:t xml:space="preserve"> </w:t>
+      </w:r>
+      <w:r>
+        <w:rPr>
+          <w:rFonts w:ascii="Arial" w:hAnsi="Arial" w:cs="Arial"/>
+          <w:sz w:val="24"/>
+          <w:szCs w:val="24"/>
+        </w:rPr>
+        <w:t>Date</w:t>
       </w:r>
     </w:p>
     <w:p>
@@ -4350,6 +4412,14 @@
                 <w:szCs w:val="24"/>
               </w:rPr>
             </w:pPr>
+            <w:r>
+              <w:rPr>
+                <w:rFonts w:ascii="Arial" w:hAnsi="Arial" w:cs="Arial"/>
+                <w:sz w:val="24"/>
+                <w:szCs w:val="24"/>
+              </w:rPr>
+              <w:t>View the next/previous slide.</w:t>
+            </w:r>
           </w:p>
         </w:tc>
         <w:tc>
@@ -4422,15 +4492,7 @@
                 <w:sz w:val="24"/>
                 <w:szCs w:val="24"/>
               </w:rPr>
-              <w:t>Click</w:t>
-            </w:r>
-            <w:r>
-              <w:rPr>
-                <w:rFonts w:ascii="Arial" w:hAnsi="Arial" w:cs="Arial"/>
-                <w:sz w:val="24"/>
-                <w:szCs w:val="24"/>
-              </w:rPr>
-              <w:t xml:space="preserve"> language (TH / EN ) on the menu bar </w:t>
+              <w:t xml:space="preserve">Click language (TH / EN ) on the menu bar </w:t>
             </w:r>
           </w:p>
         </w:tc>
@@ -4452,23 +4514,7 @@
                 <w:sz w:val="24"/>
                 <w:szCs w:val="24"/>
               </w:rPr>
-              <w:t xml:space="preserve">The language of the website change to the </w:t>
-            </w:r>
-            <w:r>
-              <w:rPr>
-                <w:rFonts w:ascii="Arial" w:hAnsi="Arial" w:cs="Arial"/>
-                <w:sz w:val="24"/>
-                <w:szCs w:val="24"/>
-              </w:rPr>
-              <w:t>Selected</w:t>
-            </w:r>
-            <w:r>
-              <w:rPr>
-                <w:rFonts w:ascii="Arial" w:hAnsi="Arial" w:cs="Arial"/>
-                <w:sz w:val="24"/>
-                <w:szCs w:val="24"/>
-              </w:rPr>
-              <w:t xml:space="preserve"> language</w:t>
+              <w:t>The language of the website change to the Selected language</w:t>
             </w:r>
           </w:p>
         </w:tc>
@@ -4484,6 +4530,14 @@
                 <w:szCs w:val="24"/>
               </w:rPr>
             </w:pPr>
+            <w:r>
+              <w:rPr>
+                <w:rFonts w:ascii="Arial" w:hAnsi="Arial" w:cs="Arial"/>
+                <w:sz w:val="24"/>
+                <w:szCs w:val="24"/>
+              </w:rPr>
+              <w:t>The language of the website change to the Selected language</w:t>
+            </w:r>
           </w:p>
         </w:tc>
         <w:tc>
@@ -4806,6 +4860,14 @@
                 <w:szCs w:val="24"/>
               </w:rPr>
             </w:pPr>
+            <w:r>
+              <w:rPr>
+                <w:rFonts w:ascii="Arial" w:hAnsi="Arial" w:cs="Arial"/>
+                <w:sz w:val="24"/>
+                <w:szCs w:val="24"/>
+              </w:rPr>
+              <w:t>Login success, redirect to home page. The menu bar show ‘hello’ follow by user name and ‘Logout’ button</w:t>
+            </w:r>
           </w:p>
         </w:tc>
         <w:tc>
@@ -5045,23 +5107,7 @@
                 <w:sz w:val="24"/>
                 <w:szCs w:val="24"/>
               </w:rPr>
-              <w:t>2</w:t>
-            </w:r>
-            <w:r>
-              <w:rPr>
-                <w:rFonts w:ascii="Arial" w:hAnsi="Arial" w:cs="Arial"/>
-                <w:sz w:val="24"/>
-                <w:szCs w:val="24"/>
-              </w:rPr>
-              <w:t>.</w:t>
-            </w:r>
-            <w:r>
-              <w:rPr>
-                <w:rFonts w:ascii="Arial" w:hAnsi="Arial" w:cs="Arial"/>
-                <w:sz w:val="24"/>
-                <w:szCs w:val="24"/>
-              </w:rPr>
-              <w:t>4</w:t>
+              <w:t>2.4</w:t>
             </w:r>
           </w:p>
         </w:tc>
@@ -5083,15 +5129,7 @@
                 <w:sz w:val="24"/>
                 <w:szCs w:val="24"/>
               </w:rPr>
-              <w:t>Click</w:t>
-            </w:r>
-            <w:r>
-              <w:rPr>
-                <w:rFonts w:ascii="Arial" w:hAnsi="Arial" w:cs="Arial"/>
-                <w:sz w:val="24"/>
-                <w:szCs w:val="24"/>
-              </w:rPr>
-              <w:t xml:space="preserve"> ‘Activities’ button on the menu bar</w:t>
+              <w:t>Click ‘Activities’ button on the menu bar</w:t>
             </w:r>
           </w:p>
         </w:tc>
@@ -5129,6 +5167,14 @@
                 <w:szCs w:val="24"/>
               </w:rPr>
             </w:pPr>
+            <w:r>
+              <w:rPr>
+                <w:rFonts w:ascii="Arial" w:hAnsi="Arial" w:cs="Arial"/>
+                <w:sz w:val="24"/>
+                <w:szCs w:val="24"/>
+              </w:rPr>
+              <w:t>Activities page is displayed.</w:t>
+            </w:r>
           </w:p>
         </w:tc>
         <w:tc>
@@ -5179,23 +5225,7 @@
                 <w:sz w:val="24"/>
                 <w:szCs w:val="24"/>
               </w:rPr>
-              <w:t>2</w:t>
-            </w:r>
-            <w:r>
-              <w:rPr>
-                <w:rFonts w:ascii="Arial" w:hAnsi="Arial" w:cs="Arial"/>
-                <w:sz w:val="24"/>
-                <w:szCs w:val="24"/>
-              </w:rPr>
-              <w:t>.</w:t>
-            </w:r>
-            <w:r>
-              <w:rPr>
-                <w:rFonts w:ascii="Arial" w:hAnsi="Arial" w:cs="Arial"/>
-                <w:sz w:val="24"/>
-                <w:szCs w:val="24"/>
-              </w:rPr>
-              <w:t>5</w:t>
+              <w:t>2.5</w:t>
             </w:r>
           </w:p>
         </w:tc>
@@ -5217,15 +5247,7 @@
                 <w:sz w:val="24"/>
                 <w:szCs w:val="24"/>
               </w:rPr>
-              <w:t xml:space="preserve">Click </w:t>
-            </w:r>
-            <w:r>
-              <w:rPr>
-                <w:rFonts w:ascii="Arial" w:hAnsi="Arial" w:cs="Arial"/>
-                <w:sz w:val="24"/>
-                <w:szCs w:val="24"/>
-              </w:rPr>
-              <w:t>activity name from activity in activities page</w:t>
+              <w:t>Click activity name from activity in activities page</w:t>
             </w:r>
           </w:p>
         </w:tc>
@@ -5247,15 +5269,7 @@
                 <w:sz w:val="24"/>
                 <w:szCs w:val="24"/>
               </w:rPr>
-              <w:t>Selected</w:t>
-            </w:r>
-            <w:r>
-              <w:rPr>
-                <w:rFonts w:ascii="Arial" w:hAnsi="Arial" w:cs="Arial"/>
-                <w:sz w:val="24"/>
-                <w:szCs w:val="24"/>
-              </w:rPr>
-              <w:t xml:space="preserve"> activity detail page is displayed.</w:t>
+              <w:t>Selected activity detail page is displayed.</w:t>
             </w:r>
           </w:p>
         </w:tc>
@@ -5271,6 +5285,14 @@
                 <w:szCs w:val="24"/>
               </w:rPr>
             </w:pPr>
+            <w:r>
+              <w:rPr>
+                <w:rFonts w:ascii="Arial" w:hAnsi="Arial" w:cs="Arial"/>
+                <w:sz w:val="24"/>
+                <w:szCs w:val="24"/>
+              </w:rPr>
+              <w:t>Selected activity detail page is displayed.</w:t>
+            </w:r>
           </w:p>
         </w:tc>
         <w:tc>
@@ -5615,6 +5637,50 @@
                 <w:szCs w:val="24"/>
               </w:rPr>
             </w:pPr>
+            <w:r>
+              <w:rPr>
+                <w:rFonts w:ascii="Arial" w:hAnsi="Arial" w:cs="Arial"/>
+                <w:sz w:val="24"/>
+                <w:szCs w:val="24"/>
+              </w:rPr>
+              <w:t xml:space="preserve">Receive notification email from the </w:t>
+            </w:r>
+            <w:proofErr w:type="spellStart"/>
+            <w:r>
+              <w:rPr>
+                <w:rFonts w:ascii="Arial" w:hAnsi="Arial" w:cs="Arial"/>
+                <w:sz w:val="24"/>
+                <w:szCs w:val="24"/>
+              </w:rPr>
+              <w:t>Wat</w:t>
+            </w:r>
+            <w:proofErr w:type="spellEnd"/>
+            <w:r>
+              <w:rPr>
+                <w:rFonts w:ascii="Arial" w:hAnsi="Arial" w:cs="Arial"/>
+                <w:sz w:val="24"/>
+                <w:szCs w:val="24"/>
+              </w:rPr>
+              <w:t xml:space="preserve"> </w:t>
+            </w:r>
+            <w:proofErr w:type="spellStart"/>
+            <w:r>
+              <w:rPr>
+                <w:rFonts w:ascii="Arial" w:hAnsi="Arial" w:cs="Arial"/>
+                <w:sz w:val="24"/>
+                <w:szCs w:val="24"/>
+              </w:rPr>
+              <w:t>Phra</w:t>
+            </w:r>
+            <w:proofErr w:type="spellEnd"/>
+            <w:r>
+              <w:rPr>
+                <w:rFonts w:ascii="Arial" w:hAnsi="Arial" w:cs="Arial"/>
+                <w:sz w:val="24"/>
+                <w:szCs w:val="24"/>
+              </w:rPr>
+              <w:t xml:space="preserve"> Singh Website</w:t>
+            </w:r>
           </w:p>
         </w:tc>
         <w:tc>
@@ -5853,15 +5919,7 @@
                 <w:sz w:val="24"/>
                 <w:szCs w:val="24"/>
               </w:rPr>
-              <w:t>2</w:t>
-            </w:r>
-            <w:r>
-              <w:rPr>
-                <w:rFonts w:ascii="Arial" w:hAnsi="Arial" w:cs="Arial"/>
-                <w:sz w:val="24"/>
-                <w:szCs w:val="24"/>
-              </w:rPr>
-              <w:t>.</w:t>
+              <w:t>2.</w:t>
             </w:r>
             <w:r>
               <w:rPr>
@@ -5891,15 +5949,7 @@
                 <w:sz w:val="24"/>
                 <w:szCs w:val="24"/>
               </w:rPr>
-              <w:t xml:space="preserve">Click </w:t>
-            </w:r>
-            <w:r>
-              <w:rPr>
-                <w:rFonts w:ascii="Arial" w:hAnsi="Arial" w:cs="Arial"/>
-                <w:sz w:val="24"/>
-                <w:szCs w:val="24"/>
-              </w:rPr>
-              <w:t xml:space="preserve"> ‘Gallery’ button on the menu bar</w:t>
+              <w:t>Click  ‘Gallery’ button on the menu bar</w:t>
             </w:r>
           </w:p>
         </w:tc>
@@ -5937,6 +5987,14 @@
                 <w:szCs w:val="24"/>
               </w:rPr>
             </w:pPr>
+            <w:r>
+              <w:rPr>
+                <w:rFonts w:ascii="Arial" w:hAnsi="Arial" w:cs="Arial"/>
+                <w:sz w:val="24"/>
+                <w:szCs w:val="24"/>
+              </w:rPr>
+              <w:t>Gallery page is displayed.</w:t>
+            </w:r>
           </w:p>
         </w:tc>
         <w:tc>
@@ -6047,6 +6105,14 @@
                 <w:szCs w:val="24"/>
               </w:rPr>
             </w:pPr>
+            <w:r>
+              <w:rPr>
+                <w:rFonts w:ascii="Arial" w:hAnsi="Arial" w:cs="Arial"/>
+                <w:sz w:val="24"/>
+                <w:szCs w:val="24"/>
+              </w:rPr>
+              <w:t>Selected album page is displayed.</w:t>
+            </w:r>
           </w:p>
         </w:tc>
         <w:tc>
@@ -6157,6 +6223,14 @@
                 <w:szCs w:val="24"/>
               </w:rPr>
             </w:pPr>
+            <w:r>
+              <w:rPr>
+                <w:rFonts w:ascii="Arial" w:hAnsi="Arial" w:cs="Arial"/>
+                <w:sz w:val="24"/>
+                <w:szCs w:val="24"/>
+              </w:rPr>
+              <w:t xml:space="preserve">Larger size of selected picture is display </w:t>
+            </w:r>
           </w:p>
         </w:tc>
         <w:tc>
@@ -6481,6 +6555,14 @@
                 <w:szCs w:val="24"/>
               </w:rPr>
             </w:pPr>
+            <w:r>
+              <w:rPr>
+                <w:rFonts w:ascii="Arial" w:hAnsi="Arial" w:cs="Arial"/>
+                <w:sz w:val="24"/>
+                <w:szCs w:val="24"/>
+              </w:rPr>
+              <w:t>History page is displayed.</w:t>
+            </w:r>
           </w:p>
         </w:tc>
         <w:tc>
@@ -6787,6 +6869,14 @@
                 <w:szCs w:val="24"/>
               </w:rPr>
             </w:pPr>
+            <w:r>
+              <w:rPr>
+                <w:rFonts w:ascii="Arial" w:hAnsi="Arial" w:cs="Arial"/>
+                <w:sz w:val="24"/>
+                <w:szCs w:val="24"/>
+              </w:rPr>
+              <w:t>Q&amp;A page is displayed.</w:t>
+            </w:r>
           </w:p>
         </w:tc>
         <w:tc>
@@ -7075,6 +7165,14 @@
                 <w:szCs w:val="24"/>
               </w:rPr>
             </w:pPr>
+            <w:r>
+              <w:rPr>
+                <w:rFonts w:ascii="Arial" w:hAnsi="Arial" w:cs="Arial"/>
+                <w:sz w:val="24"/>
+                <w:szCs w:val="24"/>
+              </w:rPr>
+              <w:t>Q&amp;A page is displayed.</w:t>
+            </w:r>
           </w:p>
         </w:tc>
         <w:tc>
@@ -7185,6 +7283,14 @@
                 <w:szCs w:val="24"/>
               </w:rPr>
             </w:pPr>
+            <w:r>
+              <w:rPr>
+                <w:rFonts w:ascii="Arial" w:hAnsi="Arial" w:cs="Arial"/>
+                <w:sz w:val="24"/>
+                <w:szCs w:val="24"/>
+              </w:rPr>
+              <w:t>Send question success</w:t>
+            </w:r>
           </w:p>
         </w:tc>
         <w:tc>
@@ -7482,6 +7588,14 @@
                 <w:szCs w:val="24"/>
               </w:rPr>
             </w:pPr>
+            <w:r>
+              <w:rPr>
+                <w:rFonts w:ascii="Arial" w:hAnsi="Arial" w:cs="Arial"/>
+                <w:sz w:val="24"/>
+                <w:szCs w:val="24"/>
+              </w:rPr>
+              <w:t>Contact page is displayed.</w:t>
+            </w:r>
           </w:p>
         </w:tc>
         <w:tc>
@@ -7780,6 +7894,14 @@
                 <w:szCs w:val="24"/>
               </w:rPr>
             </w:pPr>
+            <w:r>
+              <w:rPr>
+                <w:rFonts w:ascii="Arial" w:hAnsi="Arial" w:cs="Arial"/>
+                <w:sz w:val="24"/>
+                <w:szCs w:val="24"/>
+              </w:rPr>
+              <w:t>Map page is displayed.</w:t>
+            </w:r>
           </w:p>
         </w:tc>
         <w:tc>
@@ -8106,6 +8228,42 @@
                 <w:szCs w:val="24"/>
               </w:rPr>
             </w:pPr>
+            <w:proofErr w:type="spellStart"/>
+            <w:r>
+              <w:rPr>
+                <w:rFonts w:ascii="Arial" w:hAnsi="Arial" w:cs="Arial"/>
+                <w:sz w:val="24"/>
+                <w:szCs w:val="24"/>
+              </w:rPr>
+              <w:t>Wat</w:t>
+            </w:r>
+            <w:proofErr w:type="spellEnd"/>
+            <w:r>
+              <w:rPr>
+                <w:rFonts w:ascii="Arial" w:hAnsi="Arial" w:cs="Arial"/>
+                <w:sz w:val="24"/>
+                <w:szCs w:val="24"/>
+              </w:rPr>
+              <w:t xml:space="preserve"> </w:t>
+            </w:r>
+            <w:proofErr w:type="spellStart"/>
+            <w:r>
+              <w:rPr>
+                <w:rFonts w:ascii="Arial" w:hAnsi="Arial" w:cs="Arial"/>
+                <w:sz w:val="24"/>
+                <w:szCs w:val="24"/>
+              </w:rPr>
+              <w:t>Phra</w:t>
+            </w:r>
+            <w:proofErr w:type="spellEnd"/>
+            <w:r>
+              <w:rPr>
+                <w:rFonts w:ascii="Arial" w:hAnsi="Arial" w:cs="Arial"/>
+                <w:sz w:val="24"/>
+                <w:szCs w:val="24"/>
+              </w:rPr>
+              <w:t xml:space="preserve"> Singh Facebook fan page is displayed.</w:t>
+            </w:r>
           </w:p>
         </w:tc>
         <w:tc>
@@ -8422,6 +8580,14 @@
                 <w:szCs w:val="24"/>
               </w:rPr>
             </w:pPr>
+            <w:r>
+              <w:rPr>
+                <w:rFonts w:ascii="Arial" w:hAnsi="Arial" w:cs="Arial"/>
+                <w:sz w:val="24"/>
+                <w:szCs w:val="24"/>
+              </w:rPr>
+              <w:t>Log out success and redirect to home page.</w:t>
+            </w:r>
           </w:p>
         </w:tc>
         <w:tc>
@@ -8806,7 +8972,23 @@
           <w:szCs w:val="24"/>
         </w:rPr>
         <w:tab/>
-        <w:t xml:space="preserve">                   Date</w:t>
+        <w:t xml:space="preserve">                   </w:t>
+      </w:r>
+      <w:r>
+        <w:rPr>
+          <w:rFonts w:ascii="Arial" w:hAnsi="Arial" w:cs="Arial"/>
+          <w:sz w:val="24"/>
+          <w:szCs w:val="24"/>
+        </w:rPr>
+        <w:t xml:space="preserve">   </w:t>
+      </w:r>
+      <w:r>
+        <w:rPr>
+          <w:rFonts w:ascii="Arial" w:hAnsi="Arial" w:cs="Arial"/>
+          <w:sz w:val="24"/>
+          <w:szCs w:val="24"/>
+        </w:rPr>
+        <w:t>Date</w:t>
       </w:r>
     </w:p>
     <w:p>
@@ -9259,15 +9441,7 @@
                 <w:sz w:val="24"/>
                 <w:szCs w:val="24"/>
               </w:rPr>
-              <w:t>3</w:t>
-            </w:r>
-            <w:r>
-              <w:rPr>
-                <w:rFonts w:ascii="Arial" w:hAnsi="Arial" w:cs="Arial"/>
-                <w:sz w:val="24"/>
-                <w:szCs w:val="24"/>
-              </w:rPr>
-              <w:t>.1</w:t>
+              <w:t>3.1</w:t>
             </w:r>
           </w:p>
         </w:tc>
@@ -9327,6 +9501,14 @@
                 <w:szCs w:val="24"/>
               </w:rPr>
             </w:pPr>
+            <w:r>
+              <w:rPr>
+                <w:rFonts w:ascii="Arial" w:hAnsi="Arial" w:cs="Arial"/>
+                <w:sz w:val="24"/>
+                <w:szCs w:val="24"/>
+              </w:rPr>
+              <w:t>View the next/previous slide.</w:t>
+            </w:r>
           </w:p>
         </w:tc>
         <w:tc>
@@ -9377,15 +9559,7 @@
                 <w:sz w:val="24"/>
                 <w:szCs w:val="24"/>
               </w:rPr>
-              <w:t>3</w:t>
-            </w:r>
-            <w:r>
-              <w:rPr>
-                <w:rFonts w:ascii="Arial" w:hAnsi="Arial" w:cs="Arial"/>
-                <w:sz w:val="24"/>
-                <w:szCs w:val="24"/>
-              </w:rPr>
-              <w:t>.2</w:t>
+              <w:t>3.2</w:t>
             </w:r>
           </w:p>
         </w:tc>
@@ -9429,23 +9603,7 @@
                 <w:sz w:val="24"/>
                 <w:szCs w:val="24"/>
               </w:rPr>
-              <w:t xml:space="preserve">The language of the website change to the </w:t>
-            </w:r>
-            <w:r>
-              <w:rPr>
-                <w:rFonts w:ascii="Arial" w:hAnsi="Arial" w:cs="Arial"/>
-                <w:sz w:val="24"/>
-                <w:szCs w:val="24"/>
-              </w:rPr>
-              <w:t>Selected</w:t>
-            </w:r>
-            <w:r>
-              <w:rPr>
-                <w:rFonts w:ascii="Arial" w:hAnsi="Arial" w:cs="Arial"/>
-                <w:sz w:val="24"/>
-                <w:szCs w:val="24"/>
-              </w:rPr>
-              <w:t xml:space="preserve"> language</w:t>
+              <w:t>The language of the website change to the Selected language</w:t>
             </w:r>
           </w:p>
         </w:tc>
@@ -9461,6 +9619,14 @@
                 <w:szCs w:val="24"/>
               </w:rPr>
             </w:pPr>
+            <w:r>
+              <w:rPr>
+                <w:rFonts w:ascii="Arial" w:hAnsi="Arial" w:cs="Arial"/>
+                <w:sz w:val="24"/>
+                <w:szCs w:val="24"/>
+              </w:rPr>
+              <w:t>The language of the website change to the Selected language</w:t>
+            </w:r>
           </w:p>
         </w:tc>
         <w:tc>
@@ -9769,6 +9935,14 @@
                 <w:szCs w:val="24"/>
               </w:rPr>
             </w:pPr>
+            <w:r>
+              <w:rPr>
+                <w:rFonts w:ascii="Arial" w:hAnsi="Arial" w:cs="Arial"/>
+                <w:sz w:val="24"/>
+                <w:szCs w:val="24"/>
+              </w:rPr>
+              <w:t>Login success, redirect to home page. The menu bar show ‘hello’ follow by user name and ‘Logout’ button</w:t>
+            </w:r>
           </w:p>
         </w:tc>
         <w:tc>
@@ -10018,15 +10192,7 @@
                 <w:sz w:val="24"/>
                 <w:szCs w:val="24"/>
               </w:rPr>
-              <w:t>3</w:t>
-            </w:r>
-            <w:r>
-              <w:rPr>
-                <w:rFonts w:ascii="Arial" w:hAnsi="Arial" w:cs="Arial"/>
-                <w:sz w:val="24"/>
-                <w:szCs w:val="24"/>
-              </w:rPr>
-              <w:t>.4</w:t>
+              <w:t>3.4</w:t>
             </w:r>
           </w:p>
         </w:tc>
@@ -10086,6 +10252,14 @@
                 <w:szCs w:val="24"/>
               </w:rPr>
             </w:pPr>
+            <w:r>
+              <w:rPr>
+                <w:rFonts w:ascii="Arial" w:hAnsi="Arial" w:cs="Arial"/>
+                <w:sz w:val="24"/>
+                <w:szCs w:val="24"/>
+              </w:rPr>
+              <w:t>Activities page is displayed.</w:t>
+            </w:r>
           </w:p>
         </w:tc>
         <w:tc>
@@ -10136,15 +10310,7 @@
                 <w:sz w:val="24"/>
                 <w:szCs w:val="24"/>
               </w:rPr>
-              <w:t>3</w:t>
-            </w:r>
-            <w:r>
-              <w:rPr>
-                <w:rFonts w:ascii="Arial" w:hAnsi="Arial" w:cs="Arial"/>
-                <w:sz w:val="24"/>
-                <w:szCs w:val="24"/>
-              </w:rPr>
-              <w:t>.5</w:t>
+              <w:t>3.5</w:t>
             </w:r>
           </w:p>
         </w:tc>
@@ -10188,15 +10354,7 @@
                 <w:sz w:val="24"/>
                 <w:szCs w:val="24"/>
               </w:rPr>
-              <w:t>Selected</w:t>
-            </w:r>
-            <w:r>
-              <w:rPr>
-                <w:rFonts w:ascii="Arial" w:hAnsi="Arial" w:cs="Arial"/>
-                <w:sz w:val="24"/>
-                <w:szCs w:val="24"/>
-              </w:rPr>
-              <w:t xml:space="preserve"> activity detail page is displayed.</w:t>
+              <w:t>Selected activity detail page is displayed.</w:t>
             </w:r>
           </w:p>
         </w:tc>
@@ -10212,6 +10370,14 @@
                 <w:szCs w:val="24"/>
               </w:rPr>
             </w:pPr>
+            <w:r>
+              <w:rPr>
+                <w:rFonts w:ascii="Arial" w:hAnsi="Arial" w:cs="Arial"/>
+                <w:sz w:val="24"/>
+                <w:szCs w:val="24"/>
+              </w:rPr>
+              <w:t>Selected activity detail page is displayed.</w:t>
+            </w:r>
           </w:p>
         </w:tc>
         <w:tc>
@@ -10510,6 +10676,14 @@
                 <w:szCs w:val="24"/>
               </w:rPr>
             </w:pPr>
+            <w:r>
+              <w:rPr>
+                <w:rFonts w:ascii="Arial" w:hAnsi="Arial" w:cs="Arial"/>
+                <w:sz w:val="24"/>
+                <w:szCs w:val="24"/>
+              </w:rPr>
+              <w:t>Activities page is displayed.</w:t>
+            </w:r>
           </w:p>
         </w:tc>
         <w:tc>
@@ -10629,6 +10803,14 @@
                 <w:szCs w:val="24"/>
               </w:rPr>
             </w:pPr>
+            <w:r>
+              <w:rPr>
+                <w:rFonts w:ascii="Arial" w:hAnsi="Arial" w:cs="Arial"/>
+                <w:sz w:val="24"/>
+                <w:szCs w:val="24"/>
+              </w:rPr>
+              <w:t>Selected activity detail page is displayed.</w:t>
+            </w:r>
           </w:p>
         </w:tc>
         <w:tc>
@@ -10927,6 +11109,14 @@
                 <w:szCs w:val="24"/>
               </w:rPr>
             </w:pPr>
+            <w:r>
+              <w:rPr>
+                <w:rFonts w:ascii="Arial" w:hAnsi="Arial" w:cs="Arial"/>
+                <w:sz w:val="24"/>
+                <w:szCs w:val="24"/>
+              </w:rPr>
+              <w:t>Activities page is displayed.</w:t>
+            </w:r>
           </w:p>
         </w:tc>
         <w:tc>
@@ -11021,15 +11211,7 @@
                 <w:sz w:val="24"/>
                 <w:szCs w:val="24"/>
               </w:rPr>
-              <w:t>Selected</w:t>
-            </w:r>
-            <w:r>
-              <w:rPr>
-                <w:rFonts w:ascii="Arial" w:hAnsi="Arial" w:cs="Arial"/>
-                <w:sz w:val="24"/>
-                <w:szCs w:val="24"/>
-              </w:rPr>
-              <w:t xml:space="preserve"> activity detail page is displayed.</w:t>
+              <w:t>Selected activity detail page is displayed.</w:t>
             </w:r>
           </w:p>
         </w:tc>
@@ -11045,6 +11227,14 @@
                 <w:szCs w:val="24"/>
               </w:rPr>
             </w:pPr>
+            <w:r>
+              <w:rPr>
+                <w:rFonts w:ascii="Arial" w:hAnsi="Arial" w:cs="Arial"/>
+                <w:sz w:val="24"/>
+                <w:szCs w:val="24"/>
+              </w:rPr>
+              <w:t>Selected activity detail page is displayed.</w:t>
+            </w:r>
           </w:p>
         </w:tc>
         <w:tc>
@@ -11139,15 +11329,7 @@
                 <w:sz w:val="24"/>
                 <w:szCs w:val="24"/>
               </w:rPr>
-              <w:t>Vi</w:t>
-            </w:r>
-            <w:r>
-              <w:rPr>
-                <w:rFonts w:ascii="Arial" w:hAnsi="Arial" w:cs="Arial"/>
-                <w:sz w:val="24"/>
-                <w:szCs w:val="24"/>
-              </w:rPr>
-              <w:t>ew Edit activity form with the information of the activity.</w:t>
+              <w:t>View Edit activity form with the information of the activity.</w:t>
             </w:r>
           </w:p>
         </w:tc>
@@ -11163,6 +11345,14 @@
                 <w:szCs w:val="24"/>
               </w:rPr>
             </w:pPr>
+            <w:r>
+              <w:rPr>
+                <w:rFonts w:ascii="Arial" w:hAnsi="Arial" w:cs="Arial"/>
+                <w:sz w:val="24"/>
+                <w:szCs w:val="24"/>
+              </w:rPr>
+              <w:t>View Edit activity form with the information of the activity.</w:t>
+            </w:r>
           </w:p>
         </w:tc>
         <w:tc>
@@ -11273,6 +11463,14 @@
                 <w:szCs w:val="24"/>
               </w:rPr>
             </w:pPr>
+            <w:r>
+              <w:rPr>
+                <w:rFonts w:ascii="Arial" w:hAnsi="Arial" w:cs="Arial"/>
+                <w:sz w:val="24"/>
+                <w:szCs w:val="24"/>
+              </w:rPr>
+              <w:t>Edit success, the system update activity’s information in database</w:t>
+            </w:r>
           </w:p>
         </w:tc>
         <w:tc>
@@ -11571,6 +11769,14 @@
                 <w:szCs w:val="24"/>
               </w:rPr>
             </w:pPr>
+            <w:r>
+              <w:rPr>
+                <w:rFonts w:ascii="Arial" w:hAnsi="Arial" w:cs="Arial"/>
+                <w:sz w:val="24"/>
+                <w:szCs w:val="24"/>
+              </w:rPr>
+              <w:t>Activities page is displayed.</w:t>
+            </w:r>
           </w:p>
         </w:tc>
         <w:tc>
@@ -11681,6 +11887,14 @@
                 <w:szCs w:val="24"/>
               </w:rPr>
             </w:pPr>
+            <w:r>
+              <w:rPr>
+                <w:rFonts w:ascii="Arial" w:hAnsi="Arial" w:cs="Arial"/>
+                <w:sz w:val="24"/>
+                <w:szCs w:val="24"/>
+              </w:rPr>
+              <w:t>Selected activity has delete from database and delete from Activities page.</w:t>
+            </w:r>
           </w:p>
         </w:tc>
         <w:tc>
@@ -11969,6 +12183,14 @@
                 <w:szCs w:val="24"/>
               </w:rPr>
             </w:pPr>
+            <w:r>
+              <w:rPr>
+                <w:rFonts w:ascii="Arial" w:hAnsi="Arial" w:cs="Arial"/>
+                <w:sz w:val="24"/>
+                <w:szCs w:val="24"/>
+              </w:rPr>
+              <w:t>Gallery page is displayed.</w:t>
+            </w:r>
           </w:p>
         </w:tc>
         <w:tc>
@@ -12063,15 +12285,7 @@
                 <w:sz w:val="24"/>
                 <w:szCs w:val="24"/>
               </w:rPr>
-              <w:t>Selected</w:t>
-            </w:r>
-            <w:r>
-              <w:rPr>
-                <w:rFonts w:ascii="Arial" w:hAnsi="Arial" w:cs="Arial"/>
-                <w:sz w:val="24"/>
-                <w:szCs w:val="24"/>
-              </w:rPr>
-              <w:t xml:space="preserve"> album page is displayed.</w:t>
+              <w:t>Selected album page is displayed.</w:t>
             </w:r>
           </w:p>
         </w:tc>
@@ -12087,6 +12301,14 @@
                 <w:szCs w:val="24"/>
               </w:rPr>
             </w:pPr>
+            <w:r>
+              <w:rPr>
+                <w:rFonts w:ascii="Arial" w:hAnsi="Arial" w:cs="Arial"/>
+                <w:sz w:val="24"/>
+                <w:szCs w:val="24"/>
+              </w:rPr>
+              <w:t>Selected album page is displayed.</w:t>
+            </w:r>
           </w:p>
         </w:tc>
         <w:tc>
@@ -12206,6 +12428,15 @@
                 <w:szCs w:val="24"/>
               </w:rPr>
             </w:pPr>
+            <w:r>
+              <w:rPr>
+                <w:rFonts w:ascii="Arial" w:hAnsi="Arial" w:cs="Arial"/>
+                <w:sz w:val="24"/>
+                <w:szCs w:val="24"/>
+              </w:rPr>
+              <w:lastRenderedPageBreak/>
+              <w:t xml:space="preserve">Larger size of selected picture is display </w:t>
+            </w:r>
           </w:p>
         </w:tc>
         <w:tc>
@@ -12496,6 +12727,14 @@
                 <w:szCs w:val="24"/>
               </w:rPr>
             </w:pPr>
+            <w:r>
+              <w:rPr>
+                <w:rFonts w:ascii="Arial" w:hAnsi="Arial" w:cs="Arial"/>
+                <w:sz w:val="24"/>
+                <w:szCs w:val="24"/>
+              </w:rPr>
+              <w:t>History page is displayed.</w:t>
+            </w:r>
           </w:p>
         </w:tc>
         <w:tc>
@@ -12577,8 +12816,6 @@
         </w:rPr>
         <w:t xml:space="preserve"> – Test edit history on History page.</w:t>
       </w:r>
-      <w:bookmarkStart w:id="0" w:name="_GoBack"/>
-      <w:bookmarkEnd w:id="0"/>
     </w:p>
     <w:tbl>
       <w:tblPr>
@@ -12786,6 +13023,14 @@
                 <w:szCs w:val="24"/>
               </w:rPr>
             </w:pPr>
+            <w:r>
+              <w:rPr>
+                <w:rFonts w:ascii="Arial" w:hAnsi="Arial" w:cs="Arial"/>
+                <w:sz w:val="24"/>
+                <w:szCs w:val="24"/>
+              </w:rPr>
+              <w:t>History page is displayed.</w:t>
+            </w:r>
           </w:p>
         </w:tc>
         <w:tc>
@@ -12896,6 +13141,14 @@
                 <w:szCs w:val="24"/>
               </w:rPr>
             </w:pPr>
+            <w:r>
+              <w:rPr>
+                <w:rFonts w:ascii="Arial" w:hAnsi="Arial" w:cs="Arial"/>
+                <w:sz w:val="24"/>
+                <w:szCs w:val="24"/>
+              </w:rPr>
+              <w:t>View Edit history form with the history’s information.</w:t>
+            </w:r>
           </w:p>
         </w:tc>
         <w:tc>
@@ -13006,6 +13259,14 @@
                 <w:szCs w:val="24"/>
               </w:rPr>
             </w:pPr>
+            <w:r>
+              <w:rPr>
+                <w:rFonts w:ascii="Arial" w:hAnsi="Arial" w:cs="Arial"/>
+                <w:sz w:val="24"/>
+                <w:szCs w:val="24"/>
+              </w:rPr>
+              <w:t>Edit success, the system update history’s information in database</w:t>
+            </w:r>
           </w:p>
         </w:tc>
         <w:tc>
@@ -13303,6 +13564,14 @@
                 <w:szCs w:val="24"/>
               </w:rPr>
             </w:pPr>
+            <w:r>
+              <w:rPr>
+                <w:rFonts w:ascii="Arial" w:hAnsi="Arial" w:cs="Arial"/>
+                <w:sz w:val="24"/>
+                <w:szCs w:val="24"/>
+              </w:rPr>
+              <w:t>Q&amp;A page is displayed.</w:t>
+            </w:r>
           </w:p>
         </w:tc>
         <w:tc>
@@ -13611,6 +13880,14 @@
                 <w:szCs w:val="24"/>
               </w:rPr>
             </w:pPr>
+            <w:r>
+              <w:rPr>
+                <w:rFonts w:ascii="Arial" w:hAnsi="Arial" w:cs="Arial"/>
+                <w:sz w:val="24"/>
+                <w:szCs w:val="24"/>
+              </w:rPr>
+              <w:t>Q&amp;A page is displayed.</w:t>
+            </w:r>
           </w:p>
         </w:tc>
         <w:tc>
@@ -13683,23 +13960,7 @@
                 <w:sz w:val="24"/>
                 <w:szCs w:val="24"/>
               </w:rPr>
-              <w:t xml:space="preserve">Fill in </w:t>
-            </w:r>
-            <w:r>
-              <w:rPr>
-                <w:rFonts w:ascii="Arial" w:hAnsi="Arial" w:cs="Arial"/>
-                <w:sz w:val="24"/>
-                <w:szCs w:val="24"/>
-              </w:rPr>
-              <w:t>answer</w:t>
-            </w:r>
-            <w:r>
-              <w:rPr>
-                <w:rFonts w:ascii="Arial" w:hAnsi="Arial" w:cs="Arial"/>
-                <w:sz w:val="24"/>
-                <w:szCs w:val="24"/>
-              </w:rPr>
-              <w:t xml:space="preserve"> form and click ‘Submit’ button</w:t>
+              <w:t>Fill in answer form and click ‘Submit’ button</w:t>
             </w:r>
           </w:p>
         </w:tc>
@@ -13721,23 +13982,7 @@
                 <w:sz w:val="24"/>
                 <w:szCs w:val="24"/>
               </w:rPr>
-              <w:t>Answer</w:t>
-            </w:r>
-            <w:r>
-              <w:rPr>
-                <w:rFonts w:ascii="Arial" w:hAnsi="Arial" w:cs="Arial"/>
-                <w:sz w:val="24"/>
-                <w:szCs w:val="24"/>
-              </w:rPr>
-              <w:t xml:space="preserve"> success</w:t>
-            </w:r>
-            <w:r>
-              <w:rPr>
-                <w:rFonts w:ascii="Arial" w:hAnsi="Arial" w:cs="Arial"/>
-                <w:sz w:val="24"/>
-                <w:szCs w:val="24"/>
-              </w:rPr>
-              <w:t>, the question and answer display on Q&amp;A page.</w:t>
+              <w:t>Answer success, the question and answer display on Q&amp;A page.</w:t>
             </w:r>
           </w:p>
         </w:tc>
@@ -13753,6 +13998,14 @@
                 <w:szCs w:val="24"/>
               </w:rPr>
             </w:pPr>
+            <w:r>
+              <w:rPr>
+                <w:rFonts w:ascii="Arial" w:hAnsi="Arial" w:cs="Arial"/>
+                <w:sz w:val="24"/>
+                <w:szCs w:val="24"/>
+              </w:rPr>
+              <w:t>Answer success, the question and answer display on Q&amp;A page.</w:t>
+            </w:r>
           </w:p>
         </w:tc>
         <w:tc>
@@ -14042,6 +14295,14 @@
                 <w:szCs w:val="24"/>
               </w:rPr>
             </w:pPr>
+            <w:r>
+              <w:rPr>
+                <w:rFonts w:ascii="Arial" w:hAnsi="Arial" w:cs="Arial"/>
+                <w:sz w:val="24"/>
+                <w:szCs w:val="24"/>
+              </w:rPr>
+              <w:t>Q&amp;A page is displayed.</w:t>
+            </w:r>
           </w:p>
         </w:tc>
         <w:tc>
@@ -14074,6 +14335,9 @@
         </w:tc>
       </w:tr>
       <w:tr>
+        <w:trPr>
+          <w:trHeight w:val="1120"/>
+        </w:trPr>
         <w:tc>
           <w:tcPr>
             <w:tcW w:w="815" w:type="dxa"/>
@@ -14152,6 +14416,14 @@
                 <w:szCs w:val="24"/>
               </w:rPr>
             </w:pPr>
+            <w:r>
+              <w:rPr>
+                <w:rFonts w:ascii="Arial" w:hAnsi="Arial" w:cs="Arial"/>
+                <w:sz w:val="24"/>
+                <w:szCs w:val="24"/>
+              </w:rPr>
+              <w:t>The question has delete from database and delete from Q&amp;A page.</w:t>
+            </w:r>
           </w:p>
         </w:tc>
         <w:tc>
@@ -14440,6 +14712,14 @@
                 <w:szCs w:val="24"/>
               </w:rPr>
             </w:pPr>
+            <w:r>
+              <w:rPr>
+                <w:rFonts w:ascii="Arial" w:hAnsi="Arial" w:cs="Arial"/>
+                <w:sz w:val="24"/>
+                <w:szCs w:val="24"/>
+              </w:rPr>
+              <w:t>Contact page is displayed.</w:t>
+            </w:r>
           </w:p>
         </w:tc>
         <w:tc>
@@ -14730,6 +15010,14 @@
                 <w:szCs w:val="24"/>
               </w:rPr>
             </w:pPr>
+            <w:r>
+              <w:rPr>
+                <w:rFonts w:ascii="Arial" w:hAnsi="Arial" w:cs="Arial"/>
+                <w:sz w:val="24"/>
+                <w:szCs w:val="24"/>
+              </w:rPr>
+              <w:t>Map page is displayed.</w:t>
+            </w:r>
           </w:p>
         </w:tc>
         <w:tc>
@@ -15048,6 +15336,42 @@
                 <w:szCs w:val="24"/>
               </w:rPr>
             </w:pPr>
+            <w:proofErr w:type="spellStart"/>
+            <w:r>
+              <w:rPr>
+                <w:rFonts w:ascii="Arial" w:hAnsi="Arial" w:cs="Arial"/>
+                <w:sz w:val="24"/>
+                <w:szCs w:val="24"/>
+              </w:rPr>
+              <w:t>Wat</w:t>
+            </w:r>
+            <w:proofErr w:type="spellEnd"/>
+            <w:r>
+              <w:rPr>
+                <w:rFonts w:ascii="Arial" w:hAnsi="Arial" w:cs="Arial"/>
+                <w:sz w:val="24"/>
+                <w:szCs w:val="24"/>
+              </w:rPr>
+              <w:t xml:space="preserve"> </w:t>
+            </w:r>
+            <w:proofErr w:type="spellStart"/>
+            <w:r>
+              <w:rPr>
+                <w:rFonts w:ascii="Arial" w:hAnsi="Arial" w:cs="Arial"/>
+                <w:sz w:val="24"/>
+                <w:szCs w:val="24"/>
+              </w:rPr>
+              <w:t>Phra</w:t>
+            </w:r>
+            <w:proofErr w:type="spellEnd"/>
+            <w:r>
+              <w:rPr>
+                <w:rFonts w:ascii="Arial" w:hAnsi="Arial" w:cs="Arial"/>
+                <w:sz w:val="24"/>
+                <w:szCs w:val="24"/>
+              </w:rPr>
+              <w:t xml:space="preserve"> Singh Facebook fan page is displayed.</w:t>
+            </w:r>
           </w:p>
         </w:tc>
         <w:tc>
@@ -15338,6 +15662,14 @@
                 <w:szCs w:val="24"/>
               </w:rPr>
             </w:pPr>
+            <w:r>
+              <w:rPr>
+                <w:rFonts w:ascii="Arial" w:hAnsi="Arial" w:cs="Arial"/>
+                <w:sz w:val="24"/>
+                <w:szCs w:val="24"/>
+              </w:rPr>
+              <w:t>Log out success and redirect to home page.</w:t>
+            </w:r>
           </w:p>
         </w:tc>
         <w:tc>
@@ -15569,15 +15901,6 @@
           <w:sz w:val="24"/>
           <w:szCs w:val="24"/>
         </w:rPr>
-        <w:tab/>
-      </w:r>
-      <w:r>
-        <w:rPr>
-          <w:rFonts w:ascii="Arial" w:hAnsi="Arial" w:cs="Arial"/>
-          <w:sz w:val="24"/>
-          <w:szCs w:val="24"/>
-        </w:rPr>
-        <w:tab/>
         <w:t>(                                      )</w:t>
       </w:r>
     </w:p>
@@ -15749,6 +16072,8 @@
           <w:szCs w:val="24"/>
         </w:rPr>
       </w:pPr>
+      <w:bookmarkStart w:id="0" w:name="_GoBack"/>
+      <w:bookmarkEnd w:id="0"/>
     </w:p>
     <w:sectPr>
       <w:pgSz w:w="11906" w:h="16838"/>
@@ -15761,7 +16086,7 @@
 </file>
 
 <file path=word/styles.xml><?xml version="1.0" encoding="utf-8"?>
-<w:styles xmlns:mc="http://schemas.openxmlformats.org/markup-compatibility/2006" xmlns:r="http://schemas.openxmlformats.org/officeDocument/2006/relationships" xmlns:w="http://schemas.openxmlformats.org/wordprocessingml/2006/main" xmlns:w14="http://schemas.microsoft.com/office/word/2010/wordml" xmlns:w15="http://schemas.microsoft.com/office/word/2012/wordml" mc:Ignorable="w14 w15">
+<w:styles xmlns:mc="http://schemas.openxmlformats.org/markup-compatibility/2006" xmlns:r="http://schemas.openxmlformats.org/officeDocument/2006/relationships" xmlns:w="http://schemas.openxmlformats.org/wordprocessingml/2006/main" xmlns:w14="http://schemas.microsoft.com/office/word/2010/wordml" mc:Ignorable="w14">
   <w:docDefaults>
     <w:rPrDefault>
       <w:rPr>
@@ -15777,378 +16102,144 @@
       </w:pPr>
     </w:pPrDefault>
   </w:docDefaults>
-  <w:latentStyles w:defLockedState="0" w:defUIPriority="99" w:defSemiHidden="0" w:defUnhideWhenUsed="0" w:defQFormat="0" w:count="371">
-    <w:lsdException w:name="Normal" w:uiPriority="0" w:qFormat="1"/>
-    <w:lsdException w:name="heading 1" w:uiPriority="9" w:qFormat="1"/>
-    <w:lsdException w:name="heading 2" w:semiHidden="1" w:uiPriority="9" w:unhideWhenUsed="1" w:qFormat="1"/>
-    <w:lsdException w:name="heading 3" w:semiHidden="1" w:uiPriority="9" w:unhideWhenUsed="1" w:qFormat="1"/>
-    <w:lsdException w:name="heading 4" w:semiHidden="1" w:uiPriority="9" w:unhideWhenUsed="1" w:qFormat="1"/>
-    <w:lsdException w:name="heading 5" w:semiHidden="1" w:uiPriority="9" w:unhideWhenUsed="1" w:qFormat="1"/>
-    <w:lsdException w:name="heading 6" w:semiHidden="1" w:uiPriority="9" w:unhideWhenUsed="1" w:qFormat="1"/>
-    <w:lsdException w:name="heading 7" w:semiHidden="1" w:uiPriority="9" w:unhideWhenUsed="1" w:qFormat="1"/>
-    <w:lsdException w:name="heading 8" w:semiHidden="1" w:uiPriority="9" w:unhideWhenUsed="1" w:qFormat="1"/>
-    <w:lsdException w:name="heading 9" w:semiHidden="1" w:uiPriority="9" w:unhideWhenUsed="1" w:qFormat="1"/>
-    <w:lsdException w:name="index 1" w:semiHidden="1" w:unhideWhenUsed="1"/>
-    <w:lsdException w:name="index 2" w:semiHidden="1" w:unhideWhenUsed="1"/>
-    <w:lsdException w:name="index 3" w:semiHidden="1" w:unhideWhenUsed="1"/>
-    <w:lsdException w:name="index 4" w:semiHidden="1" w:unhideWhenUsed="1"/>
-    <w:lsdException w:name="index 5" w:semiHidden="1" w:unhideWhenUsed="1"/>
-    <w:lsdException w:name="index 6" w:semiHidden="1" w:unhideWhenUsed="1"/>
-    <w:lsdException w:name="index 7" w:semiHidden="1" w:unhideWhenUsed="1"/>
-    <w:lsdException w:name="index 8" w:semiHidden="1" w:unhideWhenUsed="1"/>
-    <w:lsdException w:name="index 9" w:semiHidden="1" w:unhideWhenUsed="1"/>
-    <w:lsdException w:name="toc 1" w:semiHidden="1" w:uiPriority="39" w:unhideWhenUsed="1"/>
-    <w:lsdException w:name="toc 2" w:semiHidden="1" w:uiPriority="39" w:unhideWhenUsed="1"/>
-    <w:lsdException w:name="toc 3" w:semiHidden="1" w:uiPriority="39" w:unhideWhenUsed="1"/>
-    <w:lsdException w:name="toc 4" w:semiHidden="1" w:uiPriority="39" w:unhideWhenUsed="1"/>
-    <w:lsdException w:name="toc 5" w:semiHidden="1" w:uiPriority="39" w:unhideWhenUsed="1"/>
-    <w:lsdException w:name="toc 6" w:semiHidden="1" w:uiPriority="39" w:unhideWhenUsed="1"/>
-    <w:lsdException w:name="toc 7" w:semiHidden="1" w:uiPriority="39" w:unhideWhenUsed="1"/>
-    <w:lsdException w:name="toc 8" w:semiHidden="1" w:uiPriority="39" w:unhideWhenUsed="1"/>
-    <w:lsdException w:name="toc 9" w:semiHidden="1" w:uiPriority="39" w:unhideWhenUsed="1"/>
-    <w:lsdException w:name="Normal Indent" w:semiHidden="1" w:unhideWhenUsed="1"/>
-    <w:lsdException w:name="footnote text" w:semiHidden="1" w:unhideWhenUsed="1"/>
-    <w:lsdException w:name="annotation text" w:semiHidden="1" w:unhideWhenUsed="1"/>
-    <w:lsdException w:name="header" w:semiHidden="1" w:unhideWhenUsed="1"/>
-    <w:lsdException w:name="footer" w:semiHidden="1" w:unhideWhenUsed="1"/>
-    <w:lsdException w:name="index heading" w:semiHidden="1" w:unhideWhenUsed="1"/>
-    <w:lsdException w:name="caption" w:semiHidden="1" w:uiPriority="35" w:unhideWhenUsed="1" w:qFormat="1"/>
-    <w:lsdException w:name="table of figures" w:semiHidden="1" w:unhideWhenUsed="1"/>
-    <w:lsdException w:name="envelope address" w:semiHidden="1" w:unhideWhenUsed="1"/>
-    <w:lsdException w:name="envelope return" w:semiHidden="1" w:unhideWhenUsed="1"/>
-    <w:lsdException w:name="footnote reference" w:semiHidden="1" w:unhideWhenUsed="1"/>
-    <w:lsdException w:name="annotation reference" w:semiHidden="1" w:unhideWhenUsed="1"/>
-    <w:lsdException w:name="line number" w:semiHidden="1" w:unhideWhenUsed="1"/>
-    <w:lsdException w:name="page number" w:semiHidden="1" w:unhideWhenUsed="1"/>
-    <w:lsdException w:name="endnote reference" w:semiHidden="1" w:unhideWhenUsed="1"/>
-    <w:lsdException w:name="endnote text" w:semiHidden="1" w:unhideWhenUsed="1"/>
-    <w:lsdException w:name="table of authorities" w:semiHidden="1" w:unhideWhenUsed="1"/>
-    <w:lsdException w:name="macro" w:semiHidden="1" w:unhideWhenUsed="1"/>
-    <w:lsdException w:name="toa heading" w:semiHidden="1" w:unhideWhenUsed="1"/>
-    <w:lsdException w:name="List" w:semiHidden="1" w:unhideWhenUsed="1"/>
-    <w:lsdException w:name="List Bullet" w:semiHidden="1" w:unhideWhenUsed="1"/>
-    <w:lsdException w:name="List Number" w:semiHidden="1" w:unhideWhenUsed="1"/>
-    <w:lsdException w:name="List 2" w:semiHidden="1" w:unhideWhenUsed="1"/>
-    <w:lsdException w:name="List 3" w:semiHidden="1" w:unhideWhenUsed="1"/>
-    <w:lsdException w:name="List 4" w:semiHidden="1" w:unhideWhenUsed="1"/>
-    <w:lsdException w:name="List 5" w:semiHidden="1" w:unhideWhenUsed="1"/>
-    <w:lsdException w:name="List Bullet 2" w:semiHidden="1" w:unhideWhenUsed="1"/>
-    <w:lsdException w:name="List Bullet 3" w:semiHidden="1" w:unhideWhenUsed="1"/>
-    <w:lsdException w:name="List Bullet 4" w:semiHidden="1" w:unhideWhenUsed="1"/>
-    <w:lsdException w:name="List Bullet 5" w:semiHidden="1" w:unhideWhenUsed="1"/>
-    <w:lsdException w:name="List Number 2" w:semiHidden="1" w:unhideWhenUsed="1"/>
-    <w:lsdException w:name="List Number 3" w:semiHidden="1" w:unhideWhenUsed="1"/>
-    <w:lsdException w:name="List Number 4" w:semiHidden="1" w:unhideWhenUsed="1"/>
-    <w:lsdException w:name="List Number 5" w:semiHidden="1" w:unhideWhenUsed="1"/>
-    <w:lsdException w:name="Title" w:uiPriority="10" w:qFormat="1"/>
-    <w:lsdException w:name="Closing" w:semiHidden="1" w:unhideWhenUsed="1"/>
-    <w:lsdException w:name="Signature" w:semiHidden="1" w:unhideWhenUsed="1"/>
-    <w:lsdException w:name="Default Paragraph Font" w:semiHidden="1" w:uiPriority="1" w:unhideWhenUsed="1"/>
-    <w:lsdException w:name="Body Text" w:semiHidden="1" w:unhideWhenUsed="1"/>
-    <w:lsdException w:name="Body Text Indent" w:semiHidden="1" w:unhideWhenUsed="1"/>
-    <w:lsdException w:name="List Continue" w:semiHidden="1" w:unhideWhenUsed="1"/>
-    <w:lsdException w:name="List Continue 2" w:semiHidden="1" w:unhideWhenUsed="1"/>
-    <w:lsdException w:name="List Continue 3" w:semiHidden="1" w:unhideWhenUsed="1"/>
-    <w:lsdException w:name="List Continue 4" w:semiHidden="1" w:unhideWhenUsed="1"/>
-    <w:lsdException w:name="List Continue 5" w:semiHidden="1" w:unhideWhenUsed="1"/>
-    <w:lsdException w:name="Message Header" w:semiHidden="1" w:unhideWhenUsed="1"/>
-    <w:lsdException w:name="Subtitle" w:uiPriority="11" w:qFormat="1"/>
-    <w:lsdException w:name="Salutation" w:semiHidden="1" w:unhideWhenUsed="1"/>
-    <w:lsdException w:name="Date" w:semiHidden="1" w:unhideWhenUsed="1"/>
-    <w:lsdException w:name="Body Text First Indent" w:semiHidden="1" w:unhideWhenUsed="1"/>
-    <w:lsdException w:name="Body Text First Indent 2" w:semiHidden="1" w:unhideWhenUsed="1"/>
-    <w:lsdException w:name="Note Heading" w:semiHidden="1" w:unhideWhenUsed="1"/>
-    <w:lsdException w:name="Body Text 2" w:semiHidden="1" w:unhideWhenUsed="1"/>
-    <w:lsdException w:name="Body Text 3" w:semiHidden="1" w:unhideWhenUsed="1"/>
-    <w:lsdException w:name="Body Text Indent 2" w:semiHidden="1" w:unhideWhenUsed="1"/>
-    <w:lsdException w:name="Body Text Indent 3" w:semiHidden="1" w:unhideWhenUsed="1"/>
-    <w:lsdException w:name="Block Text" w:semiHidden="1" w:unhideWhenUsed="1"/>
-    <w:lsdException w:name="Hyperlink" w:semiHidden="1" w:unhideWhenUsed="1"/>
-    <w:lsdException w:name="FollowedHyperlink" w:semiHidden="1" w:unhideWhenUsed="1"/>
-    <w:lsdException w:name="Strong" w:uiPriority="22" w:qFormat="1"/>
-    <w:lsdException w:name="Emphasis" w:uiPriority="20" w:qFormat="1"/>
-    <w:lsdException w:name="Document Map" w:semiHidden="1" w:unhideWhenUsed="1"/>
-    <w:lsdException w:name="Plain Text" w:semiHidden="1" w:unhideWhenUsed="1"/>
-    <w:lsdException w:name="E-mail Signature" w:semiHidden="1" w:unhideWhenUsed="1"/>
-    <w:lsdException w:name="HTML Top of Form" w:semiHidden="1" w:unhideWhenUsed="1"/>
-    <w:lsdException w:name="HTML Bottom of Form" w:semiHidden="1" w:unhideWhenUsed="1"/>
-    <w:lsdException w:name="Normal (Web)" w:semiHidden="1" w:unhideWhenUsed="1"/>
-    <w:lsdException w:name="HTML Acronym" w:semiHidden="1" w:unhideWhenUsed="1"/>
-    <w:lsdException w:name="HTML Address" w:semiHidden="1" w:unhideWhenUsed="1"/>
-    <w:lsdException w:name="HTML Cite" w:semiHidden="1" w:unhideWhenUsed="1"/>
-    <w:lsdException w:name="HTML Code" w:semiHidden="1" w:unhideWhenUsed="1"/>
-    <w:lsdException w:name="HTML Definition" w:semiHidden="1" w:unhideWhenUsed="1"/>
-    <w:lsdException w:name="HTML Keyboard" w:semiHidden="1" w:unhideWhenUsed="1"/>
-    <w:lsdException w:name="HTML Preformatted" w:semiHidden="1" w:unhideWhenUsed="1"/>
-    <w:lsdException w:name="HTML Sample" w:semiHidden="1" w:unhideWhenUsed="1"/>
-    <w:lsdException w:name="HTML Typewriter" w:semiHidden="1" w:unhideWhenUsed="1"/>
-    <w:lsdException w:name="HTML Variable" w:semiHidden="1" w:unhideWhenUsed="1"/>
-    <w:lsdException w:name="Normal Table" w:semiHidden="1" w:unhideWhenUsed="1"/>
-    <w:lsdException w:name="annotation subject" w:semiHidden="1" w:unhideWhenUsed="1"/>
-    <w:lsdException w:name="No List" w:semiHidden="1" w:unhideWhenUsed="1"/>
-    <w:lsdException w:name="Outline List 1" w:semiHidden="1" w:unhideWhenUsed="1"/>
-    <w:lsdException w:name="Outline List 2" w:semiHidden="1" w:unhideWhenUsed="1"/>
-    <w:lsdException w:name="Outline List 3" w:semiHidden="1" w:unhideWhenUsed="1"/>
-    <w:lsdException w:name="Table Simple 1" w:semiHidden="1" w:unhideWhenUsed="1"/>
-    <w:lsdException w:name="Table Simple 2" w:semiHidden="1" w:unhideWhenUsed="1"/>
-    <w:lsdException w:name="Table Simple 3" w:semiHidden="1" w:unhideWhenUsed="1"/>
-    <w:lsdException w:name="Table Classic 1" w:semiHidden="1" w:unhideWhenUsed="1"/>
-    <w:lsdException w:name="Table Classic 2" w:semiHidden="1" w:unhideWhenUsed="1"/>
-    <w:lsdException w:name="Table Classic 3" w:semiHidden="1" w:unhideWhenUsed="1"/>
-    <w:lsdException w:name="Table Classic 4" w:semiHidden="1" w:unhideWhenUsed="1"/>
-    <w:lsdException w:name="Table Colorful 1" w:semiHidden="1" w:unhideWhenUsed="1"/>
-    <w:lsdException w:name="Table Colorful 2" w:semiHidden="1" w:unhideWhenUsed="1"/>
-    <w:lsdException w:name="Table Colorful 3" w:semiHidden="1" w:unhideWhenUsed="1"/>
-    <w:lsdException w:name="Table Columns 1" w:semiHidden="1" w:unhideWhenUsed="1"/>
-    <w:lsdException w:name="Table Columns 2" w:semiHidden="1" w:unhideWhenUsed="1"/>
-    <w:lsdException w:name="Table Columns 3" w:semiHidden="1" w:unhideWhenUsed="1"/>
-    <w:lsdException w:name="Table Columns 4" w:semiHidden="1" w:unhideWhenUsed="1"/>
-    <w:lsdException w:name="Table Columns 5" w:semiHidden="1" w:unhideWhenUsed="1"/>
-    <w:lsdException w:name="Table Grid 1" w:semiHidden="1" w:unhideWhenUsed="1"/>
-    <w:lsdException w:name="Table Grid 2" w:semiHidden="1" w:unhideWhenUsed="1"/>
-    <w:lsdException w:name="Table Grid 3" w:semiHidden="1" w:unhideWhenUsed="1"/>
-    <w:lsdException w:name="Table Grid 4" w:semiHidden="1" w:unhideWhenUsed="1"/>
-    <w:lsdException w:name="Table Grid 5" w:semiHidden="1" w:unhideWhenUsed="1"/>
-    <w:lsdException w:name="Table Grid 6" w:semiHidden="1" w:unhideWhenUsed="1"/>
-    <w:lsdException w:name="Table Grid 7" w:semiHidden="1" w:unhideWhenUsed="1"/>
-    <w:lsdException w:name="Table Grid 8" w:semiHidden="1" w:unhideWhenUsed="1"/>
-    <w:lsdException w:name="Table List 1" w:semiHidden="1" w:unhideWhenUsed="1"/>
-    <w:lsdException w:name="Table List 2" w:semiHidden="1" w:unhideWhenUsed="1"/>
-    <w:lsdException w:name="Table List 3" w:semiHidden="1" w:unhideWhenUsed="1"/>
-    <w:lsdException w:name="Table List 4" w:semiHidden="1" w:unhideWhenUsed="1"/>
-    <w:lsdException w:name="Table List 5" w:semiHidden="1" w:unhideWhenUsed="1"/>
-    <w:lsdException w:name="Table List 6" w:semiHidden="1" w:unhideWhenUsed="1"/>
-    <w:lsdException w:name="Table List 7" w:semiHidden="1" w:unhideWhenUsed="1"/>
-    <w:lsdException w:name="Table List 8" w:semiHidden="1" w:unhideWhenUsed="1"/>
-    <w:lsdException w:name="Table 3D effects 1" w:semiHidden="1" w:unhideWhenUsed="1"/>
-    <w:lsdException w:name="Table 3D effects 2" w:semiHidden="1" w:unhideWhenUsed="1"/>
-    <w:lsdException w:name="Table 3D effects 3" w:semiHidden="1" w:unhideWhenUsed="1"/>
-    <w:lsdException w:name="Table Contemporary" w:semiHidden="1" w:unhideWhenUsed="1"/>
-    <w:lsdException w:name="Table Elegant" w:semiHidden="1" w:unhideWhenUsed="1"/>
-    <w:lsdException w:name="Table Professional" w:semiHidden="1" w:unhideWhenUsed="1"/>
-    <w:lsdException w:name="Table Subtle 1" w:semiHidden="1" w:unhideWhenUsed="1"/>
-    <w:lsdException w:name="Table Subtle 2" w:semiHidden="1" w:unhideWhenUsed="1"/>
-    <w:lsdException w:name="Table Web 1" w:semiHidden="1" w:unhideWhenUsed="1"/>
-    <w:lsdException w:name="Table Web 2" w:semiHidden="1" w:unhideWhenUsed="1"/>
-    <w:lsdException w:name="Table Web 3" w:semiHidden="1" w:unhideWhenUsed="1"/>
-    <w:lsdException w:name="Balloon Text" w:semiHidden="1" w:unhideWhenUsed="1"/>
-    <w:lsdException w:name="Table Grid" w:uiPriority="59"/>
-    <w:lsdException w:name="Table Theme" w:semiHidden="1" w:unhideWhenUsed="1"/>
-    <w:lsdException w:name="Placeholder Text" w:semiHidden="1"/>
-    <w:lsdException w:name="No Spacing" w:uiPriority="1" w:qFormat="1"/>
-    <w:lsdException w:name="Light Shading" w:uiPriority="60"/>
-    <w:lsdException w:name="Light List" w:uiPriority="61"/>
-    <w:lsdException w:name="Light Grid" w:uiPriority="62"/>
-    <w:lsdException w:name="Medium Shading 1" w:uiPriority="63"/>
-    <w:lsdException w:name="Medium Shading 2" w:uiPriority="64"/>
-    <w:lsdException w:name="Medium List 1" w:uiPriority="65"/>
-    <w:lsdException w:name="Medium List 2" w:uiPriority="66"/>
-    <w:lsdException w:name="Medium Grid 1" w:uiPriority="67"/>
-    <w:lsdException w:name="Medium Grid 2" w:uiPriority="68"/>
-    <w:lsdException w:name="Medium Grid 3" w:uiPriority="69"/>
-    <w:lsdException w:name="Dark List" w:uiPriority="70"/>
-    <w:lsdException w:name="Colorful Shading" w:uiPriority="71"/>
-    <w:lsdException w:name="Colorful List" w:uiPriority="72"/>
-    <w:lsdException w:name="Colorful Grid" w:uiPriority="73"/>
-    <w:lsdException w:name="Light Shading Accent 1" w:uiPriority="60"/>
-    <w:lsdException w:name="Light List Accent 1" w:uiPriority="61"/>
-    <w:lsdException w:name="Light Grid Accent 1" w:uiPriority="62"/>
-    <w:lsdException w:name="Medium Shading 1 Accent 1" w:uiPriority="63"/>
-    <w:lsdException w:name="Medium Shading 2 Accent 1" w:uiPriority="64"/>
-    <w:lsdException w:name="Medium List 1 Accent 1" w:uiPriority="65"/>
-    <w:lsdException w:name="Revision" w:semiHidden="1"/>
-    <w:lsdException w:name="List Paragraph" w:uiPriority="34" w:qFormat="1"/>
-    <w:lsdException w:name="Quote" w:uiPriority="29" w:qFormat="1"/>
-    <w:lsdException w:name="Intense Quote" w:uiPriority="30" w:qFormat="1"/>
-    <w:lsdException w:name="Medium List 2 Accent 1" w:uiPriority="66"/>
-    <w:lsdException w:name="Medium Grid 1 Accent 1" w:uiPriority="67"/>
-    <w:lsdException w:name="Medium Grid 2 Accent 1" w:uiPriority="68"/>
-    <w:lsdException w:name="Medium Grid 3 Accent 1" w:uiPriority="69"/>
-    <w:lsdException w:name="Dark List Accent 1" w:uiPriority="70"/>
-    <w:lsdException w:name="Colorful Shading Accent 1" w:uiPriority="71"/>
-    <w:lsdException w:name="Colorful List Accent 1" w:uiPriority="72"/>
-    <w:lsdException w:name="Colorful Grid Accent 1" w:uiPriority="73"/>
-    <w:lsdException w:name="Light Shading Accent 2" w:uiPriority="60"/>
-    <w:lsdException w:name="Light List Accent 2" w:uiPriority="61"/>
-    <w:lsdException w:name="Light Grid Accent 2" w:uiPriority="62"/>
-    <w:lsdException w:name="Medium Shading 1 Accent 2" w:uiPriority="63"/>
-    <w:lsdException w:name="Medium Shading 2 Accent 2" w:uiPriority="64"/>
-    <w:lsdException w:name="Medium List 1 Accent 2" w:uiPriority="65"/>
-    <w:lsdException w:name="Medium List 2 Accent 2" w:uiPriority="66"/>
-    <w:lsdException w:name="Medium Grid 1 Accent 2" w:uiPriority="67"/>
-    <w:lsdException w:name="Medium Grid 2 Accent 2" w:uiPriority="68"/>
-    <w:lsdException w:name="Medium Grid 3 Accent 2" w:uiPriority="69"/>
-    <w:lsdException w:name="Dark List Accent 2" w:uiPriority="70"/>
-    <w:lsdException w:name="Colorful Shading Accent 2" w:uiPriority="71"/>
-    <w:lsdException w:name="Colorful List Accent 2" w:uiPriority="72"/>
-    <w:lsdException w:name="Colorful Grid Accent 2" w:uiPriority="73"/>
-    <w:lsdException w:name="Light Shading Accent 3" w:uiPriority="60"/>
-    <w:lsdException w:name="Light List Accent 3" w:uiPriority="61"/>
-    <w:lsdException w:name="Light Grid Accent 3" w:uiPriority="62"/>
-    <w:lsdException w:name="Medium Shading 1 Accent 3" w:uiPriority="63"/>
-    <w:lsdException w:name="Medium Shading 2 Accent 3" w:uiPriority="64"/>
-    <w:lsdException w:name="Medium List 1 Accent 3" w:uiPriority="65"/>
-    <w:lsdException w:name="Medium List 2 Accent 3" w:uiPriority="66"/>
-    <w:lsdException w:name="Medium Grid 1 Accent 3" w:uiPriority="67"/>
-    <w:lsdException w:name="Medium Grid 2 Accent 3" w:uiPriority="68"/>
-    <w:lsdException w:name="Medium Grid 3 Accent 3" w:uiPriority="69"/>
-    <w:lsdException w:name="Dark List Accent 3" w:uiPriority="70"/>
-    <w:lsdException w:name="Colorful Shading Accent 3" w:uiPriority="71"/>
-    <w:lsdException w:name="Colorful List Accent 3" w:uiPriority="72"/>
-    <w:lsdException w:name="Colorful Grid Accent 3" w:uiPriority="73"/>
-    <w:lsdException w:name="Light Shading Accent 4" w:uiPriority="60"/>
-    <w:lsdException w:name="Light List Accent 4" w:uiPriority="61"/>
-    <w:lsdException w:name="Light Grid Accent 4" w:uiPriority="62"/>
-    <w:lsdException w:name="Medium Shading 1 Accent 4" w:uiPriority="63"/>
-    <w:lsdException w:name="Medium Shading 2 Accent 4" w:uiPriority="64"/>
-    <w:lsdException w:name="Medium List 1 Accent 4" w:uiPriority="65"/>
-    <w:lsdException w:name="Medium List 2 Accent 4" w:uiPriority="66"/>
-    <w:lsdException w:name="Medium Grid 1 Accent 4" w:uiPriority="67"/>
-    <w:lsdException w:name="Medium Grid 2 Accent 4" w:uiPriority="68"/>
-    <w:lsdException w:name="Medium Grid 3 Accent 4" w:uiPriority="69"/>
-    <w:lsdException w:name="Dark List Accent 4" w:uiPriority="70"/>
-    <w:lsdException w:name="Colorful Shading Accent 4" w:uiPriority="71"/>
-    <w:lsdException w:name="Colorful List Accent 4" w:uiPriority="72"/>
-    <w:lsdException w:name="Colorful Grid Accent 4" w:uiPriority="73"/>
-    <w:lsdException w:name="Light Shading Accent 5" w:uiPriority="60"/>
-    <w:lsdException w:name="Light List Accent 5" w:uiPriority="61"/>
-    <w:lsdException w:name="Light Grid Accent 5" w:uiPriority="62"/>
-    <w:lsdException w:name="Medium Shading 1 Accent 5" w:uiPriority="63"/>
-    <w:lsdException w:name="Medium Shading 2 Accent 5" w:uiPriority="64"/>
-    <w:lsdException w:name="Medium List 1 Accent 5" w:uiPriority="65"/>
-    <w:lsdException w:name="Medium List 2 Accent 5" w:uiPriority="66"/>
-    <w:lsdException w:name="Medium Grid 1 Accent 5" w:uiPriority="67"/>
-    <w:lsdException w:name="Medium Grid 2 Accent 5" w:uiPriority="68"/>
-    <w:lsdException w:name="Medium Grid 3 Accent 5" w:uiPriority="69"/>
-    <w:lsdException w:name="Dark List Accent 5" w:uiPriority="70"/>
-    <w:lsdException w:name="Colorful Shading Accent 5" w:uiPriority="71"/>
-    <w:lsdException w:name="Colorful List Accent 5" w:uiPriority="72"/>
-    <w:lsdException w:name="Colorful Grid Accent 5" w:uiPriority="73"/>
-    <w:lsdException w:name="Light Shading Accent 6" w:uiPriority="60"/>
-    <w:lsdException w:name="Light List Accent 6" w:uiPriority="61"/>
-    <w:lsdException w:name="Light Grid Accent 6" w:uiPriority="62"/>
-    <w:lsdException w:name="Medium Shading 1 Accent 6" w:uiPriority="63"/>
-    <w:lsdException w:name="Medium Shading 2 Accent 6" w:uiPriority="64"/>
-    <w:lsdException w:name="Medium List 1 Accent 6" w:uiPriority="65"/>
-    <w:lsdException w:name="Medium List 2 Accent 6" w:uiPriority="66"/>
-    <w:lsdException w:name="Medium Grid 1 Accent 6" w:uiPriority="67"/>
-    <w:lsdException w:name="Medium Grid 2 Accent 6" w:uiPriority="68"/>
-    <w:lsdException w:name="Medium Grid 3 Accent 6" w:uiPriority="69"/>
-    <w:lsdException w:name="Dark List Accent 6" w:uiPriority="70"/>
-    <w:lsdException w:name="Colorful Shading Accent 6" w:uiPriority="71"/>
-    <w:lsdException w:name="Colorful List Accent 6" w:uiPriority="72"/>
-    <w:lsdException w:name="Colorful Grid Accent 6" w:uiPriority="73"/>
-    <w:lsdException w:name="Subtle Emphasis" w:uiPriority="19" w:qFormat="1"/>
-    <w:lsdException w:name="Intense Emphasis" w:uiPriority="21" w:qFormat="1"/>
-    <w:lsdException w:name="Subtle Reference" w:uiPriority="31" w:qFormat="1"/>
-    <w:lsdException w:name="Intense Reference" w:uiPriority="32" w:qFormat="1"/>
-    <w:lsdException w:name="Book Title" w:uiPriority="33" w:qFormat="1"/>
-    <w:lsdException w:name="Bibliography" w:semiHidden="1" w:uiPriority="37" w:unhideWhenUsed="1"/>
-    <w:lsdException w:name="TOC Heading" w:semiHidden="1" w:uiPriority="39" w:unhideWhenUsed="1" w:qFormat="1"/>
-    <w:lsdException w:name="Plain Table 1" w:uiPriority="41"/>
-    <w:lsdException w:name="Plain Table 2" w:uiPriority="42"/>
-    <w:lsdException w:name="Plain Table 3" w:uiPriority="43"/>
-    <w:lsdException w:name="Plain Table 4" w:uiPriority="44"/>
-    <w:lsdException w:name="Plain Table 5" w:uiPriority="45"/>
-    <w:lsdException w:name="Grid Table Light" w:uiPriority="40"/>
-    <w:lsdException w:name="Grid Table 1 Light" w:uiPriority="46"/>
-    <w:lsdException w:name="Grid Table 2" w:uiPriority="47"/>
-    <w:lsdException w:name="Grid Table 3" w:uiPriority="48"/>
-    <w:lsdException w:name="Grid Table 4" w:uiPriority="49"/>
-    <w:lsdException w:name="Grid Table 5 Dark" w:uiPriority="50"/>
-    <w:lsdException w:name="Grid Table 6 Colorful" w:uiPriority="51"/>
-    <w:lsdException w:name="Grid Table 7 Colorful" w:uiPriority="52"/>
-    <w:lsdException w:name="Grid Table 1 Light Accent 1" w:uiPriority="46"/>
-    <w:lsdException w:name="Grid Table 2 Accent 1" w:uiPriority="47"/>
-    <w:lsdException w:name="Grid Table 3 Accent 1" w:uiPriority="48"/>
-    <w:lsdException w:name="Grid Table 4 Accent 1" w:uiPriority="49"/>
-    <w:lsdException w:name="Grid Table 5 Dark Accent 1" w:uiPriority="50"/>
-    <w:lsdException w:name="Grid Table 6 Colorful Accent 1" w:uiPriority="51"/>
-    <w:lsdException w:name="Grid Table 7 Colorful Accent 1" w:uiPriority="52"/>
-    <w:lsdException w:name="Grid Table 1 Light Accent 2" w:uiPriority="46"/>
-    <w:lsdException w:name="Grid Table 2 Accent 2" w:uiPriority="47"/>
-    <w:lsdException w:name="Grid Table 3 Accent 2" w:uiPriority="48"/>
-    <w:lsdException w:name="Grid Table 4 Accent 2" w:uiPriority="49"/>
-    <w:lsdException w:name="Grid Table 5 Dark Accent 2" w:uiPriority="50"/>
-    <w:lsdException w:name="Grid Table 6 Colorful Accent 2" w:uiPriority="51"/>
-    <w:lsdException w:name="Grid Table 7 Colorful Accent 2" w:uiPriority="52"/>
-    <w:lsdException w:name="Grid Table 1 Light Accent 3" w:uiPriority="46"/>
-    <w:lsdException w:name="Grid Table 2 Accent 3" w:uiPriority="47"/>
-    <w:lsdException w:name="Grid Table 3 Accent 3" w:uiPriority="48"/>
-    <w:lsdException w:name="Grid Table 4 Accent 3" w:uiPriority="49"/>
-    <w:lsdException w:name="Grid Table 5 Dark Accent 3" w:uiPriority="50"/>
-    <w:lsdException w:name="Grid Table 6 Colorful Accent 3" w:uiPriority="51"/>
-    <w:lsdException w:name="Grid Table 7 Colorful Accent 3" w:uiPriority="52"/>
-    <w:lsdException w:name="Grid Table 1 Light Accent 4" w:uiPriority="46"/>
-    <w:lsdException w:name="Grid Table 2 Accent 4" w:uiPriority="47"/>
-    <w:lsdException w:name="Grid Table 3 Accent 4" w:uiPriority="48"/>
-    <w:lsdException w:name="Grid Table 4 Accent 4" w:uiPriority="49"/>
-    <w:lsdException w:name="Grid Table 5 Dark Accent 4" w:uiPriority="50"/>
-    <w:lsdException w:name="Grid Table 6 Colorful Accent 4" w:uiPriority="51"/>
-    <w:lsdException w:name="Grid Table 7 Colorful Accent 4" w:uiPriority="52"/>
-    <w:lsdException w:name="Grid Table 1 Light Accent 5" w:uiPriority="46"/>
-    <w:lsdException w:name="Grid Table 2 Accent 5" w:uiPriority="47"/>
-    <w:lsdException w:name="Grid Table 3 Accent 5" w:uiPriority="48"/>
-    <w:lsdException w:name="Grid Table 4 Accent 5" w:uiPriority="49"/>
-    <w:lsdException w:name="Grid Table 5 Dark Accent 5" w:uiPriority="50"/>
-    <w:lsdException w:name="Grid Table 6 Colorful Accent 5" w:uiPriority="51"/>
-    <w:lsdException w:name="Grid Table 7 Colorful Accent 5" w:uiPriority="52"/>
-    <w:lsdException w:name="Grid Table 1 Light Accent 6" w:uiPriority="46"/>
-    <w:lsdException w:name="Grid Table 2 Accent 6" w:uiPriority="47"/>
-    <w:lsdException w:name="Grid Table 3 Accent 6" w:uiPriority="48"/>
-    <w:lsdException w:name="Grid Table 4 Accent 6" w:uiPriority="49"/>
-    <w:lsdException w:name="Grid Table 5 Dark Accent 6" w:uiPriority="50"/>
-    <w:lsdException w:name="Grid Table 6 Colorful Accent 6" w:uiPriority="51"/>
-    <w:lsdException w:name="Grid Table 7 Colorful Accent 6" w:uiPriority="52"/>
-    <w:lsdException w:name="List Table 1 Light" w:uiPriority="46"/>
-    <w:lsdException w:name="List Table 2" w:uiPriority="47"/>
-    <w:lsdException w:name="List Table 3" w:uiPriority="48"/>
-    <w:lsdException w:name="List Table 4" w:uiPriority="49"/>
-    <w:lsdException w:name="List Table 5 Dark" w:uiPriority="50"/>
-    <w:lsdException w:name="List Table 6 Colorful" w:uiPriority="51"/>
-    <w:lsdException w:name="List Table 7 Colorful" w:uiPriority="52"/>
-    <w:lsdException w:name="List Table 1 Light Accent 1" w:uiPriority="46"/>
-    <w:lsdException w:name="List Table 2 Accent 1" w:uiPriority="47"/>
-    <w:lsdException w:name="List Table 3 Accent 1" w:uiPriority="48"/>
-    <w:lsdException w:name="List Table 4 Accent 1" w:uiPriority="49"/>
-    <w:lsdException w:name="List Table 5 Dark Accent 1" w:uiPriority="50"/>
-    <w:lsdException w:name="List Table 6 Colorful Accent 1" w:uiPriority="51"/>
-    <w:lsdException w:name="List Table 7 Colorful Accent 1" w:uiPriority="52"/>
-    <w:lsdException w:name="List Table 1 Light Accent 2" w:uiPriority="46"/>
-    <w:lsdException w:name="List Table 2 Accent 2" w:uiPriority="47"/>
-    <w:lsdException w:name="List Table 3 Accent 2" w:uiPriority="48"/>
-    <w:lsdException w:name="List Table 4 Accent 2" w:uiPriority="49"/>
-    <w:lsdException w:name="List Table 5 Dark Accent 2" w:uiPriority="50"/>
-    <w:lsdException w:name="List Table 6 Colorful Accent 2" w:uiPriority="51"/>
-    <w:lsdException w:name="List Table 7 Colorful Accent 2" w:uiPriority="52"/>
-    <w:lsdException w:name="List Table 1 Light Accent 3" w:uiPriority="46"/>
-    <w:lsdException w:name="List Table 2 Accent 3" w:uiPriority="47"/>
-    <w:lsdException w:name="List Table 3 Accent 3" w:uiPriority="48"/>
-    <w:lsdException w:name="List Table 4 Accent 3" w:uiPriority="49"/>
-    <w:lsdException w:name="List Table 5 Dark Accent 3" w:uiPriority="50"/>
-    <w:lsdException w:name="List Table 6 Colorful Accent 3" w:uiPriority="51"/>
-    <w:lsdException w:name="List Table 7 Colorful Accent 3" w:uiPriority="52"/>
-    <w:lsdException w:name="List Table 1 Light Accent 4" w:uiPriority="46"/>
-    <w:lsdException w:name="List Table 2 Accent 4" w:uiPriority="47"/>
-    <w:lsdException w:name="List Table 3 Accent 4" w:uiPriority="48"/>
-    <w:lsdException w:name="List Table 4 Accent 4" w:uiPriority="49"/>
-    <w:lsdException w:name="List Table 5 Dark Accent 4" w:uiPriority="50"/>
-    <w:lsdException w:name="List Table 6 Colorful Accent 4" w:uiPriority="51"/>
-    <w:lsdException w:name="List Table 7 Colorful Accent 4" w:uiPriority="52"/>
-    <w:lsdException w:name="List Table 1 Light Accent 5" w:uiPriority="46"/>
-    <w:lsdException w:name="List Table 2 Accent 5" w:uiPriority="47"/>
-    <w:lsdException w:name="List Table 3 Accent 5" w:uiPriority="48"/>
-    <w:lsdException w:name="List Table 4 Accent 5" w:uiPriority="49"/>
-    <w:lsdException w:name="List Table 5 Dark Accent 5" w:uiPriority="50"/>
-    <w:lsdException w:name="List Table 6 Colorful Accent 5" w:uiPriority="51"/>
-    <w:lsdException w:name="List Table 7 Colorful Accent 5" w:uiPriority="52"/>
-    <w:lsdException w:name="List Table 1 Light Accent 6" w:uiPriority="46"/>
-    <w:lsdException w:name="List Table 2 Accent 6" w:uiPriority="47"/>
-    <w:lsdException w:name="List Table 3 Accent 6" w:uiPriority="48"/>
-    <w:lsdException w:name="List Table 4 Accent 6" w:uiPriority="49"/>
-    <w:lsdException w:name="List Table 5 Dark Accent 6" w:uiPriority="50"/>
-    <w:lsdException w:name="List Table 6 Colorful Accent 6" w:uiPriority="51"/>
-    <w:lsdException w:name="List Table 7 Colorful Accent 6" w:uiPriority="52"/>
+  <w:latentStyles w:defLockedState="0" w:defUIPriority="99" w:defSemiHidden="1" w:defUnhideWhenUsed="1" w:defQFormat="0" w:count="267">
+    <w:lsdException w:name="Normal" w:semiHidden="0" w:uiPriority="0" w:unhideWhenUsed="0" w:qFormat="1"/>
+    <w:lsdException w:name="heading 1" w:semiHidden="0" w:uiPriority="9" w:unhideWhenUsed="0" w:qFormat="1"/>
+    <w:lsdException w:name="heading 2" w:uiPriority="9" w:qFormat="1"/>
+    <w:lsdException w:name="heading 3" w:uiPriority="9" w:qFormat="1"/>
+    <w:lsdException w:name="heading 4" w:uiPriority="9" w:qFormat="1"/>
+    <w:lsdException w:name="heading 5" w:uiPriority="9" w:qFormat="1"/>
+    <w:lsdException w:name="heading 6" w:uiPriority="9" w:qFormat="1"/>
+    <w:lsdException w:name="heading 7" w:uiPriority="9" w:qFormat="1"/>
+    <w:lsdException w:name="heading 8" w:uiPriority="9" w:qFormat="1"/>
+    <w:lsdException w:name="heading 9" w:uiPriority="9" w:qFormat="1"/>
+    <w:lsdException w:name="toc 1" w:uiPriority="39"/>
+    <w:lsdException w:name="toc 2" w:uiPriority="39"/>
+    <w:lsdException w:name="toc 3" w:uiPriority="39"/>
+    <w:lsdException w:name="toc 4" w:uiPriority="39"/>
+    <w:lsdException w:name="toc 5" w:uiPriority="39"/>
+    <w:lsdException w:name="toc 6" w:uiPriority="39"/>
+    <w:lsdException w:name="toc 7" w:uiPriority="39"/>
+    <w:lsdException w:name="toc 8" w:uiPriority="39"/>
+    <w:lsdException w:name="toc 9" w:uiPriority="39"/>
+    <w:lsdException w:name="caption" w:uiPriority="35" w:qFormat="1"/>
+    <w:lsdException w:name="Title" w:semiHidden="0" w:uiPriority="10" w:unhideWhenUsed="0" w:qFormat="1"/>
+    <w:lsdException w:name="Default Paragraph Font" w:uiPriority="1"/>
+    <w:lsdException w:name="Subtitle" w:semiHidden="0" w:uiPriority="11" w:unhideWhenUsed="0" w:qFormat="1"/>
+    <w:lsdException w:name="Strong" w:semiHidden="0" w:uiPriority="22" w:unhideWhenUsed="0" w:qFormat="1"/>
+    <w:lsdException w:name="Emphasis" w:semiHidden="0" w:uiPriority="20" w:unhideWhenUsed="0" w:qFormat="1"/>
+    <w:lsdException w:name="Table Grid" w:semiHidden="0" w:uiPriority="59" w:unhideWhenUsed="0"/>
+    <w:lsdException w:name="Placeholder Text" w:unhideWhenUsed="0"/>
+    <w:lsdException w:name="No Spacing" w:semiHidden="0" w:uiPriority="1" w:unhideWhenUsed="0" w:qFormat="1"/>
+    <w:lsdException w:name="Light Shading" w:semiHidden="0" w:uiPriority="60" w:unhideWhenUsed="0"/>
+    <w:lsdException w:name="Light List" w:semiHidden="0" w:uiPriority="61" w:unhideWhenUsed="0"/>
+    <w:lsdException w:name="Light Grid" w:semiHidden="0" w:uiPriority="62" w:unhideWhenUsed="0"/>
+    <w:lsdException w:name="Medium Shading 1" w:semiHidden="0" w:uiPriority="63" w:unhideWhenUsed="0"/>
+    <w:lsdException w:name="Medium Shading 2" w:semiHidden="0" w:uiPriority="64" w:unhideWhenUsed="0"/>
+    <w:lsdException w:name="Medium List 1" w:semiHidden="0" w:uiPriority="65" w:unhideWhenUsed="0"/>
+    <w:lsdException w:name="Medium List 2" w:semiHidden="0" w:uiPriority="66" w:unhideWhenUsed="0"/>
+    <w:lsdException w:name="Medium Grid 1" w:semiHidden="0" w:uiPriority="67" w:unhideWhenUsed="0"/>
+    <w:lsdException w:name="Medium Grid 2" w:semiHidden="0" w:uiPriority="68" w:unhideWhenUsed="0"/>
+    <w:lsdException w:name="Medium Grid 3" w:semiHidden="0" w:uiPriority="69" w:unhideWhenUsed="0"/>
+    <w:lsdException w:name="Dark List" w:semiHidden="0" w:uiPriority="70" w:unhideWhenUsed="0"/>
+    <w:lsdException w:name="Colorful Shading" w:semiHidden="0" w:uiPriority="71" w:unhideWhenUsed="0"/>
+    <w:lsdException w:name="Colorful List" w:semiHidden="0" w:uiPriority="72" w:unhideWhenUsed="0"/>
+    <w:lsdException w:name="Colorful Grid" w:semiHidden="0" w:uiPriority="73" w:unhideWhenUsed="0"/>
+    <w:lsdException w:name="Light Shading Accent 1" w:semiHidden="0" w:uiPriority="60" w:unhideWhenUsed="0"/>
+    <w:lsdException w:name="Light List Accent 1" w:semiHidden="0" w:uiPriority="61" w:unhideWhenUsed="0"/>
+    <w:lsdException w:name="Light Grid Accent 1" w:semiHidden="0" w:uiPriority="62" w:unhideWhenUsed="0"/>
+    <w:lsdException w:name="Medium Shading 1 Accent 1" w:semiHidden="0" w:uiPriority="63" w:unhideWhenUsed="0"/>
+    <w:lsdException w:name="Medium Shading 2 Accent 1" w:semiHidden="0" w:uiPriority="64" w:unhideWhenUsed="0"/>
+    <w:lsdException w:name="Medium List 1 Accent 1" w:semiHidden="0" w:uiPriority="65" w:unhideWhenUsed="0"/>
+    <w:lsdException w:name="Revision" w:unhideWhenUsed="0"/>
+    <w:lsdException w:name="List Paragraph" w:semiHidden="0" w:uiPriority="34" w:unhideWhenUsed="0" w:qFormat="1"/>
+    <w:lsdException w:name="Quote" w:semiHidden="0" w:uiPriority="29" w:unhideWhenUsed="0" w:qFormat="1"/>
+    <w:lsdException w:name="Intense Quote" w:semiHidden="0" w:uiPriority="30" w:unhideWhenUsed="0" w:qFormat="1"/>
+    <w:lsdException w:name="Medium List 2 Accent 1" w:semiHidden="0" w:uiPriority="66" w:unhideWhenUsed="0"/>
+    <w:lsdException w:name="Medium Grid 1 Accent 1" w:semiHidden="0" w:uiPriority="67" w:unhideWhenUsed="0"/>
+    <w:lsdException w:name="Medium Grid 2 Accent 1" w:semiHidden="0" w:uiPriority="68" w:unhideWhenUsed="0"/>
+    <w:lsdException w:name="Medium Grid 3 Accent 1" w:semiHidden="0" w:uiPriority="69" w:unhideWhenUsed="0"/>
+    <w:lsdException w:name="Dark List Accent 1" w:semiHidden="0" w:uiPriority="70" w:unhideWhenUsed="0"/>
+    <w:lsdException w:name="Colorful Shading Accent 1" w:semiHidden="0" w:uiPriority="71" w:unhideWhenUsed="0"/>
+    <w:lsdException w:name="Colorful List Accent 1" w:semiHidden="0" w:uiPriority="72" w:unhideWhenUsed="0"/>
+    <w:lsdException w:name="Colorful Grid Accent 1" w:semiHidden="0" w:uiPriority="73" w:unhideWhenUsed="0"/>
+    <w:lsdException w:name="Light Shading Accent 2" w:semiHidden="0" w:uiPriority="60" w:unhideWhenUsed="0"/>
+    <w:lsdException w:name="Light List Accent 2" w:semiHidden="0" w:uiPriority="61" w:unhideWhenUsed="0"/>
+    <w:lsdException w:name="Light Grid Accent 2" w:semiHidden="0" w:uiPriority="62" w:unhideWhenUsed="0"/>
+    <w:lsdException w:name="Medium Shading 1 Accent 2" w:semiHidden="0" w:uiPriority="63" w:unhideWhenUsed="0"/>
+    <w:lsdException w:name="Medium Shading 2 Accent 2" w:semiHidden="0" w:uiPriority="64" w:unhideWhenUsed="0"/>
+    <w:lsdException w:name="Medium List 1 Accent 2" w:semiHidden="0" w:uiPriority="65" w:unhideWhenUsed="0"/>
+    <w:lsdException w:name="Medium List 2 Accent 2" w:semiHidden="0" w:uiPriority="66" w:unhideWhenUsed="0"/>
+    <w:lsdException w:name="Medium Grid 1 Accent 2" w:semiHidden="0" w:uiPriority="67" w:unhideWhenUsed="0"/>
+    <w:lsdException w:name="Medium Grid 2 Accent 2" w:semiHidden="0" w:uiPriority="68" w:unhideWhenUsed="0"/>
+    <w:lsdException w:name="Medium Grid 3 Accent 2" w:semiHidden="0" w:uiPriority="69" w:unhideWhenUsed="0"/>
+    <w:lsdException w:name="Dark List Accent 2" w:semiHidden="0" w:uiPriority="70" w:unhideWhenUsed="0"/>
+    <w:lsdException w:name="Colorful Shading Accent 2" w:semiHidden="0" w:uiPriority="71" w:unhideWhenUsed="0"/>
+    <w:lsdException w:name="Colorful List Accent 2" w:semiHidden="0" w:uiPriority="72" w:unhideWhenUsed="0"/>
+    <w:lsdException w:name="Colorful Grid Accent 2" w:semiHidden="0" w:uiPriority="73" w:unhideWhenUsed="0"/>
+    <w:lsdException w:name="Light Shading Accent 3" w:semiHidden="0" w:uiPriority="60" w:unhideWhenUsed="0"/>
+    <w:lsdException w:name="Light List Accent 3" w:semiHidden="0" w:uiPriority="61" w:unhideWhenUsed="0"/>
+    <w:lsdException w:name="Light Grid Accent 3" w:semiHidden="0" w:uiPriority="62" w:unhideWhenUsed="0"/>
+    <w:lsdException w:name="Medium Shading 1 Accent 3" w:semiHidden="0" w:uiPriority="63" w:unhideWhenUsed="0"/>
+    <w:lsdException w:name="Medium Shading 2 Accent 3" w:semiHidden="0" w:uiPriority="64" w:unhideWhenUsed="0"/>
+    <w:lsdException w:name="Medium List 1 Accent 3" w:semiHidden="0" w:uiPriority="65" w:unhideWhenUsed="0"/>
+    <w:lsdException w:name="Medium List 2 Accent 3" w:semiHidden="0" w:uiPriority="66" w:unhideWhenUsed="0"/>
+    <w:lsdException w:name="Medium Grid 1 Accent 3" w:semiHidden="0" w:uiPriority="67" w:unhideWhenUsed="0"/>
+    <w:lsdException w:name="Medium Grid 2 Accent 3" w:semiHidden="0" w:uiPriority="68" w:unhideWhenUsed="0"/>
+    <w:lsdException w:name="Medium Grid 3 Accent 3" w:semiHidden="0" w:uiPriority="69" w:unhideWhenUsed="0"/>
+    <w:lsdException w:name="Dark List Accent 3" w:semiHidden="0" w:uiPriority="70" w:unhideWhenUsed="0"/>
+    <w:lsdException w:name="Colorful Shading Accent 3" w:semiHidden="0" w:uiPriority="71" w:unhideWhenUsed="0"/>
+    <w:lsdException w:name="Colorful List Accent 3" w:semiHidden="0" w:uiPriority="72" w:unhideWhenUsed="0"/>
+    <w:lsdException w:name="Colorful Grid Accent 3" w:semiHidden="0" w:uiPriority="73" w:unhideWhenUsed="0"/>
+    <w:lsdException w:name="Light Shading Accent 4" w:semiHidden="0" w:uiPriority="60" w:unhideWhenUsed="0"/>
+    <w:lsdException w:name="Light List Accent 4" w:semiHidden="0" w:uiPriority="61" w:unhideWhenUsed="0"/>
+    <w:lsdException w:name="Light Grid Accent 4" w:semiHidden="0" w:uiPriority="62" w:unhideWhenUsed="0"/>
+    <w:lsdException w:name="Medium Shading 1 Accent 4" w:semiHidden="0" w:uiPriority="63" w:unhideWhenUsed="0"/>
+    <w:lsdException w:name="Medium Shading 2 Accent 4" w:semiHidden="0" w:uiPriority="64" w:unhideWhenUsed="0"/>
+    <w:lsdException w:name="Medium List 1 Accent 4" w:semiHidden="0" w:uiPriority="65" w:unhideWhenUsed="0"/>
+    <w:lsdException w:name="Medium List 2 Accent 4" w:semiHidden="0" w:uiPriority="66" w:unhideWhenUsed="0"/>
+    <w:lsdException w:name="Medium Grid 1 Accent 4" w:semiHidden="0" w:uiPriority="67" w:unhideWhenUsed="0"/>
+    <w:lsdException w:name="Medium Grid 2 Accent 4" w:semiHidden="0" w:uiPriority="68" w:unhideWhenUsed="0"/>
+    <w:lsdException w:name="Medium Grid 3 Accent 4" w:semiHidden="0" w:uiPriority="69" w:unhideWhenUsed="0"/>
+    <w:lsdException w:name="Dark List Accent 4" w:semiHidden="0" w:uiPriority="70" w:unhideWhenUsed="0"/>
+    <w:lsdException w:name="Colorful Shading Accent 4" w:semiHidden="0" w:uiPriority="71" w:unhideWhenUsed="0"/>
+    <w:lsdException w:name="Colorful List Accent 4" w:semiHidden="0" w:uiPriority="72" w:unhideWhenUsed="0"/>
+    <w:lsdException w:name="Colorful Grid Accent 4" w:semiHidden="0" w:uiPriority="73" w:unhideWhenUsed="0"/>
+    <w:lsdException w:name="Light Shading Accent 5" w:semiHidden="0" w:uiPriority="60" w:unhideWhenUsed="0"/>
+    <w:lsdException w:name="Light List Accent 5" w:semiHidden="0" w:uiPriority="61" w:unhideWhenUsed="0"/>
+    <w:lsdException w:name="Light Grid Accent 5" w:semiHidden="0" w:uiPriority="62" w:unhideWhenUsed="0"/>
+    <w:lsdException w:name="Medium Shading 1 Accent 5" w:semiHidden="0" w:uiPriority="63" w:unhideWhenUsed="0"/>
+    <w:lsdException w:name="Medium Shading 2 Accent 5" w:semiHidden="0" w:uiPriority="64" w:unhideWhenUsed="0"/>
+    <w:lsdException w:name="Medium List 1 Accent 5" w:semiHidden="0" w:uiPriority="65" w:unhideWhenUsed="0"/>
+    <w:lsdException w:name="Medium List 2 Accent 5" w:semiHidden="0" w:uiPriority="66" w:unhideWhenUsed="0"/>
+    <w:lsdException w:name="Medium Grid 1 Accent 5" w:semiHidden="0" w:uiPriority="67" w:unhideWhenUsed="0"/>
+    <w:lsdException w:name="Medium Grid 2 Accent 5" w:semiHidden="0" w:uiPriority="68" w:unhideWhenUsed="0"/>
+    <w:lsdException w:name="Medium Grid 3 Accent 5" w:semiHidden="0" w:uiPriority="69" w:unhideWhenUsed="0"/>
+    <w:lsdException w:name="Dark List Accent 5" w:semiHidden="0" w:uiPriority="70" w:unhideWhenUsed="0"/>
+    <w:lsdException w:name="Colorful Shading Accent 5" w:semiHidden="0" w:uiPriority="71" w:unhideWhenUsed="0"/>
+    <w:lsdException w:name="Colorful List Accent 5" w:semiHidden="0" w:uiPriority="72" w:unhideWhenUsed="0"/>
+    <w:lsdException w:name="Colorful Grid Accent 5" w:semiHidden="0" w:uiPriority="73" w:unhideWhenUsed="0"/>
+    <w:lsdException w:name="Light Shading Accent 6" w:semiHidden="0" w:uiPriority="60" w:unhideWhenUsed="0"/>
+    <w:lsdException w:name="Light List Accent 6" w:semiHidden="0" w:uiPriority="61" w:unhideWhenUsed="0"/>
+    <w:lsdException w:name="Light Grid Accent 6" w:semiHidden="0" w:uiPriority="62" w:unhideWhenUsed="0"/>
+    <w:lsdException w:name="Medium Shading 1 Accent 6" w:semiHidden="0" w:uiPriority="63" w:unhideWhenUsed="0"/>
+    <w:lsdException w:name="Medium Shading 2 Accent 6" w:semiHidden="0" w:uiPriority="64" w:unhideWhenUsed="0"/>
+    <w:lsdException w:name="Medium List 1 Accent 6" w:semiHidden="0" w:uiPriority="65" w:unhideWhenUsed="0"/>
+    <w:lsdException w:name="Medium List 2 Accent 6" w:semiHidden="0" w:uiPriority="66" w:unhideWhenUsed="0"/>
+    <w:lsdException w:name="Medium Grid 1 Accent 6" w:semiHidden="0" w:uiPriority="67" w:unhideWhenUsed="0"/>
+    <w:lsdException w:name="Medium Grid 2 Accent 6" w:semiHidden="0" w:uiPriority="68" w:unhideWhenUsed="0"/>
+    <w:lsdException w:name="Medium Grid 3 Accent 6" w:semiHidden="0" w:uiPriority="69" w:unhideWhenUsed="0"/>
+    <w:lsdException w:name="Dark List Accent 6" w:semiHidden="0" w:uiPriority="70" w:unhideWhenUsed="0"/>
+    <w:lsdException w:name="Colorful Shading Accent 6" w:semiHidden="0" w:uiPriority="71" w:unhideWhenUsed="0"/>
+    <w:lsdException w:name="Colorful List Accent 6" w:semiHidden="0" w:uiPriority="72" w:unhideWhenUsed="0"/>
+    <w:lsdException w:name="Colorful Grid Accent 6" w:semiHidden="0" w:uiPriority="73" w:unhideWhenUsed="0"/>
+    <w:lsdException w:name="Subtle Emphasis" w:semiHidden="0" w:uiPriority="19" w:unhideWhenUsed="0" w:qFormat="1"/>
+    <w:lsdException w:name="Intense Emphasis" w:semiHidden="0" w:uiPriority="21" w:unhideWhenUsed="0" w:qFormat="1"/>
+    <w:lsdException w:name="Subtle Reference" w:semiHidden="0" w:uiPriority="31" w:unhideWhenUsed="0" w:qFormat="1"/>
+    <w:lsdException w:name="Intense Reference" w:semiHidden="0" w:uiPriority="32" w:unhideWhenUsed="0" w:qFormat="1"/>
+    <w:lsdException w:name="Book Title" w:semiHidden="0" w:uiPriority="33" w:unhideWhenUsed="0" w:qFormat="1"/>
+    <w:lsdException w:name="Bibliography" w:uiPriority="37"/>
+    <w:lsdException w:name="TOC Heading" w:uiPriority="39" w:qFormat="1"/>
   </w:latentStyles>
   <w:style w:type="paragraph" w:default="1" w:styleId="a">
     <w:name w:val="Normal"/>
@@ -16190,6 +16281,7 @@
       <w:spacing w:after="0" w:line="240" w:lineRule="auto"/>
     </w:pPr>
     <w:tblPr>
+      <w:tblInd w:w="0" w:type="dxa"/>
       <w:tblBorders>
         <w:top w:val="single" w:sz="4" w:space="0" w:color="auto"/>
         <w:left w:val="single" w:sz="4" w:space="0" w:color="auto"/>
@@ -16198,6 +16290,228 @@
         <w:insideH w:val="single" w:sz="4" w:space="0" w:color="auto"/>
         <w:insideV w:val="single" w:sz="4" w:space="0" w:color="auto"/>
       </w:tblBorders>
+      <w:tblCellMar>
+        <w:top w:w="0" w:type="dxa"/>
+        <w:left w:w="108" w:type="dxa"/>
+        <w:bottom w:w="0" w:type="dxa"/>
+        <w:right w:w="108" w:type="dxa"/>
+      </w:tblCellMar>
+    </w:tblPr>
+  </w:style>
+</w:styles>
+</file>
+
+<file path=word/stylesWithEffects.xml><?xml version="1.0" encoding="utf-8"?>
+<w:styles xmlns:wpc="http://schemas.microsoft.com/office/word/2010/wordprocessingCanvas" xmlns:mc="http://schemas.openxmlformats.org/markup-compatibility/2006" xmlns:o="urn:schemas-microsoft-com:office:office" xmlns:r="http://schemas.openxmlformats.org/officeDocument/2006/relationships" xmlns:m="http://schemas.openxmlformats.org/officeDocument/2006/math" xmlns:v="urn:schemas-microsoft-com:vml" xmlns:wp14="http://schemas.microsoft.com/office/word/2010/wordprocessingDrawing" xmlns:wp="http://schemas.openxmlformats.org/drawingml/2006/wordprocessingDrawing" xmlns:w10="urn:schemas-microsoft-com:office:word" xmlns:w="http://schemas.openxmlformats.org/wordprocessingml/2006/main" xmlns:w14="http://schemas.microsoft.com/office/word/2010/wordml" xmlns:wpg="http://schemas.microsoft.com/office/word/2010/wordprocessingGroup" xmlns:wpi="http://schemas.microsoft.com/office/word/2010/wordprocessingInk" xmlns:wne="http://schemas.microsoft.com/office/word/2006/wordml" xmlns:wps="http://schemas.microsoft.com/office/word/2010/wordprocessingShape" mc:Ignorable="w14 wp14">
+  <w:docDefaults>
+    <w:rPrDefault>
+      <w:rPr>
+        <w:rFonts w:asciiTheme="minorHAnsi" w:eastAsiaTheme="minorHAnsi" w:hAnsiTheme="minorHAnsi" w:cstheme="minorBidi"/>
+        <w:sz w:val="22"/>
+        <w:szCs w:val="28"/>
+        <w:lang w:val="en-US" w:eastAsia="en-US" w:bidi="th-TH"/>
+      </w:rPr>
+    </w:rPrDefault>
+    <w:pPrDefault>
+      <w:pPr>
+        <w:spacing w:after="200" w:line="276" w:lineRule="auto"/>
+      </w:pPr>
+    </w:pPrDefault>
+  </w:docDefaults>
+  <w:latentStyles w:defLockedState="0" w:defUIPriority="99" w:defSemiHidden="1" w:defUnhideWhenUsed="1" w:defQFormat="0" w:count="267">
+    <w:lsdException w:name="Normal" w:semiHidden="0" w:uiPriority="0" w:unhideWhenUsed="0" w:qFormat="1"/>
+    <w:lsdException w:name="heading 1" w:semiHidden="0" w:uiPriority="9" w:unhideWhenUsed="0" w:qFormat="1"/>
+    <w:lsdException w:name="heading 2" w:uiPriority="9" w:qFormat="1"/>
+    <w:lsdException w:name="heading 3" w:uiPriority="9" w:qFormat="1"/>
+    <w:lsdException w:name="heading 4" w:uiPriority="9" w:qFormat="1"/>
+    <w:lsdException w:name="heading 5" w:uiPriority="9" w:qFormat="1"/>
+    <w:lsdException w:name="heading 6" w:uiPriority="9" w:qFormat="1"/>
+    <w:lsdException w:name="heading 7" w:uiPriority="9" w:qFormat="1"/>
+    <w:lsdException w:name="heading 8" w:uiPriority="9" w:qFormat="1"/>
+    <w:lsdException w:name="heading 9" w:uiPriority="9" w:qFormat="1"/>
+    <w:lsdException w:name="toc 1" w:uiPriority="39"/>
+    <w:lsdException w:name="toc 2" w:uiPriority="39"/>
+    <w:lsdException w:name="toc 3" w:uiPriority="39"/>
+    <w:lsdException w:name="toc 4" w:uiPriority="39"/>
+    <w:lsdException w:name="toc 5" w:uiPriority="39"/>
+    <w:lsdException w:name="toc 6" w:uiPriority="39"/>
+    <w:lsdException w:name="toc 7" w:uiPriority="39"/>
+    <w:lsdException w:name="toc 8" w:uiPriority="39"/>
+    <w:lsdException w:name="toc 9" w:uiPriority="39"/>
+    <w:lsdException w:name="caption" w:uiPriority="35" w:qFormat="1"/>
+    <w:lsdException w:name="Title" w:semiHidden="0" w:uiPriority="10" w:unhideWhenUsed="0" w:qFormat="1"/>
+    <w:lsdException w:name="Default Paragraph Font" w:uiPriority="1"/>
+    <w:lsdException w:name="Subtitle" w:semiHidden="0" w:uiPriority="11" w:unhideWhenUsed="0" w:qFormat="1"/>
+    <w:lsdException w:name="Strong" w:semiHidden="0" w:uiPriority="22" w:unhideWhenUsed="0" w:qFormat="1"/>
+    <w:lsdException w:name="Emphasis" w:semiHidden="0" w:uiPriority="20" w:unhideWhenUsed="0" w:qFormat="1"/>
+    <w:lsdException w:name="Table Grid" w:semiHidden="0" w:uiPriority="59" w:unhideWhenUsed="0"/>
+    <w:lsdException w:name="Placeholder Text" w:unhideWhenUsed="0"/>
+    <w:lsdException w:name="No Spacing" w:semiHidden="0" w:uiPriority="1" w:unhideWhenUsed="0" w:qFormat="1"/>
+    <w:lsdException w:name="Light Shading" w:semiHidden="0" w:uiPriority="60" w:unhideWhenUsed="0"/>
+    <w:lsdException w:name="Light List" w:semiHidden="0" w:uiPriority="61" w:unhideWhenUsed="0"/>
+    <w:lsdException w:name="Light Grid" w:semiHidden="0" w:uiPriority="62" w:unhideWhenUsed="0"/>
+    <w:lsdException w:name="Medium Shading 1" w:semiHidden="0" w:uiPriority="63" w:unhideWhenUsed="0"/>
+    <w:lsdException w:name="Medium Shading 2" w:semiHidden="0" w:uiPriority="64" w:unhideWhenUsed="0"/>
+    <w:lsdException w:name="Medium List 1" w:semiHidden="0" w:uiPriority="65" w:unhideWhenUsed="0"/>
+    <w:lsdException w:name="Medium List 2" w:semiHidden="0" w:uiPriority="66" w:unhideWhenUsed="0"/>
+    <w:lsdException w:name="Medium Grid 1" w:semiHidden="0" w:uiPriority="67" w:unhideWhenUsed="0"/>
+    <w:lsdException w:name="Medium Grid 2" w:semiHidden="0" w:uiPriority="68" w:unhideWhenUsed="0"/>
+    <w:lsdException w:name="Medium Grid 3" w:semiHidden="0" w:uiPriority="69" w:unhideWhenUsed="0"/>
+    <w:lsdException w:name="Dark List" w:semiHidden="0" w:uiPriority="70" w:unhideWhenUsed="0"/>
+    <w:lsdException w:name="Colorful Shading" w:semiHidden="0" w:uiPriority="71" w:unhideWhenUsed="0"/>
+    <w:lsdException w:name="Colorful List" w:semiHidden="0" w:uiPriority="72" w:unhideWhenUsed="0"/>
+    <w:lsdException w:name="Colorful Grid" w:semiHidden="0" w:uiPriority="73" w:unhideWhenUsed="0"/>
+    <w:lsdException w:name="Light Shading Accent 1" w:semiHidden="0" w:uiPriority="60" w:unhideWhenUsed="0"/>
+    <w:lsdException w:name="Light List Accent 1" w:semiHidden="0" w:uiPriority="61" w:unhideWhenUsed="0"/>
+    <w:lsdException w:name="Light Grid Accent 1" w:semiHidden="0" w:uiPriority="62" w:unhideWhenUsed="0"/>
+    <w:lsdException w:name="Medium Shading 1 Accent 1" w:semiHidden="0" w:uiPriority="63" w:unhideWhenUsed="0"/>
+    <w:lsdException w:name="Medium Shading 2 Accent 1" w:semiHidden="0" w:uiPriority="64" w:unhideWhenUsed="0"/>
+    <w:lsdException w:name="Medium List 1 Accent 1" w:semiHidden="0" w:uiPriority="65" w:unhideWhenUsed="0"/>
+    <w:lsdException w:name="Revision" w:unhideWhenUsed="0"/>
+    <w:lsdException w:name="List Paragraph" w:semiHidden="0" w:uiPriority="34" w:unhideWhenUsed="0" w:qFormat="1"/>
+    <w:lsdException w:name="Quote" w:semiHidden="0" w:uiPriority="29" w:unhideWhenUsed="0" w:qFormat="1"/>
+    <w:lsdException w:name="Intense Quote" w:semiHidden="0" w:uiPriority="30" w:unhideWhenUsed="0" w:qFormat="1"/>
+    <w:lsdException w:name="Medium List 2 Accent 1" w:semiHidden="0" w:uiPriority="66" w:unhideWhenUsed="0"/>
+    <w:lsdException w:name="Medium Grid 1 Accent 1" w:semiHidden="0" w:uiPriority="67" w:unhideWhenUsed="0"/>
+    <w:lsdException w:name="Medium Grid 2 Accent 1" w:semiHidden="0" w:uiPriority="68" w:unhideWhenUsed="0"/>
+    <w:lsdException w:name="Medium Grid 3 Accent 1" w:semiHidden="0" w:uiPriority="69" w:unhideWhenUsed="0"/>
+    <w:lsdException w:name="Dark List Accent 1" w:semiHidden="0" w:uiPriority="70" w:unhideWhenUsed="0"/>
+    <w:lsdException w:name="Colorful Shading Accent 1" w:semiHidden="0" w:uiPriority="71" w:unhideWhenUsed="0"/>
+    <w:lsdException w:name="Colorful List Accent 1" w:semiHidden="0" w:uiPriority="72" w:unhideWhenUsed="0"/>
+    <w:lsdException w:name="Colorful Grid Accent 1" w:semiHidden="0" w:uiPriority="73" w:unhideWhenUsed="0"/>
+    <w:lsdException w:name="Light Shading Accent 2" w:semiHidden="0" w:uiPriority="60" w:unhideWhenUsed="0"/>
+    <w:lsdException w:name="Light List Accent 2" w:semiHidden="0" w:uiPriority="61" w:unhideWhenUsed="0"/>
+    <w:lsdException w:name="Light Grid Accent 2" w:semiHidden="0" w:uiPriority="62" w:unhideWhenUsed="0"/>
+    <w:lsdException w:name="Medium Shading 1 Accent 2" w:semiHidden="0" w:uiPriority="63" w:unhideWhenUsed="0"/>
+    <w:lsdException w:name="Medium Shading 2 Accent 2" w:semiHidden="0" w:uiPriority="64" w:unhideWhenUsed="0"/>
+    <w:lsdException w:name="Medium List 1 Accent 2" w:semiHidden="0" w:uiPriority="65" w:unhideWhenUsed="0"/>
+    <w:lsdException w:name="Medium List 2 Accent 2" w:semiHidden="0" w:uiPriority="66" w:unhideWhenUsed="0"/>
+    <w:lsdException w:name="Medium Grid 1 Accent 2" w:semiHidden="0" w:uiPriority="67" w:unhideWhenUsed="0"/>
+    <w:lsdException w:name="Medium Grid 2 Accent 2" w:semiHidden="0" w:uiPriority="68" w:unhideWhenUsed="0"/>
+    <w:lsdException w:name="Medium Grid 3 Accent 2" w:semiHidden="0" w:uiPriority="69" w:unhideWhenUsed="0"/>
+    <w:lsdException w:name="Dark List Accent 2" w:semiHidden="0" w:uiPriority="70" w:unhideWhenUsed="0"/>
+    <w:lsdException w:name="Colorful Shading Accent 2" w:semiHidden="0" w:uiPriority="71" w:unhideWhenUsed="0"/>
+    <w:lsdException w:name="Colorful List Accent 2" w:semiHidden="0" w:uiPriority="72" w:unhideWhenUsed="0"/>
+    <w:lsdException w:name="Colorful Grid Accent 2" w:semiHidden="0" w:uiPriority="73" w:unhideWhenUsed="0"/>
+    <w:lsdException w:name="Light Shading Accent 3" w:semiHidden="0" w:uiPriority="60" w:unhideWhenUsed="0"/>
+    <w:lsdException w:name="Light List Accent 3" w:semiHidden="0" w:uiPriority="61" w:unhideWhenUsed="0"/>
+    <w:lsdException w:name="Light Grid Accent 3" w:semiHidden="0" w:uiPriority="62" w:unhideWhenUsed="0"/>
+    <w:lsdException w:name="Medium Shading 1 Accent 3" w:semiHidden="0" w:uiPriority="63" w:unhideWhenUsed="0"/>
+    <w:lsdException w:name="Medium Shading 2 Accent 3" w:semiHidden="0" w:uiPriority="64" w:unhideWhenUsed="0"/>
+    <w:lsdException w:name="Medium List 1 Accent 3" w:semiHidden="0" w:uiPriority="65" w:unhideWhenUsed="0"/>
+    <w:lsdException w:name="Medium List 2 Accent 3" w:semiHidden="0" w:uiPriority="66" w:unhideWhenUsed="0"/>
+    <w:lsdException w:name="Medium Grid 1 Accent 3" w:semiHidden="0" w:uiPriority="67" w:unhideWhenUsed="0"/>
+    <w:lsdException w:name="Medium Grid 2 Accent 3" w:semiHidden="0" w:uiPriority="68" w:unhideWhenUsed="0"/>
+    <w:lsdException w:name="Medium Grid 3 Accent 3" w:semiHidden="0" w:uiPriority="69" w:unhideWhenUsed="0"/>
+    <w:lsdException w:name="Dark List Accent 3" w:semiHidden="0" w:uiPriority="70" w:unhideWhenUsed="0"/>
+    <w:lsdException w:name="Colorful Shading Accent 3" w:semiHidden="0" w:uiPriority="71" w:unhideWhenUsed="0"/>
+    <w:lsdException w:name="Colorful List Accent 3" w:semiHidden="0" w:uiPriority="72" w:unhideWhenUsed="0"/>
+    <w:lsdException w:name="Colorful Grid Accent 3" w:semiHidden="0" w:uiPriority="73" w:unhideWhenUsed="0"/>
+    <w:lsdException w:name="Light Shading Accent 4" w:semiHidden="0" w:uiPriority="60" w:unhideWhenUsed="0"/>
+    <w:lsdException w:name="Light List Accent 4" w:semiHidden="0" w:uiPriority="61" w:unhideWhenUsed="0"/>
+    <w:lsdException w:name="Light Grid Accent 4" w:semiHidden="0" w:uiPriority="62" w:unhideWhenUsed="0"/>
+    <w:lsdException w:name="Medium Shading 1 Accent 4" w:semiHidden="0" w:uiPriority="63" w:unhideWhenUsed="0"/>
+    <w:lsdException w:name="Medium Shading 2 Accent 4" w:semiHidden="0" w:uiPriority="64" w:unhideWhenUsed="0"/>
+    <w:lsdException w:name="Medium List 1 Accent 4" w:semiHidden="0" w:uiPriority="65" w:unhideWhenUsed="0"/>
+    <w:lsdException w:name="Medium List 2 Accent 4" w:semiHidden="0" w:uiPriority="66" w:unhideWhenUsed="0"/>
+    <w:lsdException w:name="Medium Grid 1 Accent 4" w:semiHidden="0" w:uiPriority="67" w:unhideWhenUsed="0"/>
+    <w:lsdException w:name="Medium Grid 2 Accent 4" w:semiHidden="0" w:uiPriority="68" w:unhideWhenUsed="0"/>
+    <w:lsdException w:name="Medium Grid 3 Accent 4" w:semiHidden="0" w:uiPriority="69" w:unhideWhenUsed="0"/>
+    <w:lsdException w:name="Dark List Accent 4" w:semiHidden="0" w:uiPriority="70" w:unhideWhenUsed="0"/>
+    <w:lsdException w:name="Colorful Shading Accent 4" w:semiHidden="0" w:uiPriority="71" w:unhideWhenUsed="0"/>
+    <w:lsdException w:name="Colorful List Accent 4" w:semiHidden="0" w:uiPriority="72" w:unhideWhenUsed="0"/>
+    <w:lsdException w:name="Colorful Grid Accent 4" w:semiHidden="0" w:uiPriority="73" w:unhideWhenUsed="0"/>
+    <w:lsdException w:name="Light Shading Accent 5" w:semiHidden="0" w:uiPriority="60" w:unhideWhenUsed="0"/>
+    <w:lsdException w:name="Light List Accent 5" w:semiHidden="0" w:uiPriority="61" w:unhideWhenUsed="0"/>
+    <w:lsdException w:name="Light Grid Accent 5" w:semiHidden="0" w:uiPriority="62" w:unhideWhenUsed="0"/>
+    <w:lsdException w:name="Medium Shading 1 Accent 5" w:semiHidden="0" w:uiPriority="63" w:unhideWhenUsed="0"/>
+    <w:lsdException w:name="Medium Shading 2 Accent 5" w:semiHidden="0" w:uiPriority="64" w:unhideWhenUsed="0"/>
+    <w:lsdException w:name="Medium List 1 Accent 5" w:semiHidden="0" w:uiPriority="65" w:unhideWhenUsed="0"/>
+    <w:lsdException w:name="Medium List 2 Accent 5" w:semiHidden="0" w:uiPriority="66" w:unhideWhenUsed="0"/>
+    <w:lsdException w:name="Medium Grid 1 Accent 5" w:semiHidden="0" w:uiPriority="67" w:unhideWhenUsed="0"/>
+    <w:lsdException w:name="Medium Grid 2 Accent 5" w:semiHidden="0" w:uiPriority="68" w:unhideWhenUsed="0"/>
+    <w:lsdException w:name="Medium Grid 3 Accent 5" w:semiHidden="0" w:uiPriority="69" w:unhideWhenUsed="0"/>
+    <w:lsdException w:name="Dark List Accent 5" w:semiHidden="0" w:uiPriority="70" w:unhideWhenUsed="0"/>
+    <w:lsdException w:name="Colorful Shading Accent 5" w:semiHidden="0" w:uiPriority="71" w:unhideWhenUsed="0"/>
+    <w:lsdException w:name="Colorful List Accent 5" w:semiHidden="0" w:uiPriority="72" w:unhideWhenUsed="0"/>
+    <w:lsdException w:name="Colorful Grid Accent 5" w:semiHidden="0" w:uiPriority="73" w:unhideWhenUsed="0"/>
+    <w:lsdException w:name="Light Shading Accent 6" w:semiHidden="0" w:uiPriority="60" w:unhideWhenUsed="0"/>
+    <w:lsdException w:name="Light List Accent 6" w:semiHidden="0" w:uiPriority="61" w:unhideWhenUsed="0"/>
+    <w:lsdException w:name="Light Grid Accent 6" w:semiHidden="0" w:uiPriority="62" w:unhideWhenUsed="0"/>
+    <w:lsdException w:name="Medium Shading 1 Accent 6" w:semiHidden="0" w:uiPriority="63" w:unhideWhenUsed="0"/>
+    <w:lsdException w:name="Medium Shading 2 Accent 6" w:semiHidden="0" w:uiPriority="64" w:unhideWhenUsed="0"/>
+    <w:lsdException w:name="Medium List 1 Accent 6" w:semiHidden="0" w:uiPriority="65" w:unhideWhenUsed="0"/>
+    <w:lsdException w:name="Medium List 2 Accent 6" w:semiHidden="0" w:uiPriority="66" w:unhideWhenUsed="0"/>
+    <w:lsdException w:name="Medium Grid 1 Accent 6" w:semiHidden="0" w:uiPriority="67" w:unhideWhenUsed="0"/>
+    <w:lsdException w:name="Medium Grid 2 Accent 6" w:semiHidden="0" w:uiPriority="68" w:unhideWhenUsed="0"/>
+    <w:lsdException w:name="Medium Grid 3 Accent 6" w:semiHidden="0" w:uiPriority="69" w:unhideWhenUsed="0"/>
+    <w:lsdException w:name="Dark List Accent 6" w:semiHidden="0" w:uiPriority="70" w:unhideWhenUsed="0"/>
+    <w:lsdException w:name="Colorful Shading Accent 6" w:semiHidden="0" w:uiPriority="71" w:unhideWhenUsed="0"/>
+    <w:lsdException w:name="Colorful List Accent 6" w:semiHidden="0" w:uiPriority="72" w:unhideWhenUsed="0"/>
+    <w:lsdException w:name="Colorful Grid Accent 6" w:semiHidden="0" w:uiPriority="73" w:unhideWhenUsed="0"/>
+    <w:lsdException w:name="Subtle Emphasis" w:semiHidden="0" w:uiPriority="19" w:unhideWhenUsed="0" w:qFormat="1"/>
+    <w:lsdException w:name="Intense Emphasis" w:semiHidden="0" w:uiPriority="21" w:unhideWhenUsed="0" w:qFormat="1"/>
+    <w:lsdException w:name="Subtle Reference" w:semiHidden="0" w:uiPriority="31" w:unhideWhenUsed="0" w:qFormat="1"/>
+    <w:lsdException w:name="Intense Reference" w:semiHidden="0" w:uiPriority="32" w:unhideWhenUsed="0" w:qFormat="1"/>
+    <w:lsdException w:name="Book Title" w:semiHidden="0" w:uiPriority="33" w:unhideWhenUsed="0" w:qFormat="1"/>
+    <w:lsdException w:name="Bibliography" w:uiPriority="37"/>
+    <w:lsdException w:name="TOC Heading" w:uiPriority="39" w:qFormat="1"/>
+  </w:latentStyles>
+  <w:style w:type="paragraph" w:default="1" w:styleId="a">
+    <w:name w:val="Normal"/>
+    <w:qFormat/>
+  </w:style>
+  <w:style w:type="character" w:default="1" w:styleId="a0">
+    <w:name w:val="Default Paragraph Font"/>
+    <w:uiPriority w:val="1"/>
+    <w:semiHidden/>
+    <w:unhideWhenUsed/>
+  </w:style>
+  <w:style w:type="table" w:default="1" w:styleId="a1">
+    <w:name w:val="Normal Table"/>
+    <w:uiPriority w:val="99"/>
+    <w:semiHidden/>
+    <w:unhideWhenUsed/>
+    <w:tblPr>
+      <w:tblInd w:w="0" w:type="dxa"/>
+      <w:tblCellMar>
+        <w:top w:w="0" w:type="dxa"/>
+        <w:left w:w="108" w:type="dxa"/>
+        <w:bottom w:w="0" w:type="dxa"/>
+        <w:right w:w="108" w:type="dxa"/>
+      </w:tblCellMar>
+    </w:tblPr>
+  </w:style>
+  <w:style w:type="numbering" w:default="1" w:styleId="a2">
+    <w:name w:val="No List"/>
+    <w:uiPriority w:val="99"/>
+    <w:semiHidden/>
+    <w:unhideWhenUsed/>
+  </w:style>
+  <w:style w:type="table" w:styleId="a3">
+    <w:name w:val="Table Grid"/>
+    <w:basedOn w:val="a1"/>
+    <w:uiPriority w:val="59"/>
+    <w:rsid w:val="00230637"/>
+    <w:pPr>
+      <w:spacing w:after="0" w:line="240" w:lineRule="auto"/>
+    </w:pPr>
+    <w:tblPr>
+      <w:tblInd w:w="0" w:type="dxa"/>
+      <w:tblBorders>
+        <w:top w:val="single" w:sz="4" w:space="0" w:color="auto"/>
+        <w:left w:val="single" w:sz="4" w:space="0" w:color="auto"/>
+        <w:bottom w:val="single" w:sz="4" w:space="0" w:color="auto"/>
+        <w:right w:val="single" w:sz="4" w:space="0" w:color="auto"/>
+        <w:insideH w:val="single" w:sz="4" w:space="0" w:color="auto"/>
+        <w:insideV w:val="single" w:sz="4" w:space="0" w:color="auto"/>
+      </w:tblBorders>
+      <w:tblCellMar>
+        <w:top w:w="0" w:type="dxa"/>
+        <w:left w:w="108" w:type="dxa"/>
+        <w:bottom w:w="0" w:type="dxa"/>
+        <w:right w:w="108" w:type="dxa"/>
+      </w:tblCellMar>
     </w:tblPr>
   </w:style>
 </w:styles>
@@ -16493,7 +16807,7 @@
 </file>
 
 <file path=customXml/itemProps1.xml><?xml version="1.0" encoding="utf-8"?>
-<ds:datastoreItem xmlns:ds="http://schemas.openxmlformats.org/officeDocument/2006/customXml" ds:itemID="{5FB19CE8-9195-46F5-86D8-70B0356C2E51}">
+<ds:datastoreItem xmlns:ds="http://schemas.openxmlformats.org/officeDocument/2006/customXml" ds:itemID="{F5DE1A7F-FB58-40EC-BB94-633DCF525ABE}">
   <ds:schemaRefs>
     <ds:schemaRef ds:uri="http://schemas.openxmlformats.org/officeDocument/2006/bibliography"/>
   </ds:schemaRefs>

</xml_diff>